<commit_message>
Inital pic upload and SRS doc update
</commit_message>
<xml_diff>
--- a/Bank Project/SRS DOCUMENT.docx
+++ b/Bank Project/SRS DOCUMENT.docx
@@ -1,6 +1,6 @@
 
 <file path=word/document.xml><?xml version="1.0" encoding="utf-8"?>
-<w:document xmlns:wpc="http://schemas.microsoft.com/office/word/2010/wordprocessingCanvas" xmlns:mc="http://schemas.openxmlformats.org/markup-compatibility/2006" xmlns:o="urn:schemas-microsoft-com:office:office" xmlns:r="http://schemas.openxmlformats.org/officeDocument/2006/relationships" xmlns:m="http://schemas.openxmlformats.org/officeDocument/2006/math" xmlns:v="urn:schemas-microsoft-com:vml" xmlns:wp14="http://schemas.microsoft.com/office/word/2010/wordprocessingDrawing" xmlns:wp="http://schemas.openxmlformats.org/drawingml/2006/wordprocessingDrawing" xmlns:w10="urn:schemas-microsoft-com:office:word" xmlns:w="http://schemas.openxmlformats.org/wordprocessingml/2006/main" xmlns:w14="http://schemas.microsoft.com/office/word/2010/wordml" xmlns:wpg="http://schemas.microsoft.com/office/word/2010/wordprocessingGroup" xmlns:wpi="http://schemas.microsoft.com/office/word/2010/wordprocessingInk" xmlns:wne="http://schemas.microsoft.com/office/word/2006/wordml" xmlns:wps="http://schemas.microsoft.com/office/word/2010/wordprocessingShape" mc:Ignorable="w14 wp14">
+<w:document xmlns:wpc="http://schemas.microsoft.com/office/word/2010/wordprocessingCanvas" xmlns:mo="http://schemas.microsoft.com/office/mac/office/2008/main" xmlns:mc="http://schemas.openxmlformats.org/markup-compatibility/2006" xmlns:mv="urn:schemas-microsoft-com:mac:vml" xmlns:o="urn:schemas-microsoft-com:office:office" xmlns:r="http://schemas.openxmlformats.org/officeDocument/2006/relationships" xmlns:m="http://schemas.openxmlformats.org/officeDocument/2006/math" xmlns:v="urn:schemas-microsoft-com:vml" xmlns:wp14="http://schemas.microsoft.com/office/word/2010/wordprocessingDrawing" xmlns:wp="http://schemas.openxmlformats.org/drawingml/2006/wordprocessingDrawing" xmlns:w10="urn:schemas-microsoft-com:office:word" xmlns:w="http://schemas.openxmlformats.org/wordprocessingml/2006/main" xmlns:w14="http://schemas.microsoft.com/office/word/2010/wordml" xmlns:w15="http://schemas.microsoft.com/office/word/2012/wordml" xmlns:wpg="http://schemas.microsoft.com/office/word/2010/wordprocessingGroup" xmlns:wpi="http://schemas.microsoft.com/office/word/2010/wordprocessingInk" xmlns:wne="http://schemas.microsoft.com/office/word/2006/wordml" xmlns:wps="http://schemas.microsoft.com/office/word/2010/wordprocessingShape" mc:Ignorable="w14 w15 wp14">
   <w:body>
     <w:p>
       <w:pPr>
@@ -191,25 +191,7 @@
           <w:sz w:val="24"/>
           <w:szCs w:val="24"/>
         </w:rPr>
-        <w:t xml:space="preserve"> and password. The </w:t>
-      </w:r>
-      <w:proofErr w:type="gramStart"/>
-      <w:r>
-        <w:rPr>
-          <w:rFonts w:ascii="Times New Roman" w:hAnsi="Times New Roman" w:cs="Times New Roman"/>
-          <w:sz w:val="24"/>
-          <w:szCs w:val="24"/>
-        </w:rPr>
-        <w:t>customer  can</w:t>
-      </w:r>
-      <w:proofErr w:type="gramEnd"/>
-      <w:r>
-        <w:rPr>
-          <w:rFonts w:ascii="Times New Roman" w:hAnsi="Times New Roman" w:cs="Times New Roman"/>
-          <w:sz w:val="24"/>
-          <w:szCs w:val="24"/>
-        </w:rPr>
-        <w:t xml:space="preserve"> login with these details and he/she can access their various accounts and can also update or view their profile.</w:t>
+        <w:t xml:space="preserve"> and password. The customer  can login with these details and he/she can access their various accounts and can also update or view their profile.</w:t>
       </w:r>
       <w:r>
         <w:rPr>
@@ -254,14 +236,15 @@
         <w:jc w:val="both"/>
         <w:rPr>
           <w:rFonts w:ascii="Times New Roman" w:hAnsi="Times New Roman" w:cs="Times New Roman"/>
-          <w:b/>
-          <w:bCs/>
           <w:sz w:val="28"/>
           <w:szCs w:val="28"/>
           <w:u w:val="single"/>
         </w:rPr>
       </w:pPr>
-      <w:r>
+    </w:p>
+    <w:p>
+      <w:pPr>
+        <w:jc w:val="both"/>
         <w:rPr>
           <w:rFonts w:ascii="Times New Roman" w:hAnsi="Times New Roman" w:cs="Times New Roman"/>
           <w:b/>
@@ -270,12 +253,8 @@
           <w:szCs w:val="28"/>
           <w:u w:val="single"/>
         </w:rPr>
-        <w:t>E-R Diagram</w:t>
-      </w:r>
-    </w:p>
-    <w:p>
-      <w:pPr>
-        <w:jc w:val="both"/>
+      </w:pPr>
+      <w:r>
         <w:rPr>
           <w:rFonts w:ascii="Times New Roman" w:hAnsi="Times New Roman" w:cs="Times New Roman"/>
           <w:b/>
@@ -284,7 +263,8 @@
           <w:szCs w:val="28"/>
           <w:u w:val="single"/>
         </w:rPr>
-      </w:pPr>
+        <w:t>Database Tables</w:t>
+      </w:r>
     </w:p>
     <w:p>
       <w:pPr>
@@ -304,23 +284,27 @@
         <w:jc w:val="both"/>
         <w:rPr>
           <w:rFonts w:ascii="Times New Roman" w:hAnsi="Times New Roman" w:cs="Times New Roman"/>
-          <w:sz w:val="24"/>
-          <w:szCs w:val="24"/>
+          <w:b/>
+          <w:bCs/>
+          <w:sz w:val="28"/>
+          <w:szCs w:val="28"/>
         </w:rPr>
       </w:pPr>
       <w:r>
         <w:rPr>
           <w:rFonts w:ascii="Times New Roman" w:hAnsi="Times New Roman" w:cs="Times New Roman"/>
+          <w:b/>
+          <w:bCs/>
           <w:noProof/>
-          <w:sz w:val="24"/>
-          <w:szCs w:val="24"/>
-          <w:lang w:eastAsia="en-IN"/>
+          <w:sz w:val="28"/>
+          <w:szCs w:val="28"/>
+          <w:lang w:val="en-US" w:bidi="ar-SA"/>
         </w:rPr>
         <w:drawing>
-          <wp:inline distT="0" distB="0" distL="0" distR="0" wp14:anchorId="766CFA50" wp14:editId="4DCBB5CA">
-            <wp:extent cx="5524500" cy="5586200"/>
+          <wp:inline distT="0" distB="0" distL="0" distR="0" wp14:anchorId="50271C56" wp14:editId="07770063">
+            <wp:extent cx="1737702" cy="1374140"/>
             <wp:effectExtent l="0" t="0" r="0" b="0"/>
-            <wp:docPr id="1" name="Picture 1" descr="D:\Summit_BankProject\Bank-Project\Bank-Project\Bank Project\ERDiag.jpeg"/>
+            <wp:docPr id="7" name="Picture 7" descr="Table%20images/Account%20Checking.jpeg"/>
             <wp:cNvGraphicFramePr>
               <a:graphicFrameLocks xmlns:a="http://schemas.openxmlformats.org/drawingml/2006/main" noChangeAspect="1"/>
             </wp:cNvGraphicFramePr>
@@ -328,13 +312,633 @@
               <a:graphicData uri="http://schemas.openxmlformats.org/drawingml/2006/picture">
                 <pic:pic xmlns:pic="http://schemas.openxmlformats.org/drawingml/2006/picture">
                   <pic:nvPicPr>
-                    <pic:cNvPr id="0" name="Picture 1" descr="D:\Summit_BankProject\Bank-Project\Bank-Project\Bank Project\ERDiag.jpeg"/>
+                    <pic:cNvPr id="0" name="Picture 1" descr="Table%20images/Account%20Checking.jpeg"/>
+                    <pic:cNvPicPr>
+                      <a:picLocks noChangeAspect="1" noChangeArrowheads="1"/>
+                    </pic:cNvPicPr>
+                  </pic:nvPicPr>
+                  <pic:blipFill rotWithShape="1">
+                    <a:blip r:embed="rId4">
+                      <a:extLst>
+                        <a:ext uri="{28A0092B-C50C-407E-A947-70E740481C1C}">
+                          <a14:useLocalDpi xmlns:a14="http://schemas.microsoft.com/office/drawing/2010/main" val="0"/>
+                        </a:ext>
+                      </a:extLst>
+                    </a:blip>
+                    <a:srcRect l="3000" t="360" r="3000" b="19424"/>
+                    <a:stretch/>
+                  </pic:blipFill>
+                  <pic:spPr bwMode="auto">
+                    <a:xfrm>
+                      <a:off x="0" y="0"/>
+                      <a:ext cx="1753383" cy="1386540"/>
+                    </a:xfrm>
+                    <a:prstGeom prst="rect">
+                      <a:avLst/>
+                    </a:prstGeom>
+                    <a:noFill/>
+                    <a:ln>
+                      <a:noFill/>
+                    </a:ln>
+                    <a:extLst>
+                      <a:ext uri="{53640926-AAD7-44D8-BBD7-CCE9431645EC}">
+                        <a14:shadowObscured xmlns:a14="http://schemas.microsoft.com/office/drawing/2010/main"/>
+                      </a:ext>
+                    </a:extLst>
+                  </pic:spPr>
+                </pic:pic>
+              </a:graphicData>
+            </a:graphic>
+          </wp:inline>
+        </w:drawing>
+      </w:r>
+      <w:r>
+        <w:rPr>
+          <w:rFonts w:ascii="Times New Roman" w:hAnsi="Times New Roman" w:cs="Times New Roman"/>
+          <w:b/>
+          <w:bCs/>
+          <w:sz w:val="28"/>
+          <w:szCs w:val="28"/>
+        </w:rPr>
+        <w:t xml:space="preserve">       </w:t>
+      </w:r>
+      <w:r>
+        <w:rPr>
+          <w:rFonts w:ascii="Times New Roman" w:hAnsi="Times New Roman" w:cs="Times New Roman"/>
+          <w:b/>
+          <w:bCs/>
+          <w:noProof/>
+          <w:sz w:val="28"/>
+          <w:szCs w:val="28"/>
+          <w:lang w:val="en-US" w:bidi="ar-SA"/>
+        </w:rPr>
+        <w:drawing>
+          <wp:inline distT="0" distB="0" distL="0" distR="0" wp14:anchorId="7B569414" wp14:editId="437BB35C">
+            <wp:extent cx="1740535" cy="1419910"/>
+            <wp:effectExtent l="0" t="0" r="12065" b="2540"/>
+            <wp:docPr id="8" name="Picture 8" descr="Table%20images/Accounts.jpeg"/>
+            <wp:cNvGraphicFramePr>
+              <a:graphicFrameLocks xmlns:a="http://schemas.openxmlformats.org/drawingml/2006/main" noChangeAspect="1"/>
+            </wp:cNvGraphicFramePr>
+            <a:graphic xmlns:a="http://schemas.openxmlformats.org/drawingml/2006/main">
+              <a:graphicData uri="http://schemas.openxmlformats.org/drawingml/2006/picture">
+                <pic:pic xmlns:pic="http://schemas.openxmlformats.org/drawingml/2006/picture">
+                  <pic:nvPicPr>
+                    <pic:cNvPr id="0" name="Picture 2" descr="Table%20images/Accounts.jpeg"/>
+                    <pic:cNvPicPr>
+                      <a:picLocks noChangeAspect="1" noChangeArrowheads="1"/>
+                    </pic:cNvPicPr>
+                  </pic:nvPicPr>
+                  <pic:blipFill rotWithShape="1">
+                    <a:blip r:embed="rId5">
+                      <a:extLst>
+                        <a:ext uri="{28A0092B-C50C-407E-A947-70E740481C1C}">
+                          <a14:useLocalDpi xmlns:a14="http://schemas.microsoft.com/office/drawing/2010/main" val="0"/>
+                        </a:ext>
+                      </a:extLst>
+                    </a:blip>
+                    <a:srcRect l="3497" r="3497" b="17803"/>
+                    <a:stretch/>
+                  </pic:blipFill>
+                  <pic:spPr bwMode="auto">
+                    <a:xfrm>
+                      <a:off x="0" y="0"/>
+                      <a:ext cx="1763322" cy="1438500"/>
+                    </a:xfrm>
+                    <a:prstGeom prst="rect">
+                      <a:avLst/>
+                    </a:prstGeom>
+                    <a:noFill/>
+                    <a:ln>
+                      <a:noFill/>
+                    </a:ln>
+                    <a:extLst>
+                      <a:ext uri="{53640926-AAD7-44D8-BBD7-CCE9431645EC}">
+                        <a14:shadowObscured xmlns:a14="http://schemas.microsoft.com/office/drawing/2010/main"/>
+                      </a:ext>
+                    </a:extLst>
+                  </pic:spPr>
+                </pic:pic>
+              </a:graphicData>
+            </a:graphic>
+          </wp:inline>
+        </w:drawing>
+      </w:r>
+      <w:r>
+        <w:rPr>
+          <w:rFonts w:ascii="Times New Roman" w:hAnsi="Times New Roman" w:cs="Times New Roman"/>
+          <w:b/>
+          <w:bCs/>
+          <w:sz w:val="28"/>
+          <w:szCs w:val="28"/>
+        </w:rPr>
+        <w:t xml:space="preserve">  </w:t>
+      </w:r>
+      <w:r>
+        <w:rPr>
+          <w:rFonts w:ascii="Times New Roman" w:hAnsi="Times New Roman" w:cs="Times New Roman"/>
+          <w:b/>
+          <w:bCs/>
+          <w:noProof/>
+          <w:sz w:val="28"/>
+          <w:szCs w:val="28"/>
+          <w:lang w:val="en-US" w:bidi="ar-SA"/>
+        </w:rPr>
+        <w:drawing>
+          <wp:inline distT="0" distB="0" distL="0" distR="0" wp14:anchorId="7B9CA011" wp14:editId="42B5AF9A">
+            <wp:extent cx="1740535" cy="844990"/>
+            <wp:effectExtent l="0" t="0" r="0" b="0"/>
+            <wp:docPr id="9" name="Picture 9" descr="Table%20images/Account%20Status.jpeg"/>
+            <wp:cNvGraphicFramePr>
+              <a:graphicFrameLocks xmlns:a="http://schemas.openxmlformats.org/drawingml/2006/main" noChangeAspect="1"/>
+            </wp:cNvGraphicFramePr>
+            <a:graphic xmlns:a="http://schemas.openxmlformats.org/drawingml/2006/main">
+              <a:graphicData uri="http://schemas.openxmlformats.org/drawingml/2006/picture">
+                <pic:pic xmlns:pic="http://schemas.openxmlformats.org/drawingml/2006/picture">
+                  <pic:nvPicPr>
+                    <pic:cNvPr id="0" name="Picture 3" descr="Table%20images/Account%20Status.jpeg"/>
+                    <pic:cNvPicPr>
+                      <a:picLocks noChangeAspect="1" noChangeArrowheads="1"/>
+                    </pic:cNvPicPr>
+                  </pic:nvPicPr>
+                  <pic:blipFill rotWithShape="1">
+                    <a:blip r:embed="rId6">
+                      <a:extLst>
+                        <a:ext uri="{28A0092B-C50C-407E-A947-70E740481C1C}">
+                          <a14:useLocalDpi xmlns:a14="http://schemas.microsoft.com/office/drawing/2010/main" val="0"/>
+                        </a:ext>
+                      </a:extLst>
+                    </a:blip>
+                    <a:srcRect l="4074" r="6666" b="30357"/>
+                    <a:stretch/>
+                  </pic:blipFill>
+                  <pic:spPr bwMode="auto">
+                    <a:xfrm>
+                      <a:off x="0" y="0"/>
+                      <a:ext cx="1764792" cy="856766"/>
+                    </a:xfrm>
+                    <a:prstGeom prst="rect">
+                      <a:avLst/>
+                    </a:prstGeom>
+                    <a:noFill/>
+                    <a:ln>
+                      <a:noFill/>
+                    </a:ln>
+                    <a:extLst>
+                      <a:ext uri="{53640926-AAD7-44D8-BBD7-CCE9431645EC}">
+                        <a14:shadowObscured xmlns:a14="http://schemas.microsoft.com/office/drawing/2010/main"/>
+                      </a:ext>
+                    </a:extLst>
+                  </pic:spPr>
+                </pic:pic>
+              </a:graphicData>
+            </a:graphic>
+          </wp:inline>
+        </w:drawing>
+      </w:r>
+    </w:p>
+    <w:p>
+      <w:pPr>
+        <w:jc w:val="both"/>
+        <w:rPr>
+          <w:rFonts w:ascii="Times New Roman" w:hAnsi="Times New Roman" w:cs="Times New Roman"/>
+          <w:b/>
+          <w:bCs/>
+          <w:sz w:val="28"/>
+          <w:szCs w:val="28"/>
+        </w:rPr>
+      </w:pPr>
+    </w:p>
+    <w:p>
+      <w:pPr>
+        <w:jc w:val="both"/>
+        <w:rPr>
+          <w:rFonts w:ascii="Times New Roman" w:hAnsi="Times New Roman" w:cs="Times New Roman"/>
+          <w:b/>
+          <w:bCs/>
+          <w:noProof/>
+          <w:sz w:val="28"/>
+          <w:szCs w:val="28"/>
+          <w:u w:val="single"/>
+          <w:lang w:val="en-US" w:bidi="ar-SA"/>
+        </w:rPr>
+      </w:pPr>
+      <w:r>
+        <w:rPr>
+          <w:rFonts w:ascii="Times New Roman" w:hAnsi="Times New Roman" w:cs="Times New Roman"/>
+          <w:bCs/>
+          <w:noProof/>
+          <w:sz w:val="28"/>
+          <w:szCs w:val="28"/>
+          <w:lang w:val="en-US" w:bidi="ar-SA"/>
+        </w:rPr>
+        <w:drawing>
+          <wp:inline distT="0" distB="0" distL="0" distR="0" wp14:anchorId="4F1E7180" wp14:editId="5B4C4311">
+            <wp:extent cx="2022127" cy="1457325"/>
+            <wp:effectExtent l="0" t="0" r="10160" b="0"/>
+            <wp:docPr id="10" name="Picture 10" descr="Table%20images/Account%20Savings.jpeg"/>
+            <wp:cNvGraphicFramePr>
+              <a:graphicFrameLocks xmlns:a="http://schemas.openxmlformats.org/drawingml/2006/main" noChangeAspect="1"/>
+            </wp:cNvGraphicFramePr>
+            <a:graphic xmlns:a="http://schemas.openxmlformats.org/drawingml/2006/main">
+              <a:graphicData uri="http://schemas.openxmlformats.org/drawingml/2006/picture">
+                <pic:pic xmlns:pic="http://schemas.openxmlformats.org/drawingml/2006/picture">
+                  <pic:nvPicPr>
+                    <pic:cNvPr id="0" name="Picture 4" descr="Table%20images/Account%20Savings.jpeg"/>
+                    <pic:cNvPicPr>
+                      <a:picLocks noChangeAspect="1" noChangeArrowheads="1"/>
+                    </pic:cNvPicPr>
+                  </pic:nvPicPr>
+                  <pic:blipFill rotWithShape="1">
+                    <a:blip r:embed="rId7">
+                      <a:extLst>
+                        <a:ext uri="{28A0092B-C50C-407E-A947-70E740481C1C}">
+                          <a14:useLocalDpi xmlns:a14="http://schemas.microsoft.com/office/drawing/2010/main" val="0"/>
+                        </a:ext>
+                      </a:extLst>
+                    </a:blip>
+                    <a:srcRect l="1634" t="4167" r="3594" b="16667"/>
+                    <a:stretch/>
+                  </pic:blipFill>
+                  <pic:spPr bwMode="auto">
+                    <a:xfrm>
+                      <a:off x="0" y="0"/>
+                      <a:ext cx="2058408" cy="1483472"/>
+                    </a:xfrm>
+                    <a:prstGeom prst="rect">
+                      <a:avLst/>
+                    </a:prstGeom>
+                    <a:noFill/>
+                    <a:ln>
+                      <a:noFill/>
+                    </a:ln>
+                    <a:extLst>
+                      <a:ext uri="{53640926-AAD7-44D8-BBD7-CCE9431645EC}">
+                        <a14:shadowObscured xmlns:a14="http://schemas.microsoft.com/office/drawing/2010/main"/>
+                      </a:ext>
+                    </a:extLst>
+                  </pic:spPr>
+                </pic:pic>
+              </a:graphicData>
+            </a:graphic>
+          </wp:inline>
+        </w:drawing>
+      </w:r>
+      <w:r>
+        <w:rPr>
+          <w:rFonts w:ascii="Times New Roman" w:hAnsi="Times New Roman" w:cs="Times New Roman"/>
+          <w:bCs/>
+          <w:sz w:val="28"/>
+          <w:szCs w:val="28"/>
+        </w:rPr>
+        <w:t xml:space="preserve">   </w:t>
+      </w:r>
+      <w:r>
+        <w:rPr>
+          <w:rFonts w:ascii="Times New Roman" w:hAnsi="Times New Roman" w:cs="Times New Roman"/>
+          <w:bCs/>
+          <w:noProof/>
+          <w:sz w:val="28"/>
+          <w:szCs w:val="28"/>
+          <w:lang w:val="en-US" w:bidi="ar-SA"/>
+        </w:rPr>
+        <w:drawing>
+          <wp:inline distT="0" distB="0" distL="0" distR="0" wp14:anchorId="1B5C287B" wp14:editId="3989BBEB">
+            <wp:extent cx="1702435" cy="1685123"/>
+            <wp:effectExtent l="0" t="0" r="0" b="0"/>
+            <wp:docPr id="12" name="Picture 12" descr="Table%20images/Account%20Loan.jpeg"/>
+            <wp:cNvGraphicFramePr>
+              <a:graphicFrameLocks xmlns:a="http://schemas.openxmlformats.org/drawingml/2006/main" noChangeAspect="1"/>
+            </wp:cNvGraphicFramePr>
+            <a:graphic xmlns:a="http://schemas.openxmlformats.org/drawingml/2006/main">
+              <a:graphicData uri="http://schemas.openxmlformats.org/drawingml/2006/picture">
+                <pic:pic xmlns:pic="http://schemas.openxmlformats.org/drawingml/2006/picture">
+                  <pic:nvPicPr>
+                    <pic:cNvPr id="0" name="Picture 6" descr="Table%20images/Account%20Loan.jpeg"/>
+                    <pic:cNvPicPr>
+                      <a:picLocks noChangeAspect="1" noChangeArrowheads="1"/>
+                    </pic:cNvPicPr>
+                  </pic:nvPicPr>
+                  <pic:blipFill rotWithShape="1">
+                    <a:blip r:embed="rId8">
+                      <a:extLst>
+                        <a:ext uri="{28A0092B-C50C-407E-A947-70E740481C1C}">
+                          <a14:useLocalDpi xmlns:a14="http://schemas.microsoft.com/office/drawing/2010/main" val="0"/>
+                        </a:ext>
+                      </a:extLst>
+                    </a:blip>
+                    <a:srcRect l="1974" t="3090" r="986" b="14888"/>
+                    <a:stretch/>
+                  </pic:blipFill>
+                  <pic:spPr bwMode="auto">
+                    <a:xfrm>
+                      <a:off x="0" y="0"/>
+                      <a:ext cx="1715389" cy="1697946"/>
+                    </a:xfrm>
+                    <a:prstGeom prst="rect">
+                      <a:avLst/>
+                    </a:prstGeom>
+                    <a:noFill/>
+                    <a:ln>
+                      <a:noFill/>
+                    </a:ln>
+                    <a:extLst>
+                      <a:ext uri="{53640926-AAD7-44D8-BBD7-CCE9431645EC}">
+                        <a14:shadowObscured xmlns:a14="http://schemas.microsoft.com/office/drawing/2010/main"/>
+                      </a:ext>
+                    </a:extLst>
+                  </pic:spPr>
+                </pic:pic>
+              </a:graphicData>
+            </a:graphic>
+          </wp:inline>
+        </w:drawing>
+      </w:r>
+      <w:r>
+        <w:rPr>
+          <w:rFonts w:ascii="Times New Roman" w:hAnsi="Times New Roman" w:cs="Times New Roman"/>
+          <w:bCs/>
+          <w:sz w:val="28"/>
+          <w:szCs w:val="28"/>
+        </w:rPr>
+        <w:t xml:space="preserve">  </w:t>
+      </w:r>
+      <w:r>
+        <w:rPr>
+          <w:rFonts w:ascii="Times New Roman" w:hAnsi="Times New Roman" w:cs="Times New Roman"/>
+          <w:b/>
+          <w:bCs/>
+          <w:noProof/>
+          <w:sz w:val="28"/>
+          <w:szCs w:val="28"/>
+          <w:lang w:val="en-US" w:bidi="ar-SA"/>
+        </w:rPr>
+        <w:drawing>
+          <wp:inline distT="0" distB="0" distL="0" distR="0" wp14:anchorId="5028B1C4" wp14:editId="44389614">
+            <wp:extent cx="1798508" cy="802640"/>
+            <wp:effectExtent l="0" t="0" r="5080" b="10160"/>
+            <wp:docPr id="14" name="Picture 14" descr="Table%20images/Employee%20Stat.jpeg"/>
+            <wp:cNvGraphicFramePr>
+              <a:graphicFrameLocks xmlns:a="http://schemas.openxmlformats.org/drawingml/2006/main" noChangeAspect="1"/>
+            </wp:cNvGraphicFramePr>
+            <a:graphic xmlns:a="http://schemas.openxmlformats.org/drawingml/2006/main">
+              <a:graphicData uri="http://schemas.openxmlformats.org/drawingml/2006/picture">
+                <pic:pic xmlns:pic="http://schemas.openxmlformats.org/drawingml/2006/picture">
+                  <pic:nvPicPr>
+                    <pic:cNvPr id="0" name="Picture 8" descr="Table%20images/Employee%20Stat.jpeg"/>
+                    <pic:cNvPicPr>
+                      <a:picLocks noChangeAspect="1" noChangeArrowheads="1"/>
+                    </pic:cNvPicPr>
+                  </pic:nvPicPr>
+                  <pic:blipFill rotWithShape="1">
+                    <a:blip r:embed="rId9">
+                      <a:extLst>
+                        <a:ext uri="{28A0092B-C50C-407E-A947-70E740481C1C}">
+                          <a14:useLocalDpi xmlns:a14="http://schemas.microsoft.com/office/drawing/2010/main" val="0"/>
+                        </a:ext>
+                      </a:extLst>
+                    </a:blip>
+                    <a:srcRect r="8333" b="32500"/>
+                    <a:stretch/>
+                  </pic:blipFill>
+                  <pic:spPr bwMode="auto">
+                    <a:xfrm>
+                      <a:off x="0" y="0"/>
+                      <a:ext cx="1812506" cy="808887"/>
+                    </a:xfrm>
+                    <a:prstGeom prst="rect">
+                      <a:avLst/>
+                    </a:prstGeom>
+                    <a:noFill/>
+                    <a:ln>
+                      <a:noFill/>
+                    </a:ln>
+                    <a:extLst>
+                      <a:ext uri="{53640926-AAD7-44D8-BBD7-CCE9431645EC}">
+                        <a14:shadowObscured xmlns:a14="http://schemas.microsoft.com/office/drawing/2010/main"/>
+                      </a:ext>
+                    </a:extLst>
+                  </pic:spPr>
+                </pic:pic>
+              </a:graphicData>
+            </a:graphic>
+          </wp:inline>
+        </w:drawing>
+      </w:r>
+      <w:r>
+        <w:rPr>
+          <w:rFonts w:ascii="Times New Roman" w:hAnsi="Times New Roman" w:cs="Times New Roman"/>
+          <w:b/>
+          <w:bCs/>
+          <w:noProof/>
+          <w:sz w:val="28"/>
+          <w:szCs w:val="28"/>
+          <w:u w:val="single"/>
+          <w:lang w:val="en-US" w:bidi="ar-SA"/>
+        </w:rPr>
+        <w:t xml:space="preserve"> </w:t>
+      </w:r>
+    </w:p>
+    <w:p>
+      <w:pPr>
+        <w:jc w:val="both"/>
+        <w:rPr>
+          <w:rFonts w:ascii="Times New Roman" w:hAnsi="Times New Roman" w:cs="Times New Roman"/>
+          <w:b/>
+          <w:bCs/>
+          <w:noProof/>
+          <w:sz w:val="28"/>
+          <w:szCs w:val="28"/>
+          <w:u w:val="single"/>
+          <w:lang w:val="en-US" w:bidi="ar-SA"/>
+        </w:rPr>
+      </w:pPr>
+    </w:p>
+    <w:p>
+      <w:pPr>
+        <w:jc w:val="both"/>
+        <w:rPr>
+          <w:rFonts w:ascii="Times New Roman" w:hAnsi="Times New Roman" w:cs="Times New Roman"/>
+          <w:bCs/>
+          <w:sz w:val="28"/>
+          <w:szCs w:val="28"/>
+        </w:rPr>
+      </w:pPr>
+      <w:r>
+        <w:rPr>
+          <w:rFonts w:ascii="Times New Roman" w:hAnsi="Times New Roman" w:cs="Times New Roman"/>
+          <w:b/>
+          <w:bCs/>
+          <w:noProof/>
+          <w:sz w:val="28"/>
+          <w:szCs w:val="28"/>
+          <w:u w:val="single"/>
+          <w:lang w:val="en-US" w:bidi="ar-SA"/>
+        </w:rPr>
+        <w:drawing>
+          <wp:inline distT="0" distB="0" distL="0" distR="0" wp14:anchorId="44C600F1" wp14:editId="7B1EE75A">
+            <wp:extent cx="1740535" cy="753239"/>
+            <wp:effectExtent l="0" t="0" r="12065" b="8890"/>
+            <wp:docPr id="17" name="Picture 17" descr="Table%20images/Customer%20Status.jpeg"/>
+            <wp:cNvGraphicFramePr>
+              <a:graphicFrameLocks xmlns:a="http://schemas.openxmlformats.org/drawingml/2006/main" noChangeAspect="1"/>
+            </wp:cNvGraphicFramePr>
+            <a:graphic xmlns:a="http://schemas.openxmlformats.org/drawingml/2006/main">
+              <a:graphicData uri="http://schemas.openxmlformats.org/drawingml/2006/picture">
+                <pic:pic xmlns:pic="http://schemas.openxmlformats.org/drawingml/2006/picture">
+                  <pic:nvPicPr>
+                    <pic:cNvPr id="0" name="Picture 11" descr="Table%20images/Customer%20Status.jpeg"/>
+                    <pic:cNvPicPr>
+                      <a:picLocks noChangeAspect="1" noChangeArrowheads="1"/>
+                    </pic:cNvPicPr>
+                  </pic:nvPicPr>
+                  <pic:blipFill rotWithShape="1">
+                    <a:blip r:embed="rId10">
+                      <a:extLst>
+                        <a:ext uri="{28A0092B-C50C-407E-A947-70E740481C1C}">
+                          <a14:useLocalDpi xmlns:a14="http://schemas.microsoft.com/office/drawing/2010/main" val="0"/>
+                        </a:ext>
+                      </a:extLst>
+                    </a:blip>
+                    <a:srcRect l="2968" t="5755" r="3653" b="30576"/>
+                    <a:stretch/>
+                  </pic:blipFill>
+                  <pic:spPr bwMode="auto">
+                    <a:xfrm>
+                      <a:off x="0" y="0"/>
+                      <a:ext cx="1756433" cy="760119"/>
+                    </a:xfrm>
+                    <a:prstGeom prst="rect">
+                      <a:avLst/>
+                    </a:prstGeom>
+                    <a:noFill/>
+                    <a:ln>
+                      <a:noFill/>
+                    </a:ln>
+                    <a:extLst>
+                      <a:ext uri="{53640926-AAD7-44D8-BBD7-CCE9431645EC}">
+                        <a14:shadowObscured xmlns:a14="http://schemas.microsoft.com/office/drawing/2010/main"/>
+                      </a:ext>
+                    </a:extLst>
+                  </pic:spPr>
+                </pic:pic>
+              </a:graphicData>
+            </a:graphic>
+          </wp:inline>
+        </w:drawing>
+      </w:r>
+    </w:p>
+    <w:p>
+      <w:pPr>
+        <w:jc w:val="both"/>
+        <w:rPr>
+          <w:rFonts w:ascii="Times New Roman" w:hAnsi="Times New Roman" w:cs="Times New Roman"/>
+          <w:b/>
+          <w:bCs/>
+          <w:sz w:val="28"/>
+          <w:szCs w:val="28"/>
+        </w:rPr>
+      </w:pPr>
+      <w:r>
+        <w:rPr>
+          <w:rFonts w:ascii="Times New Roman" w:hAnsi="Times New Roman" w:cs="Times New Roman"/>
+          <w:bCs/>
+          <w:noProof/>
+          <w:sz w:val="28"/>
+          <w:szCs w:val="28"/>
+          <w:lang w:val="en-US" w:bidi="ar-SA"/>
+        </w:rPr>
+        <w:lastRenderedPageBreak/>
+        <w:drawing>
+          <wp:inline distT="0" distB="0" distL="0" distR="0" wp14:anchorId="17D103F0" wp14:editId="4890CBC7">
+            <wp:extent cx="1941027" cy="3591560"/>
+            <wp:effectExtent l="0" t="0" r="0" b="0"/>
+            <wp:docPr id="11" name="Picture 11" descr="Table%20images/Account%20Log.jpeg"/>
+            <wp:cNvGraphicFramePr>
+              <a:graphicFrameLocks xmlns:a="http://schemas.openxmlformats.org/drawingml/2006/main" noChangeAspect="1"/>
+            </wp:cNvGraphicFramePr>
+            <a:graphic xmlns:a="http://schemas.openxmlformats.org/drawingml/2006/main">
+              <a:graphicData uri="http://schemas.openxmlformats.org/drawingml/2006/picture">
+                <pic:pic xmlns:pic="http://schemas.openxmlformats.org/drawingml/2006/picture">
+                  <pic:nvPicPr>
+                    <pic:cNvPr id="0" name="Picture 5" descr="Table%20images/Account%20Log.jpeg"/>
+                    <pic:cNvPicPr>
+                      <a:picLocks noChangeAspect="1" noChangeArrowheads="1"/>
+                    </pic:cNvPicPr>
+                  </pic:nvPicPr>
+                  <pic:blipFill rotWithShape="1">
+                    <a:blip r:embed="rId11">
+                      <a:extLst>
+                        <a:ext uri="{28A0092B-C50C-407E-A947-70E740481C1C}">
+                          <a14:useLocalDpi xmlns:a14="http://schemas.microsoft.com/office/drawing/2010/main" val="0"/>
+                        </a:ext>
+                      </a:extLst>
+                    </a:blip>
+                    <a:srcRect l="2922" r="1624" b="3203"/>
+                    <a:stretch/>
+                  </pic:blipFill>
+                  <pic:spPr bwMode="auto">
+                    <a:xfrm>
+                      <a:off x="0" y="0"/>
+                      <a:ext cx="1960360" cy="3627332"/>
+                    </a:xfrm>
+                    <a:prstGeom prst="rect">
+                      <a:avLst/>
+                    </a:prstGeom>
+                    <a:noFill/>
+                    <a:ln>
+                      <a:noFill/>
+                    </a:ln>
+                    <a:extLst>
+                      <a:ext uri="{53640926-AAD7-44D8-BBD7-CCE9431645EC}">
+                        <a14:shadowObscured xmlns:a14="http://schemas.microsoft.com/office/drawing/2010/main"/>
+                      </a:ext>
+                    </a:extLst>
+                  </pic:spPr>
+                </pic:pic>
+              </a:graphicData>
+            </a:graphic>
+          </wp:inline>
+        </w:drawing>
+      </w:r>
+      <w:r>
+        <w:rPr>
+          <w:rFonts w:ascii="Times New Roman" w:hAnsi="Times New Roman" w:cs="Times New Roman"/>
+          <w:bCs/>
+          <w:sz w:val="28"/>
+          <w:szCs w:val="28"/>
+        </w:rPr>
+        <w:t xml:space="preserve">   </w:t>
+      </w:r>
+      <w:r>
+        <w:rPr>
+          <w:rFonts w:ascii="Times New Roman" w:hAnsi="Times New Roman" w:cs="Times New Roman"/>
+          <w:b/>
+          <w:bCs/>
+          <w:noProof/>
+          <w:sz w:val="28"/>
+          <w:szCs w:val="28"/>
+          <w:lang w:val="en-US" w:bidi="ar-SA"/>
+        </w:rPr>
+        <w:drawing>
+          <wp:inline distT="0" distB="0" distL="0" distR="0" wp14:anchorId="2CAA1F4C" wp14:editId="299D0BC2">
+            <wp:extent cx="2045335" cy="3579336"/>
+            <wp:effectExtent l="0" t="0" r="12065" b="2540"/>
+            <wp:docPr id="13" name="Picture 13" descr="Table%20images/Employee%20log.jpeg"/>
+            <wp:cNvGraphicFramePr>
+              <a:graphicFrameLocks xmlns:a="http://schemas.openxmlformats.org/drawingml/2006/main" noChangeAspect="1"/>
+            </wp:cNvGraphicFramePr>
+            <a:graphic xmlns:a="http://schemas.openxmlformats.org/drawingml/2006/main">
+              <a:graphicData uri="http://schemas.openxmlformats.org/drawingml/2006/picture">
+                <pic:pic xmlns:pic="http://schemas.openxmlformats.org/drawingml/2006/picture">
+                  <pic:nvPicPr>
+                    <pic:cNvPr id="0" name="Picture 7" descr="Table%20images/Employee%20log.jpeg"/>
                     <pic:cNvPicPr>
                       <a:picLocks noChangeAspect="1" noChangeArrowheads="1"/>
                     </pic:cNvPicPr>
                   </pic:nvPicPr>
                   <pic:blipFill>
-                    <a:blip r:embed="rId5">
+                    <a:blip r:embed="rId12">
                       <a:extLst>
                         <a:ext uri="{28A0092B-C50C-407E-A947-70E740481C1C}">
                           <a14:useLocalDpi xmlns:a14="http://schemas.microsoft.com/office/drawing/2010/main" val="0"/>
@@ -349,7 +953,7 @@
                   <pic:spPr bwMode="auto">
                     <a:xfrm>
                       <a:off x="0" y="0"/>
-                      <a:ext cx="5527083" cy="5588811"/>
+                      <a:ext cx="2094502" cy="3665378"/>
                     </a:xfrm>
                     <a:prstGeom prst="rect">
                       <a:avLst/>
@@ -365,6 +969,533 @@
           </wp:inline>
         </w:drawing>
       </w:r>
+      <w:r>
+        <w:rPr>
+          <w:rFonts w:ascii="Times New Roman" w:hAnsi="Times New Roman" w:cs="Times New Roman"/>
+          <w:b/>
+          <w:bCs/>
+          <w:sz w:val="28"/>
+          <w:szCs w:val="28"/>
+        </w:rPr>
+        <w:t xml:space="preserve">    </w:t>
+      </w:r>
+      <w:r>
+        <w:rPr>
+          <w:rFonts w:ascii="Times New Roman" w:hAnsi="Times New Roman" w:cs="Times New Roman"/>
+          <w:b/>
+          <w:bCs/>
+          <w:noProof/>
+          <w:sz w:val="28"/>
+          <w:szCs w:val="28"/>
+          <w:lang w:val="en-US" w:bidi="ar-SA"/>
+        </w:rPr>
+        <w:drawing>
+          <wp:inline distT="0" distB="0" distL="0" distR="0" wp14:anchorId="1DD7B6F9" wp14:editId="1EA8E22E">
+            <wp:extent cx="2032635" cy="3132728"/>
+            <wp:effectExtent l="0" t="0" r="0" b="0"/>
+            <wp:docPr id="15" name="Picture 15" descr="Table%20images/Employee.jpeg"/>
+            <wp:cNvGraphicFramePr>
+              <a:graphicFrameLocks xmlns:a="http://schemas.openxmlformats.org/drawingml/2006/main" noChangeAspect="1"/>
+            </wp:cNvGraphicFramePr>
+            <a:graphic xmlns:a="http://schemas.openxmlformats.org/drawingml/2006/main">
+              <a:graphicData uri="http://schemas.openxmlformats.org/drawingml/2006/picture">
+                <pic:pic xmlns:pic="http://schemas.openxmlformats.org/drawingml/2006/picture">
+                  <pic:nvPicPr>
+                    <pic:cNvPr id="0" name="Picture 9" descr="Table%20images/Employee.jpeg"/>
+                    <pic:cNvPicPr>
+                      <a:picLocks noChangeAspect="1" noChangeArrowheads="1"/>
+                    </pic:cNvPicPr>
+                  </pic:nvPicPr>
+                  <pic:blipFill rotWithShape="1">
+                    <a:blip r:embed="rId13">
+                      <a:extLst>
+                        <a:ext uri="{28A0092B-C50C-407E-A947-70E740481C1C}">
+                          <a14:useLocalDpi xmlns:a14="http://schemas.microsoft.com/office/drawing/2010/main" val="0"/>
+                        </a:ext>
+                      </a:extLst>
+                    </a:blip>
+                    <a:srcRect l="2469" t="413" r="4938" b="10950"/>
+                    <a:stretch/>
+                  </pic:blipFill>
+                  <pic:spPr bwMode="auto">
+                    <a:xfrm>
+                      <a:off x="0" y="0"/>
+                      <a:ext cx="2092689" cy="3225284"/>
+                    </a:xfrm>
+                    <a:prstGeom prst="rect">
+                      <a:avLst/>
+                    </a:prstGeom>
+                    <a:noFill/>
+                    <a:ln>
+                      <a:noFill/>
+                    </a:ln>
+                    <a:extLst>
+                      <a:ext uri="{53640926-AAD7-44D8-BBD7-CCE9431645EC}">
+                        <a14:shadowObscured xmlns:a14="http://schemas.microsoft.com/office/drawing/2010/main"/>
+                      </a:ext>
+                    </a:extLst>
+                  </pic:spPr>
+                </pic:pic>
+              </a:graphicData>
+            </a:graphic>
+          </wp:inline>
+        </w:drawing>
+      </w:r>
+    </w:p>
+    <w:p>
+      <w:pPr>
+        <w:jc w:val="both"/>
+        <w:rPr>
+          <w:rFonts w:ascii="Times New Roman" w:hAnsi="Times New Roman" w:cs="Times New Roman"/>
+          <w:b/>
+          <w:bCs/>
+          <w:sz w:val="28"/>
+          <w:szCs w:val="28"/>
+        </w:rPr>
+      </w:pPr>
+    </w:p>
+    <w:p>
+      <w:pPr>
+        <w:jc w:val="both"/>
+        <w:rPr>
+          <w:rFonts w:ascii="Times New Roman" w:hAnsi="Times New Roman" w:cs="Times New Roman"/>
+          <w:b/>
+          <w:bCs/>
+          <w:sz w:val="28"/>
+          <w:szCs w:val="28"/>
+        </w:rPr>
+      </w:pPr>
+    </w:p>
+    <w:p>
+      <w:pPr>
+        <w:jc w:val="both"/>
+        <w:rPr>
+          <w:rFonts w:ascii="Times New Roman" w:hAnsi="Times New Roman" w:cs="Times New Roman"/>
+          <w:b/>
+          <w:bCs/>
+          <w:sz w:val="28"/>
+          <w:szCs w:val="28"/>
+          <w:u w:val="single"/>
+        </w:rPr>
+      </w:pPr>
+      <w:r>
+        <w:rPr>
+          <w:rFonts w:ascii="Times New Roman" w:hAnsi="Times New Roman" w:cs="Times New Roman"/>
+          <w:b/>
+          <w:bCs/>
+          <w:noProof/>
+          <w:sz w:val="28"/>
+          <w:szCs w:val="28"/>
+          <w:lang w:val="en-US" w:bidi="ar-SA"/>
+        </w:rPr>
+        <w:drawing>
+          <wp:inline distT="0" distB="0" distL="0" distR="0" wp14:anchorId="6480A8DD" wp14:editId="12B50024">
+            <wp:extent cx="1641684" cy="2860040"/>
+            <wp:effectExtent l="0" t="0" r="9525" b="10160"/>
+            <wp:docPr id="16" name="Picture 16" descr="Table%20images/Cust%20log.jpeg"/>
+            <wp:cNvGraphicFramePr>
+              <a:graphicFrameLocks xmlns:a="http://schemas.openxmlformats.org/drawingml/2006/main" noChangeAspect="1"/>
+            </wp:cNvGraphicFramePr>
+            <a:graphic xmlns:a="http://schemas.openxmlformats.org/drawingml/2006/main">
+              <a:graphicData uri="http://schemas.openxmlformats.org/drawingml/2006/picture">
+                <pic:pic xmlns:pic="http://schemas.openxmlformats.org/drawingml/2006/picture">
+                  <pic:nvPicPr>
+                    <pic:cNvPr id="0" name="Picture 10" descr="Table%20images/Cust%20log.jpeg"/>
+                    <pic:cNvPicPr>
+                      <a:picLocks noChangeAspect="1" noChangeArrowheads="1"/>
+                    </pic:cNvPicPr>
+                  </pic:nvPicPr>
+                  <pic:blipFill>
+                    <a:blip r:embed="rId14">
+                      <a:extLst>
+                        <a:ext uri="{28A0092B-C50C-407E-A947-70E740481C1C}">
+                          <a14:useLocalDpi xmlns:a14="http://schemas.microsoft.com/office/drawing/2010/main" val="0"/>
+                        </a:ext>
+                      </a:extLst>
+                    </a:blip>
+                    <a:srcRect/>
+                    <a:stretch>
+                      <a:fillRect/>
+                    </a:stretch>
+                  </pic:blipFill>
+                  <pic:spPr bwMode="auto">
+                    <a:xfrm>
+                      <a:off x="0" y="0"/>
+                      <a:ext cx="1660510" cy="2892838"/>
+                    </a:xfrm>
+                    <a:prstGeom prst="rect">
+                      <a:avLst/>
+                    </a:prstGeom>
+                    <a:noFill/>
+                    <a:ln>
+                      <a:noFill/>
+                    </a:ln>
+                  </pic:spPr>
+                </pic:pic>
+              </a:graphicData>
+            </a:graphic>
+          </wp:inline>
+        </w:drawing>
+      </w:r>
+      <w:r>
+        <w:rPr>
+          <w:rFonts w:ascii="Times New Roman" w:hAnsi="Times New Roman" w:cs="Times New Roman"/>
+          <w:b/>
+          <w:bCs/>
+          <w:sz w:val="28"/>
+          <w:szCs w:val="28"/>
+        </w:rPr>
+        <w:t xml:space="preserve">   </w:t>
+      </w:r>
+      <w:r>
+        <w:rPr>
+          <w:rFonts w:ascii="Times New Roman" w:hAnsi="Times New Roman" w:cs="Times New Roman"/>
+          <w:b/>
+          <w:bCs/>
+          <w:noProof/>
+          <w:sz w:val="28"/>
+          <w:szCs w:val="28"/>
+          <w:lang w:val="en-US" w:bidi="ar-SA"/>
+        </w:rPr>
+        <w:drawing>
+          <wp:inline distT="0" distB="0" distL="0" distR="0" wp14:anchorId="5E23F018" wp14:editId="3FD4C7F8">
+            <wp:extent cx="1982979" cy="2860040"/>
+            <wp:effectExtent l="0" t="0" r="0" b="10160"/>
+            <wp:docPr id="18" name="Picture 18" descr="Table%20images/Customer%20Table.jpeg"/>
+            <wp:cNvGraphicFramePr>
+              <a:graphicFrameLocks xmlns:a="http://schemas.openxmlformats.org/drawingml/2006/main" noChangeAspect="1"/>
+            </wp:cNvGraphicFramePr>
+            <a:graphic xmlns:a="http://schemas.openxmlformats.org/drawingml/2006/main">
+              <a:graphicData uri="http://schemas.openxmlformats.org/drawingml/2006/picture">
+                <pic:pic xmlns:pic="http://schemas.openxmlformats.org/drawingml/2006/picture">
+                  <pic:nvPicPr>
+                    <pic:cNvPr id="0" name="Picture 12" descr="Table%20images/Customer%20Table.jpeg"/>
+                    <pic:cNvPicPr>
+                      <a:picLocks noChangeAspect="1" noChangeArrowheads="1"/>
+                    </pic:cNvPicPr>
+                  </pic:nvPicPr>
+                  <pic:blipFill rotWithShape="1">
+                    <a:blip r:embed="rId15" cstate="print">
+                      <a:extLst>
+                        <a:ext uri="{28A0092B-C50C-407E-A947-70E740481C1C}">
+                          <a14:useLocalDpi xmlns:a14="http://schemas.microsoft.com/office/drawing/2010/main" val="0"/>
+                        </a:ext>
+                      </a:extLst>
+                    </a:blip>
+                    <a:srcRect l="1476" t="161" r="3933" b="10246"/>
+                    <a:stretch/>
+                  </pic:blipFill>
+                  <pic:spPr bwMode="auto">
+                    <a:xfrm>
+                      <a:off x="0" y="0"/>
+                      <a:ext cx="1991006" cy="2871617"/>
+                    </a:xfrm>
+                    <a:prstGeom prst="rect">
+                      <a:avLst/>
+                    </a:prstGeom>
+                    <a:noFill/>
+                    <a:ln>
+                      <a:noFill/>
+                    </a:ln>
+                    <a:extLst>
+                      <a:ext uri="{53640926-AAD7-44D8-BBD7-CCE9431645EC}">
+                        <a14:shadowObscured xmlns:a14="http://schemas.microsoft.com/office/drawing/2010/main"/>
+                      </a:ext>
+                    </a:extLst>
+                  </pic:spPr>
+                </pic:pic>
+              </a:graphicData>
+            </a:graphic>
+          </wp:inline>
+        </w:drawing>
+      </w:r>
+    </w:p>
+    <w:p>
+      <w:pPr>
+        <w:jc w:val="both"/>
+        <w:rPr>
+          <w:rFonts w:ascii="Times New Roman" w:hAnsi="Times New Roman" w:cs="Times New Roman"/>
+          <w:b/>
+          <w:bCs/>
+          <w:sz w:val="28"/>
+          <w:szCs w:val="28"/>
+          <w:u w:val="single"/>
+        </w:rPr>
+      </w:pPr>
+    </w:p>
+    <w:p>
+      <w:pPr>
+        <w:jc w:val="both"/>
+        <w:rPr>
+          <w:rFonts w:ascii="Times New Roman" w:hAnsi="Times New Roman" w:cs="Times New Roman"/>
+          <w:sz w:val="28"/>
+          <w:szCs w:val="28"/>
+          <w:u w:val="single"/>
+        </w:rPr>
+      </w:pPr>
+    </w:p>
+    <w:p>
+      <w:pPr>
+        <w:jc w:val="both"/>
+        <w:rPr>
+          <w:rFonts w:ascii="Times New Roman" w:hAnsi="Times New Roman" w:cs="Times New Roman"/>
+          <w:b/>
+          <w:bCs/>
+          <w:sz w:val="28"/>
+          <w:szCs w:val="28"/>
+          <w:u w:val="single"/>
+        </w:rPr>
+      </w:pPr>
+    </w:p>
+    <w:p>
+      <w:pPr>
+        <w:jc w:val="both"/>
+        <w:rPr>
+          <w:rFonts w:ascii="Times New Roman" w:hAnsi="Times New Roman" w:cs="Times New Roman"/>
+          <w:b/>
+          <w:bCs/>
+          <w:sz w:val="28"/>
+          <w:szCs w:val="28"/>
+          <w:u w:val="single"/>
+        </w:rPr>
+      </w:pPr>
+    </w:p>
+    <w:p>
+      <w:pPr>
+        <w:jc w:val="both"/>
+        <w:rPr>
+          <w:rFonts w:ascii="Times New Roman" w:hAnsi="Times New Roman" w:cs="Times New Roman"/>
+          <w:b/>
+          <w:bCs/>
+          <w:sz w:val="28"/>
+          <w:szCs w:val="28"/>
+          <w:u w:val="single"/>
+        </w:rPr>
+      </w:pPr>
+    </w:p>
+    <w:p>
+      <w:pPr>
+        <w:jc w:val="both"/>
+        <w:rPr>
+          <w:rFonts w:ascii="Times New Roman" w:hAnsi="Times New Roman" w:cs="Times New Roman"/>
+          <w:b/>
+          <w:bCs/>
+          <w:sz w:val="28"/>
+          <w:szCs w:val="28"/>
+          <w:u w:val="single"/>
+        </w:rPr>
+      </w:pPr>
+    </w:p>
+    <w:p>
+      <w:pPr>
+        <w:jc w:val="both"/>
+        <w:rPr>
+          <w:rFonts w:ascii="Times New Roman" w:hAnsi="Times New Roman" w:cs="Times New Roman"/>
+          <w:b/>
+          <w:bCs/>
+          <w:sz w:val="28"/>
+          <w:szCs w:val="28"/>
+          <w:u w:val="single"/>
+        </w:rPr>
+      </w:pPr>
+    </w:p>
+    <w:p>
+      <w:pPr>
+        <w:jc w:val="both"/>
+        <w:rPr>
+          <w:rFonts w:ascii="Times New Roman" w:hAnsi="Times New Roman" w:cs="Times New Roman"/>
+          <w:b/>
+          <w:bCs/>
+          <w:sz w:val="28"/>
+          <w:szCs w:val="28"/>
+          <w:u w:val="single"/>
+        </w:rPr>
+      </w:pPr>
+    </w:p>
+    <w:p>
+      <w:pPr>
+        <w:jc w:val="both"/>
+        <w:rPr>
+          <w:rFonts w:ascii="Times New Roman" w:hAnsi="Times New Roman" w:cs="Times New Roman"/>
+          <w:b/>
+          <w:bCs/>
+          <w:sz w:val="28"/>
+          <w:szCs w:val="28"/>
+          <w:u w:val="single"/>
+        </w:rPr>
+      </w:pPr>
+    </w:p>
+    <w:p>
+      <w:pPr>
+        <w:jc w:val="both"/>
+        <w:rPr>
+          <w:rFonts w:ascii="Times New Roman" w:hAnsi="Times New Roman" w:cs="Times New Roman"/>
+          <w:b/>
+          <w:bCs/>
+          <w:sz w:val="28"/>
+          <w:szCs w:val="28"/>
+          <w:u w:val="single"/>
+        </w:rPr>
+      </w:pPr>
+    </w:p>
+    <w:p>
+      <w:pPr>
+        <w:jc w:val="both"/>
+        <w:rPr>
+          <w:rFonts w:ascii="Times New Roman" w:hAnsi="Times New Roman" w:cs="Times New Roman"/>
+          <w:b/>
+          <w:bCs/>
+          <w:sz w:val="28"/>
+          <w:szCs w:val="28"/>
+          <w:u w:val="single"/>
+        </w:rPr>
+      </w:pPr>
+    </w:p>
+    <w:p>
+      <w:pPr>
+        <w:jc w:val="both"/>
+        <w:rPr>
+          <w:rFonts w:ascii="Times New Roman" w:hAnsi="Times New Roman" w:cs="Times New Roman"/>
+          <w:b/>
+          <w:bCs/>
+          <w:sz w:val="28"/>
+          <w:szCs w:val="28"/>
+          <w:u w:val="single"/>
+        </w:rPr>
+      </w:pPr>
+    </w:p>
+    <w:p>
+      <w:pPr>
+        <w:jc w:val="both"/>
+        <w:rPr>
+          <w:rFonts w:ascii="Times New Roman" w:hAnsi="Times New Roman" w:cs="Times New Roman"/>
+          <w:b/>
+          <w:bCs/>
+          <w:sz w:val="28"/>
+          <w:szCs w:val="28"/>
+          <w:u w:val="single"/>
+        </w:rPr>
+      </w:pPr>
+    </w:p>
+    <w:p>
+      <w:pPr>
+        <w:jc w:val="both"/>
+        <w:rPr>
+          <w:rFonts w:ascii="Times New Roman" w:hAnsi="Times New Roman" w:cs="Times New Roman"/>
+          <w:b/>
+          <w:bCs/>
+          <w:sz w:val="28"/>
+          <w:szCs w:val="28"/>
+          <w:u w:val="single"/>
+        </w:rPr>
+      </w:pPr>
+      <w:r>
+        <w:rPr>
+          <w:rFonts w:ascii="Times New Roman" w:hAnsi="Times New Roman" w:cs="Times New Roman"/>
+          <w:b/>
+          <w:bCs/>
+          <w:sz w:val="28"/>
+          <w:szCs w:val="28"/>
+          <w:u w:val="single"/>
+        </w:rPr>
+        <w:lastRenderedPageBreak/>
+        <w:t>E-R Diagram</w:t>
+      </w:r>
+    </w:p>
+    <w:p>
+      <w:pPr>
+        <w:jc w:val="both"/>
+        <w:rPr>
+          <w:rFonts w:ascii="Times New Roman" w:hAnsi="Times New Roman" w:cs="Times New Roman"/>
+          <w:b/>
+          <w:bCs/>
+          <w:sz w:val="28"/>
+          <w:szCs w:val="28"/>
+          <w:u w:val="single"/>
+        </w:rPr>
+      </w:pPr>
+    </w:p>
+    <w:p>
+      <w:pPr>
+        <w:jc w:val="both"/>
+        <w:rPr>
+          <w:rFonts w:ascii="Times New Roman" w:hAnsi="Times New Roman" w:cs="Times New Roman"/>
+          <w:b/>
+          <w:bCs/>
+          <w:sz w:val="28"/>
+          <w:szCs w:val="28"/>
+          <w:u w:val="single"/>
+        </w:rPr>
+      </w:pPr>
+    </w:p>
+    <w:p>
+      <w:pPr>
+        <w:jc w:val="both"/>
+        <w:rPr>
+          <w:rFonts w:ascii="Times New Roman" w:hAnsi="Times New Roman" w:cs="Times New Roman"/>
+          <w:sz w:val="24"/>
+          <w:szCs w:val="24"/>
+        </w:rPr>
+      </w:pPr>
+      <w:bookmarkStart w:id="0" w:name="_GoBack"/>
+      <w:r>
+        <w:rPr>
+          <w:rFonts w:ascii="Times New Roman" w:hAnsi="Times New Roman" w:cs="Times New Roman"/>
+          <w:noProof/>
+          <w:sz w:val="24"/>
+          <w:szCs w:val="24"/>
+          <w:lang w:val="en-US" w:bidi="ar-SA"/>
+        </w:rPr>
+        <w:drawing>
+          <wp:inline distT="0" distB="0" distL="0" distR="0" wp14:anchorId="67182F75" wp14:editId="7703C241">
+            <wp:extent cx="6630035" cy="8957354"/>
+            <wp:effectExtent l="0" t="0" r="0" b="8890"/>
+            <wp:docPr id="1" name="Picture 1" descr="D:\Summit_BankProject\Bank-Project\Bank-Project\Bank Project\ERDiag.jpeg"/>
+            <wp:cNvGraphicFramePr>
+              <a:graphicFrameLocks xmlns:a="http://schemas.openxmlformats.org/drawingml/2006/main" noChangeAspect="1"/>
+            </wp:cNvGraphicFramePr>
+            <a:graphic xmlns:a="http://schemas.openxmlformats.org/drawingml/2006/main">
+              <a:graphicData uri="http://schemas.openxmlformats.org/drawingml/2006/picture">
+                <pic:pic xmlns:pic="http://schemas.openxmlformats.org/drawingml/2006/picture">
+                  <pic:nvPicPr>
+                    <pic:cNvPr id="0" name="Picture 1" descr="D:\Summit_BankProject\Bank-Project\Bank-Project\Bank Project\ERDiag.jpeg"/>
+                    <pic:cNvPicPr>
+                      <a:picLocks noChangeAspect="1" noChangeArrowheads="1"/>
+                    </pic:cNvPicPr>
+                  </pic:nvPicPr>
+                  <pic:blipFill>
+                    <a:blip r:embed="rId16">
+                      <a:extLst>
+                        <a:ext uri="{28A0092B-C50C-407E-A947-70E740481C1C}">
+                          <a14:useLocalDpi xmlns:a14="http://schemas.microsoft.com/office/drawing/2010/main" val="0"/>
+                        </a:ext>
+                      </a:extLst>
+                    </a:blip>
+                    <a:srcRect/>
+                    <a:stretch>
+                      <a:fillRect/>
+                    </a:stretch>
+                  </pic:blipFill>
+                  <pic:spPr bwMode="auto">
+                    <a:xfrm>
+                      <a:off x="0" y="0"/>
+                      <a:ext cx="6641369" cy="8972666"/>
+                    </a:xfrm>
+                    <a:prstGeom prst="rect">
+                      <a:avLst/>
+                    </a:prstGeom>
+                    <a:noFill/>
+                    <a:ln>
+                      <a:noFill/>
+                    </a:ln>
+                  </pic:spPr>
+                </pic:pic>
+              </a:graphicData>
+            </a:graphic>
+          </wp:inline>
+        </w:drawing>
+      </w:r>
+      <w:bookmarkEnd w:id="0"/>
     </w:p>
     <w:p>
       <w:pPr>
@@ -421,7 +1552,6 @@
           <w:szCs w:val="24"/>
         </w:rPr>
       </w:pPr>
-      <w:proofErr w:type="gramStart"/>
       <w:r>
         <w:rPr>
           <w:rFonts w:ascii="Times New Roman" w:hAnsi="Times New Roman" w:cs="Times New Roman"/>
@@ -432,7 +1562,6 @@
         </w:rPr>
         <w:t>Customer :</w:t>
       </w:r>
-      <w:proofErr w:type="gramEnd"/>
     </w:p>
     <w:tbl>
       <w:tblPr>
@@ -575,7 +1704,6 @@
                 <w:szCs w:val="24"/>
               </w:rPr>
             </w:pPr>
-            <w:proofErr w:type="spellStart"/>
             <w:r>
               <w:rPr>
                 <w:rFonts w:ascii="Times New Roman" w:eastAsia="Times New Roman" w:hAnsi="Times New Roman" w:cs="Times New Roman"/>
@@ -583,17 +1711,7 @@
                 <w:szCs w:val="24"/>
                 <w:lang w:eastAsia="en-IN"/>
               </w:rPr>
-              <w:t>varchar</w:t>
-            </w:r>
-            <w:proofErr w:type="spellEnd"/>
-            <w:r>
-              <w:rPr>
-                <w:rFonts w:ascii="Times New Roman" w:eastAsia="Times New Roman" w:hAnsi="Times New Roman" w:cs="Times New Roman"/>
-                <w:sz w:val="24"/>
-                <w:szCs w:val="24"/>
-                <w:lang w:eastAsia="en-IN"/>
-              </w:rPr>
-              <w:t>(45)</w:t>
+              <w:t>varchar(45)</w:t>
             </w:r>
           </w:p>
         </w:tc>
@@ -645,7 +1763,6 @@
                 <w:szCs w:val="24"/>
               </w:rPr>
             </w:pPr>
-            <w:proofErr w:type="spellStart"/>
             <w:r>
               <w:rPr>
                 <w:rFonts w:ascii="Times New Roman" w:eastAsia="Times New Roman" w:hAnsi="Times New Roman" w:cs="Times New Roman"/>
@@ -653,17 +1770,7 @@
                 <w:szCs w:val="24"/>
                 <w:lang w:eastAsia="en-IN"/>
               </w:rPr>
-              <w:t>varchar</w:t>
-            </w:r>
-            <w:proofErr w:type="spellEnd"/>
-            <w:r>
-              <w:rPr>
-                <w:rFonts w:ascii="Times New Roman" w:eastAsia="Times New Roman" w:hAnsi="Times New Roman" w:cs="Times New Roman"/>
-                <w:sz w:val="24"/>
-                <w:szCs w:val="24"/>
-                <w:lang w:eastAsia="en-IN"/>
-              </w:rPr>
-              <w:t>(45)</w:t>
+              <w:t>varchar(45)</w:t>
             </w:r>
           </w:p>
         </w:tc>
@@ -715,7 +1822,6 @@
                 <w:szCs w:val="24"/>
               </w:rPr>
             </w:pPr>
-            <w:proofErr w:type="spellStart"/>
             <w:r>
               <w:rPr>
                 <w:rFonts w:ascii="Times New Roman" w:eastAsia="Times New Roman" w:hAnsi="Times New Roman" w:cs="Times New Roman"/>
@@ -723,17 +1829,7 @@
                 <w:szCs w:val="24"/>
                 <w:lang w:eastAsia="en-IN"/>
               </w:rPr>
-              <w:t>varchar</w:t>
-            </w:r>
-            <w:proofErr w:type="spellEnd"/>
-            <w:r>
-              <w:rPr>
-                <w:rFonts w:ascii="Times New Roman" w:eastAsia="Times New Roman" w:hAnsi="Times New Roman" w:cs="Times New Roman"/>
-                <w:sz w:val="24"/>
-                <w:szCs w:val="24"/>
-                <w:lang w:eastAsia="en-IN"/>
-              </w:rPr>
-              <w:t>(45)</w:t>
+              <w:t>varchar(45)</w:t>
             </w:r>
           </w:p>
         </w:tc>
@@ -781,7 +1877,6 @@
                 <w:szCs w:val="24"/>
               </w:rPr>
             </w:pPr>
-            <w:proofErr w:type="spellStart"/>
             <w:r>
               <w:rPr>
                 <w:rFonts w:ascii="Times New Roman" w:eastAsia="Times New Roman" w:hAnsi="Times New Roman" w:cs="Times New Roman"/>
@@ -789,17 +1884,7 @@
                 <w:szCs w:val="24"/>
                 <w:lang w:eastAsia="en-IN"/>
               </w:rPr>
-              <w:t>varchar</w:t>
-            </w:r>
-            <w:proofErr w:type="spellEnd"/>
-            <w:r>
-              <w:rPr>
-                <w:rFonts w:ascii="Times New Roman" w:eastAsia="Times New Roman" w:hAnsi="Times New Roman" w:cs="Times New Roman"/>
-                <w:sz w:val="24"/>
-                <w:szCs w:val="24"/>
-                <w:lang w:eastAsia="en-IN"/>
-              </w:rPr>
-              <w:t>(45)</w:t>
+              <w:t>varchar(45)</w:t>
             </w:r>
           </w:p>
         </w:tc>
@@ -851,7 +1936,6 @@
                 <w:szCs w:val="24"/>
               </w:rPr>
             </w:pPr>
-            <w:proofErr w:type="spellStart"/>
             <w:r>
               <w:rPr>
                 <w:rFonts w:ascii="Times New Roman" w:eastAsia="Times New Roman" w:hAnsi="Times New Roman" w:cs="Times New Roman"/>
@@ -859,17 +1943,7 @@
                 <w:szCs w:val="24"/>
                 <w:lang w:eastAsia="en-IN"/>
               </w:rPr>
-              <w:t>varchar</w:t>
-            </w:r>
-            <w:proofErr w:type="spellEnd"/>
-            <w:r>
-              <w:rPr>
-                <w:rFonts w:ascii="Times New Roman" w:eastAsia="Times New Roman" w:hAnsi="Times New Roman" w:cs="Times New Roman"/>
-                <w:sz w:val="24"/>
-                <w:szCs w:val="24"/>
-                <w:lang w:eastAsia="en-IN"/>
-              </w:rPr>
-              <w:t>(45)</w:t>
+              <w:t>varchar(45)</w:t>
             </w:r>
           </w:p>
         </w:tc>
@@ -919,7 +1993,6 @@
                 <w:szCs w:val="24"/>
               </w:rPr>
             </w:pPr>
-            <w:proofErr w:type="spellStart"/>
             <w:r>
               <w:rPr>
                 <w:rFonts w:ascii="Times New Roman" w:eastAsia="Times New Roman" w:hAnsi="Times New Roman" w:cs="Times New Roman"/>
@@ -927,17 +2000,7 @@
                 <w:szCs w:val="24"/>
                 <w:lang w:eastAsia="en-IN"/>
               </w:rPr>
-              <w:t>varchar</w:t>
-            </w:r>
-            <w:proofErr w:type="spellEnd"/>
-            <w:r>
-              <w:rPr>
-                <w:rFonts w:ascii="Times New Roman" w:eastAsia="Times New Roman" w:hAnsi="Times New Roman" w:cs="Times New Roman"/>
-                <w:sz w:val="24"/>
-                <w:szCs w:val="24"/>
-                <w:lang w:eastAsia="en-IN"/>
-              </w:rPr>
-              <w:t>(45)</w:t>
+              <w:t>varchar(45)</w:t>
             </w:r>
           </w:p>
         </w:tc>
@@ -987,7 +2050,6 @@
                 <w:szCs w:val="24"/>
               </w:rPr>
             </w:pPr>
-            <w:proofErr w:type="spellStart"/>
             <w:r>
               <w:rPr>
                 <w:rFonts w:ascii="Times New Roman" w:eastAsia="Times New Roman" w:hAnsi="Times New Roman" w:cs="Times New Roman"/>
@@ -995,17 +2057,7 @@
                 <w:szCs w:val="24"/>
                 <w:lang w:eastAsia="en-IN"/>
               </w:rPr>
-              <w:t>varchar</w:t>
-            </w:r>
-            <w:proofErr w:type="spellEnd"/>
-            <w:r>
-              <w:rPr>
-                <w:rFonts w:ascii="Times New Roman" w:eastAsia="Times New Roman" w:hAnsi="Times New Roman" w:cs="Times New Roman"/>
-                <w:sz w:val="24"/>
-                <w:szCs w:val="24"/>
-                <w:lang w:eastAsia="en-IN"/>
-              </w:rPr>
-              <w:t>(45)</w:t>
+              <w:t>varchar(45)</w:t>
             </w:r>
           </w:p>
         </w:tc>
@@ -1055,7 +2107,6 @@
                 <w:szCs w:val="24"/>
               </w:rPr>
             </w:pPr>
-            <w:proofErr w:type="spellStart"/>
             <w:r>
               <w:rPr>
                 <w:rFonts w:ascii="Times New Roman" w:eastAsia="Times New Roman" w:hAnsi="Times New Roman" w:cs="Times New Roman"/>
@@ -1063,17 +2114,7 @@
                 <w:szCs w:val="24"/>
                 <w:lang w:eastAsia="en-IN"/>
               </w:rPr>
-              <w:t>varchar</w:t>
-            </w:r>
-            <w:proofErr w:type="spellEnd"/>
-            <w:r>
-              <w:rPr>
-                <w:rFonts w:ascii="Times New Roman" w:eastAsia="Times New Roman" w:hAnsi="Times New Roman" w:cs="Times New Roman"/>
-                <w:sz w:val="24"/>
-                <w:szCs w:val="24"/>
-                <w:lang w:eastAsia="en-IN"/>
-              </w:rPr>
-              <w:t>(45)</w:t>
+              <w:t>varchar(45)</w:t>
             </w:r>
           </w:p>
         </w:tc>
@@ -1125,7 +2166,6 @@
                 <w:szCs w:val="24"/>
               </w:rPr>
             </w:pPr>
-            <w:proofErr w:type="spellStart"/>
             <w:r>
               <w:rPr>
                 <w:rFonts w:ascii="Times New Roman" w:eastAsia="Times New Roman" w:hAnsi="Times New Roman" w:cs="Times New Roman"/>
@@ -1133,17 +2173,7 @@
                 <w:szCs w:val="24"/>
                 <w:lang w:eastAsia="en-IN"/>
               </w:rPr>
-              <w:t>varchar</w:t>
-            </w:r>
-            <w:proofErr w:type="spellEnd"/>
-            <w:r>
-              <w:rPr>
-                <w:rFonts w:ascii="Times New Roman" w:eastAsia="Times New Roman" w:hAnsi="Times New Roman" w:cs="Times New Roman"/>
-                <w:sz w:val="24"/>
-                <w:szCs w:val="24"/>
-                <w:lang w:eastAsia="en-IN"/>
-              </w:rPr>
-              <w:t>(45)</w:t>
+              <w:t>varchar(45)</w:t>
             </w:r>
           </w:p>
         </w:tc>
@@ -1444,7 +2474,6 @@
                       <w:szCs w:val="24"/>
                     </w:rPr>
                   </w:pPr>
-                  <w:proofErr w:type="spellStart"/>
                   <w:r>
                     <w:rPr>
                       <w:rFonts w:ascii="Times New Roman" w:eastAsia="Times New Roman" w:hAnsi="Times New Roman" w:cs="Times New Roman"/>
@@ -1452,17 +2481,7 @@
                       <w:szCs w:val="24"/>
                       <w:lang w:eastAsia="en-IN"/>
                     </w:rPr>
-                    <w:t>varchar</w:t>
-                  </w:r>
-                  <w:proofErr w:type="spellEnd"/>
-                  <w:r>
-                    <w:rPr>
-                      <w:rFonts w:ascii="Times New Roman" w:eastAsia="Times New Roman" w:hAnsi="Times New Roman" w:cs="Times New Roman"/>
-                      <w:sz w:val="24"/>
-                      <w:szCs w:val="24"/>
-                      <w:lang w:eastAsia="en-IN"/>
-                    </w:rPr>
-                    <w:t>(45)</w:t>
+                    <w:t>varchar(45)</w:t>
                   </w:r>
                 </w:p>
               </w:tc>
@@ -1514,7 +2533,6 @@
                       <w:szCs w:val="24"/>
                     </w:rPr>
                   </w:pPr>
-                  <w:proofErr w:type="spellStart"/>
                   <w:r>
                     <w:rPr>
                       <w:rFonts w:ascii="Times New Roman" w:eastAsia="Times New Roman" w:hAnsi="Times New Roman" w:cs="Times New Roman"/>
@@ -1522,17 +2540,7 @@
                       <w:szCs w:val="24"/>
                       <w:lang w:eastAsia="en-IN"/>
                     </w:rPr>
-                    <w:t>varchar</w:t>
-                  </w:r>
-                  <w:proofErr w:type="spellEnd"/>
-                  <w:r>
-                    <w:rPr>
-                      <w:rFonts w:ascii="Times New Roman" w:eastAsia="Times New Roman" w:hAnsi="Times New Roman" w:cs="Times New Roman"/>
-                      <w:sz w:val="24"/>
-                      <w:szCs w:val="24"/>
-                      <w:lang w:eastAsia="en-IN"/>
-                    </w:rPr>
-                    <w:t>(45)</w:t>
+                    <w:t>varchar(45)</w:t>
                   </w:r>
                 </w:p>
               </w:tc>
@@ -1584,7 +2592,6 @@
                       <w:szCs w:val="24"/>
                     </w:rPr>
                   </w:pPr>
-                  <w:proofErr w:type="spellStart"/>
                   <w:r>
                     <w:rPr>
                       <w:rFonts w:ascii="Times New Roman" w:eastAsia="Times New Roman" w:hAnsi="Times New Roman" w:cs="Times New Roman"/>
@@ -1592,17 +2599,7 @@
                       <w:szCs w:val="24"/>
                       <w:lang w:eastAsia="en-IN"/>
                     </w:rPr>
-                    <w:t>varchar</w:t>
-                  </w:r>
-                  <w:proofErr w:type="spellEnd"/>
-                  <w:r>
-                    <w:rPr>
-                      <w:rFonts w:ascii="Times New Roman" w:eastAsia="Times New Roman" w:hAnsi="Times New Roman" w:cs="Times New Roman"/>
-                      <w:sz w:val="24"/>
-                      <w:szCs w:val="24"/>
-                      <w:lang w:eastAsia="en-IN"/>
-                    </w:rPr>
-                    <w:t>(45)</w:t>
+                    <w:t>varchar(45)</w:t>
                   </w:r>
                 </w:p>
               </w:tc>
@@ -1650,7 +2647,6 @@
                       <w:szCs w:val="24"/>
                     </w:rPr>
                   </w:pPr>
-                  <w:proofErr w:type="spellStart"/>
                   <w:r>
                     <w:rPr>
                       <w:rFonts w:ascii="Times New Roman" w:eastAsia="Times New Roman" w:hAnsi="Times New Roman" w:cs="Times New Roman"/>
@@ -1658,17 +2654,7 @@
                       <w:szCs w:val="24"/>
                       <w:lang w:eastAsia="en-IN"/>
                     </w:rPr>
-                    <w:t>varchar</w:t>
-                  </w:r>
-                  <w:proofErr w:type="spellEnd"/>
-                  <w:r>
-                    <w:rPr>
-                      <w:rFonts w:ascii="Times New Roman" w:eastAsia="Times New Roman" w:hAnsi="Times New Roman" w:cs="Times New Roman"/>
-                      <w:sz w:val="24"/>
-                      <w:szCs w:val="24"/>
-                      <w:lang w:eastAsia="en-IN"/>
-                    </w:rPr>
-                    <w:t>(45)</w:t>
+                    <w:t>varchar(45)</w:t>
                   </w:r>
                 </w:p>
               </w:tc>
@@ -1720,7 +2706,6 @@
                       <w:szCs w:val="24"/>
                     </w:rPr>
                   </w:pPr>
-                  <w:proofErr w:type="spellStart"/>
                   <w:r>
                     <w:rPr>
                       <w:rFonts w:ascii="Times New Roman" w:eastAsia="Times New Roman" w:hAnsi="Times New Roman" w:cs="Times New Roman"/>
@@ -1728,17 +2713,7 @@
                       <w:szCs w:val="24"/>
                       <w:lang w:eastAsia="en-IN"/>
                     </w:rPr>
-                    <w:t>varchar</w:t>
-                  </w:r>
-                  <w:proofErr w:type="spellEnd"/>
-                  <w:r>
-                    <w:rPr>
-                      <w:rFonts w:ascii="Times New Roman" w:eastAsia="Times New Roman" w:hAnsi="Times New Roman" w:cs="Times New Roman"/>
-                      <w:sz w:val="24"/>
-                      <w:szCs w:val="24"/>
-                      <w:lang w:eastAsia="en-IN"/>
-                    </w:rPr>
-                    <w:t>(45)</w:t>
+                    <w:t>varchar(45)</w:t>
                   </w:r>
                 </w:p>
               </w:tc>
@@ -1788,7 +2763,6 @@
                       <w:szCs w:val="24"/>
                     </w:rPr>
                   </w:pPr>
-                  <w:proofErr w:type="spellStart"/>
                   <w:r>
                     <w:rPr>
                       <w:rFonts w:ascii="Times New Roman" w:eastAsia="Times New Roman" w:hAnsi="Times New Roman" w:cs="Times New Roman"/>
@@ -1796,17 +2770,7 @@
                       <w:szCs w:val="24"/>
                       <w:lang w:eastAsia="en-IN"/>
                     </w:rPr>
-                    <w:t>varchar</w:t>
-                  </w:r>
-                  <w:proofErr w:type="spellEnd"/>
-                  <w:r>
-                    <w:rPr>
-                      <w:rFonts w:ascii="Times New Roman" w:eastAsia="Times New Roman" w:hAnsi="Times New Roman" w:cs="Times New Roman"/>
-                      <w:sz w:val="24"/>
-                      <w:szCs w:val="24"/>
-                      <w:lang w:eastAsia="en-IN"/>
-                    </w:rPr>
-                    <w:t>(45)</w:t>
+                    <w:t>varchar(45)</w:t>
                   </w:r>
                 </w:p>
               </w:tc>
@@ -1856,7 +2820,6 @@
                       <w:szCs w:val="24"/>
                     </w:rPr>
                   </w:pPr>
-                  <w:proofErr w:type="spellStart"/>
                   <w:r>
                     <w:rPr>
                       <w:rFonts w:ascii="Times New Roman" w:eastAsia="Times New Roman" w:hAnsi="Times New Roman" w:cs="Times New Roman"/>
@@ -1864,17 +2827,7 @@
                       <w:szCs w:val="24"/>
                       <w:lang w:eastAsia="en-IN"/>
                     </w:rPr>
-                    <w:t>varchar</w:t>
-                  </w:r>
-                  <w:proofErr w:type="spellEnd"/>
-                  <w:r>
-                    <w:rPr>
-                      <w:rFonts w:ascii="Times New Roman" w:eastAsia="Times New Roman" w:hAnsi="Times New Roman" w:cs="Times New Roman"/>
-                      <w:sz w:val="24"/>
-                      <w:szCs w:val="24"/>
-                      <w:lang w:eastAsia="en-IN"/>
-                    </w:rPr>
-                    <w:t>(45)</w:t>
+                    <w:t>varchar(45)</w:t>
                   </w:r>
                 </w:p>
               </w:tc>
@@ -1924,7 +2877,6 @@
                       <w:szCs w:val="24"/>
                     </w:rPr>
                   </w:pPr>
-                  <w:proofErr w:type="spellStart"/>
                   <w:r>
                     <w:rPr>
                       <w:rFonts w:ascii="Times New Roman" w:eastAsia="Times New Roman" w:hAnsi="Times New Roman" w:cs="Times New Roman"/>
@@ -1932,17 +2884,7 @@
                       <w:szCs w:val="24"/>
                       <w:lang w:eastAsia="en-IN"/>
                     </w:rPr>
-                    <w:t>varchar</w:t>
-                  </w:r>
-                  <w:proofErr w:type="spellEnd"/>
-                  <w:r>
-                    <w:rPr>
-                      <w:rFonts w:ascii="Times New Roman" w:eastAsia="Times New Roman" w:hAnsi="Times New Roman" w:cs="Times New Roman"/>
-                      <w:sz w:val="24"/>
-                      <w:szCs w:val="24"/>
-                      <w:lang w:eastAsia="en-IN"/>
-                    </w:rPr>
-                    <w:t>(45)</w:t>
+                    <w:t>varchar(45)</w:t>
                   </w:r>
                 </w:p>
               </w:tc>
@@ -1994,7 +2936,6 @@
                       <w:szCs w:val="24"/>
                     </w:rPr>
                   </w:pPr>
-                  <w:proofErr w:type="spellStart"/>
                   <w:r>
                     <w:rPr>
                       <w:rFonts w:ascii="Times New Roman" w:eastAsia="Times New Roman" w:hAnsi="Times New Roman" w:cs="Times New Roman"/>
@@ -2002,17 +2943,7 @@
                       <w:szCs w:val="24"/>
                       <w:lang w:eastAsia="en-IN"/>
                     </w:rPr>
-                    <w:t>varchar</w:t>
-                  </w:r>
-                  <w:proofErr w:type="spellEnd"/>
-                  <w:r>
-                    <w:rPr>
-                      <w:rFonts w:ascii="Times New Roman" w:eastAsia="Times New Roman" w:hAnsi="Times New Roman" w:cs="Times New Roman"/>
-                      <w:sz w:val="24"/>
-                      <w:szCs w:val="24"/>
-                      <w:lang w:eastAsia="en-IN"/>
-                    </w:rPr>
-                    <w:t>(45)</w:t>
+                    <w:t>varchar(45)</w:t>
                   </w:r>
                 </w:p>
               </w:tc>
@@ -2424,7 +3355,6 @@
                       <w:szCs w:val="24"/>
                     </w:rPr>
                   </w:pPr>
-                  <w:proofErr w:type="spellStart"/>
                   <w:r>
                     <w:rPr>
                       <w:rFonts w:ascii="Times New Roman" w:eastAsia="Times New Roman" w:hAnsi="Times New Roman" w:cs="Times New Roman"/>
@@ -2432,17 +3362,7 @@
                       <w:szCs w:val="24"/>
                       <w:lang w:eastAsia="en-IN"/>
                     </w:rPr>
-                    <w:t>varchar</w:t>
-                  </w:r>
-                  <w:proofErr w:type="spellEnd"/>
-                  <w:r>
-                    <w:rPr>
-                      <w:rFonts w:ascii="Times New Roman" w:eastAsia="Times New Roman" w:hAnsi="Times New Roman" w:cs="Times New Roman"/>
-                      <w:sz w:val="24"/>
-                      <w:szCs w:val="24"/>
-                      <w:lang w:eastAsia="en-IN"/>
-                    </w:rPr>
-                    <w:t>(45)</w:t>
+                    <w:t>varchar(45)</w:t>
                   </w:r>
                 </w:p>
               </w:tc>
@@ -2494,7 +3414,6 @@
                       <w:szCs w:val="24"/>
                     </w:rPr>
                   </w:pPr>
-                  <w:proofErr w:type="spellStart"/>
                   <w:r>
                     <w:rPr>
                       <w:rFonts w:ascii="Times New Roman" w:eastAsia="Times New Roman" w:hAnsi="Times New Roman" w:cs="Times New Roman"/>
@@ -2502,17 +3421,7 @@
                       <w:szCs w:val="24"/>
                       <w:lang w:eastAsia="en-IN"/>
                     </w:rPr>
-                    <w:t>varchar</w:t>
-                  </w:r>
-                  <w:proofErr w:type="spellEnd"/>
-                  <w:r>
-                    <w:rPr>
-                      <w:rFonts w:ascii="Times New Roman" w:eastAsia="Times New Roman" w:hAnsi="Times New Roman" w:cs="Times New Roman"/>
-                      <w:sz w:val="24"/>
-                      <w:szCs w:val="24"/>
-                      <w:lang w:eastAsia="en-IN"/>
-                    </w:rPr>
-                    <w:t>(45)</w:t>
+                    <w:t>varchar(45)</w:t>
                   </w:r>
                 </w:p>
               </w:tc>
@@ -2564,7 +3473,6 @@
                       <w:szCs w:val="24"/>
                     </w:rPr>
                   </w:pPr>
-                  <w:proofErr w:type="spellStart"/>
                   <w:r>
                     <w:rPr>
                       <w:rFonts w:ascii="Times New Roman" w:eastAsia="Times New Roman" w:hAnsi="Times New Roman" w:cs="Times New Roman"/>
@@ -2572,17 +3480,7 @@
                       <w:szCs w:val="24"/>
                       <w:lang w:eastAsia="en-IN"/>
                     </w:rPr>
-                    <w:t>varchar</w:t>
-                  </w:r>
-                  <w:proofErr w:type="spellEnd"/>
-                  <w:r>
-                    <w:rPr>
-                      <w:rFonts w:ascii="Times New Roman" w:eastAsia="Times New Roman" w:hAnsi="Times New Roman" w:cs="Times New Roman"/>
-                      <w:sz w:val="24"/>
-                      <w:szCs w:val="24"/>
-                      <w:lang w:eastAsia="en-IN"/>
-                    </w:rPr>
-                    <w:t>(45)</w:t>
+                    <w:t>varchar(45)</w:t>
                   </w:r>
                 </w:p>
               </w:tc>
@@ -2630,7 +3528,6 @@
                       <w:szCs w:val="24"/>
                     </w:rPr>
                   </w:pPr>
-                  <w:proofErr w:type="spellStart"/>
                   <w:r>
                     <w:rPr>
                       <w:rFonts w:ascii="Times New Roman" w:eastAsia="Times New Roman" w:hAnsi="Times New Roman" w:cs="Times New Roman"/>
@@ -2638,17 +3535,7 @@
                       <w:szCs w:val="24"/>
                       <w:lang w:eastAsia="en-IN"/>
                     </w:rPr>
-                    <w:t>varchar</w:t>
-                  </w:r>
-                  <w:proofErr w:type="spellEnd"/>
-                  <w:r>
-                    <w:rPr>
-                      <w:rFonts w:ascii="Times New Roman" w:eastAsia="Times New Roman" w:hAnsi="Times New Roman" w:cs="Times New Roman"/>
-                      <w:sz w:val="24"/>
-                      <w:szCs w:val="24"/>
-                      <w:lang w:eastAsia="en-IN"/>
-                    </w:rPr>
-                    <w:t>(45)</w:t>
+                    <w:t>varchar(45)</w:t>
                   </w:r>
                 </w:p>
               </w:tc>
@@ -2700,7 +3587,6 @@
                       <w:szCs w:val="24"/>
                     </w:rPr>
                   </w:pPr>
-                  <w:proofErr w:type="spellStart"/>
                   <w:r>
                     <w:rPr>
                       <w:rFonts w:ascii="Times New Roman" w:eastAsia="Times New Roman" w:hAnsi="Times New Roman" w:cs="Times New Roman"/>
@@ -2708,17 +3594,7 @@
                       <w:szCs w:val="24"/>
                       <w:lang w:eastAsia="en-IN"/>
                     </w:rPr>
-                    <w:t>varchar</w:t>
-                  </w:r>
-                  <w:proofErr w:type="spellEnd"/>
-                  <w:r>
-                    <w:rPr>
-                      <w:rFonts w:ascii="Times New Roman" w:eastAsia="Times New Roman" w:hAnsi="Times New Roman" w:cs="Times New Roman"/>
-                      <w:sz w:val="24"/>
-                      <w:szCs w:val="24"/>
-                      <w:lang w:eastAsia="en-IN"/>
-                    </w:rPr>
-                    <w:t>(45)</w:t>
+                    <w:t>varchar(45)</w:t>
                   </w:r>
                 </w:p>
               </w:tc>
@@ -2768,7 +3644,6 @@
                       <w:szCs w:val="24"/>
                     </w:rPr>
                   </w:pPr>
-                  <w:proofErr w:type="spellStart"/>
                   <w:r>
                     <w:rPr>
                       <w:rFonts w:ascii="Times New Roman" w:eastAsia="Times New Roman" w:hAnsi="Times New Roman" w:cs="Times New Roman"/>
@@ -2776,17 +3651,7 @@
                       <w:szCs w:val="24"/>
                       <w:lang w:eastAsia="en-IN"/>
                     </w:rPr>
-                    <w:t>varchar</w:t>
-                  </w:r>
-                  <w:proofErr w:type="spellEnd"/>
-                  <w:r>
-                    <w:rPr>
-                      <w:rFonts w:ascii="Times New Roman" w:eastAsia="Times New Roman" w:hAnsi="Times New Roman" w:cs="Times New Roman"/>
-                      <w:sz w:val="24"/>
-                      <w:szCs w:val="24"/>
-                      <w:lang w:eastAsia="en-IN"/>
-                    </w:rPr>
-                    <w:t>(45)</w:t>
+                    <w:t>varchar(45)</w:t>
                   </w:r>
                 </w:p>
               </w:tc>
@@ -2836,7 +3701,6 @@
                       <w:szCs w:val="24"/>
                     </w:rPr>
                   </w:pPr>
-                  <w:proofErr w:type="spellStart"/>
                   <w:r>
                     <w:rPr>
                       <w:rFonts w:ascii="Times New Roman" w:eastAsia="Times New Roman" w:hAnsi="Times New Roman" w:cs="Times New Roman"/>
@@ -2844,17 +3708,7 @@
                       <w:szCs w:val="24"/>
                       <w:lang w:eastAsia="en-IN"/>
                     </w:rPr>
-                    <w:t>varchar</w:t>
-                  </w:r>
-                  <w:proofErr w:type="spellEnd"/>
-                  <w:r>
-                    <w:rPr>
-                      <w:rFonts w:ascii="Times New Roman" w:eastAsia="Times New Roman" w:hAnsi="Times New Roman" w:cs="Times New Roman"/>
-                      <w:sz w:val="24"/>
-                      <w:szCs w:val="24"/>
-                      <w:lang w:eastAsia="en-IN"/>
-                    </w:rPr>
-                    <w:t>(45)</w:t>
+                    <w:t>varchar(45)</w:t>
                   </w:r>
                 </w:p>
               </w:tc>
@@ -2904,7 +3758,6 @@
                       <w:szCs w:val="24"/>
                     </w:rPr>
                   </w:pPr>
-                  <w:proofErr w:type="spellStart"/>
                   <w:r>
                     <w:rPr>
                       <w:rFonts w:ascii="Times New Roman" w:eastAsia="Times New Roman" w:hAnsi="Times New Roman" w:cs="Times New Roman"/>
@@ -2912,17 +3765,7 @@
                       <w:szCs w:val="24"/>
                       <w:lang w:eastAsia="en-IN"/>
                     </w:rPr>
-                    <w:t>varchar</w:t>
-                  </w:r>
-                  <w:proofErr w:type="spellEnd"/>
-                  <w:r>
-                    <w:rPr>
-                      <w:rFonts w:ascii="Times New Roman" w:eastAsia="Times New Roman" w:hAnsi="Times New Roman" w:cs="Times New Roman"/>
-                      <w:sz w:val="24"/>
-                      <w:szCs w:val="24"/>
-                      <w:lang w:eastAsia="en-IN"/>
-                    </w:rPr>
-                    <w:t>(45)</w:t>
+                    <w:t>varchar(45)</w:t>
                   </w:r>
                 </w:p>
               </w:tc>
@@ -2974,7 +3817,6 @@
                       <w:szCs w:val="24"/>
                     </w:rPr>
                   </w:pPr>
-                  <w:proofErr w:type="spellStart"/>
                   <w:r>
                     <w:rPr>
                       <w:rFonts w:ascii="Times New Roman" w:eastAsia="Times New Roman" w:hAnsi="Times New Roman" w:cs="Times New Roman"/>
@@ -2982,17 +3824,7 @@
                       <w:szCs w:val="24"/>
                       <w:lang w:eastAsia="en-IN"/>
                     </w:rPr>
-                    <w:t>varchar</w:t>
-                  </w:r>
-                  <w:proofErr w:type="spellEnd"/>
-                  <w:r>
-                    <w:rPr>
-                      <w:rFonts w:ascii="Times New Roman" w:eastAsia="Times New Roman" w:hAnsi="Times New Roman" w:cs="Times New Roman"/>
-                      <w:sz w:val="24"/>
-                      <w:szCs w:val="24"/>
-                      <w:lang w:eastAsia="en-IN"/>
-                    </w:rPr>
-                    <w:t>(45)</w:t>
+                    <w:t>varchar(45)</w:t>
                   </w:r>
                 </w:p>
               </w:tc>
@@ -3051,16 +3883,7 @@
                       <w:szCs w:val="24"/>
                       <w:lang w:eastAsia="en-IN"/>
                     </w:rPr>
-                    <w:t>D</w:t>
-                  </w:r>
-                  <w:r>
-                    <w:rPr>
-                      <w:rFonts w:ascii="Times New Roman" w:eastAsia="Times New Roman" w:hAnsi="Times New Roman" w:cs="Times New Roman"/>
-                      <w:sz w:val="24"/>
-                      <w:szCs w:val="24"/>
-                      <w:lang w:eastAsia="en-IN"/>
-                    </w:rPr>
-                    <w:t>atetime</w:t>
+                    <w:t>Datetime</w:t>
                   </w:r>
                   <w:proofErr w:type="spellEnd"/>
                 </w:p>
@@ -3101,7 +3924,6 @@
                       <w:lang w:eastAsia="en-IN"/>
                     </w:rPr>
                   </w:pPr>
-                  <w:proofErr w:type="spellStart"/>
                   <w:r>
                     <w:rPr>
                       <w:rFonts w:ascii="Times New Roman" w:eastAsia="Times New Roman" w:hAnsi="Times New Roman" w:cs="Times New Roman"/>
@@ -3109,17 +3931,7 @@
                       <w:szCs w:val="24"/>
                       <w:lang w:eastAsia="en-IN"/>
                     </w:rPr>
-                    <w:t>varchar</w:t>
-                  </w:r>
-                  <w:proofErr w:type="spellEnd"/>
-                  <w:r>
-                    <w:rPr>
-                      <w:rFonts w:ascii="Times New Roman" w:eastAsia="Times New Roman" w:hAnsi="Times New Roman" w:cs="Times New Roman"/>
-                      <w:sz w:val="24"/>
-                      <w:szCs w:val="24"/>
-                      <w:lang w:eastAsia="en-IN"/>
-                    </w:rPr>
-                    <w:t>(45)</w:t>
+                    <w:t>varchar(45)</w:t>
                   </w:r>
                 </w:p>
               </w:tc>
@@ -3159,7 +3971,6 @@
                       <w:lang w:eastAsia="en-IN"/>
                     </w:rPr>
                   </w:pPr>
-                  <w:proofErr w:type="spellStart"/>
                   <w:r>
                     <w:rPr>
                       <w:rFonts w:ascii="Times New Roman" w:eastAsia="Times New Roman" w:hAnsi="Times New Roman" w:cs="Times New Roman"/>
@@ -3167,17 +3978,7 @@
                       <w:szCs w:val="24"/>
                       <w:lang w:eastAsia="en-IN"/>
                     </w:rPr>
-                    <w:t>varchar</w:t>
-                  </w:r>
-                  <w:proofErr w:type="spellEnd"/>
-                  <w:r>
-                    <w:rPr>
-                      <w:rFonts w:ascii="Times New Roman" w:eastAsia="Times New Roman" w:hAnsi="Times New Roman" w:cs="Times New Roman"/>
-                      <w:sz w:val="24"/>
-                      <w:szCs w:val="24"/>
-                      <w:lang w:eastAsia="en-IN"/>
-                    </w:rPr>
-                    <w:t>(45)</w:t>
+                    <w:t>varchar(45)</w:t>
                   </w:r>
                 </w:p>
               </w:tc>
@@ -3350,15 +4151,7 @@
                       <w:bCs/>
                       <w:u w:val="single"/>
                     </w:rPr>
-                    <w:t>CUST</w:t>
-                  </w:r>
-                  <w:r>
-                    <w:rPr>
-                      <w:b/>
-                      <w:bCs/>
-                      <w:u w:val="single"/>
-                    </w:rPr>
-                    <w:t xml:space="preserve">ID </w:t>
+                    <w:t xml:space="preserve">CUSTID </w:t>
                   </w:r>
                 </w:p>
               </w:tc>
@@ -3447,7 +4240,6 @@
                       <w:szCs w:val="24"/>
                     </w:rPr>
                   </w:pPr>
-                  <w:proofErr w:type="spellStart"/>
                   <w:r>
                     <w:rPr>
                       <w:rFonts w:ascii="Times New Roman" w:eastAsia="Times New Roman" w:hAnsi="Times New Roman" w:cs="Times New Roman"/>
@@ -3455,17 +4247,7 @@
                       <w:szCs w:val="24"/>
                       <w:lang w:eastAsia="en-IN"/>
                     </w:rPr>
-                    <w:t>varchar</w:t>
-                  </w:r>
-                  <w:proofErr w:type="spellEnd"/>
-                  <w:r>
-                    <w:rPr>
-                      <w:rFonts w:ascii="Times New Roman" w:eastAsia="Times New Roman" w:hAnsi="Times New Roman" w:cs="Times New Roman"/>
-                      <w:sz w:val="24"/>
-                      <w:szCs w:val="24"/>
-                      <w:lang w:eastAsia="en-IN"/>
-                    </w:rPr>
-                    <w:t>(45)</w:t>
+                    <w:t>varchar(45)</w:t>
                   </w:r>
                 </w:p>
               </w:tc>
@@ -3517,7 +4299,6 @@
                       <w:szCs w:val="24"/>
                     </w:rPr>
                   </w:pPr>
-                  <w:proofErr w:type="spellStart"/>
                   <w:r>
                     <w:rPr>
                       <w:rFonts w:ascii="Times New Roman" w:eastAsia="Times New Roman" w:hAnsi="Times New Roman" w:cs="Times New Roman"/>
@@ -3525,17 +4306,7 @@
                       <w:szCs w:val="24"/>
                       <w:lang w:eastAsia="en-IN"/>
                     </w:rPr>
-                    <w:t>varchar</w:t>
-                  </w:r>
-                  <w:proofErr w:type="spellEnd"/>
-                  <w:r>
-                    <w:rPr>
-                      <w:rFonts w:ascii="Times New Roman" w:eastAsia="Times New Roman" w:hAnsi="Times New Roman" w:cs="Times New Roman"/>
-                      <w:sz w:val="24"/>
-                      <w:szCs w:val="24"/>
-                      <w:lang w:eastAsia="en-IN"/>
-                    </w:rPr>
-                    <w:t>(45)</w:t>
+                    <w:t>varchar(45)</w:t>
                   </w:r>
                 </w:p>
               </w:tc>
@@ -3567,6 +4338,7 @@
                       <w:szCs w:val="24"/>
                       <w:lang w:eastAsia="en-IN"/>
                     </w:rPr>
+                    <w:lastRenderedPageBreak/>
                     <w:t>MiddleName</w:t>
                   </w:r>
                   <w:proofErr w:type="spellEnd"/>
@@ -3587,7 +4359,6 @@
                       <w:szCs w:val="24"/>
                     </w:rPr>
                   </w:pPr>
-                  <w:proofErr w:type="spellStart"/>
                   <w:r>
                     <w:rPr>
                       <w:rFonts w:ascii="Times New Roman" w:eastAsia="Times New Roman" w:hAnsi="Times New Roman" w:cs="Times New Roman"/>
@@ -3595,17 +4366,7 @@
                       <w:szCs w:val="24"/>
                       <w:lang w:eastAsia="en-IN"/>
                     </w:rPr>
-                    <w:t>varchar</w:t>
-                  </w:r>
-                  <w:proofErr w:type="spellEnd"/>
-                  <w:r>
-                    <w:rPr>
-                      <w:rFonts w:ascii="Times New Roman" w:eastAsia="Times New Roman" w:hAnsi="Times New Roman" w:cs="Times New Roman"/>
-                      <w:sz w:val="24"/>
-                      <w:szCs w:val="24"/>
-                      <w:lang w:eastAsia="en-IN"/>
-                    </w:rPr>
-                    <w:t>(45)</w:t>
+                    <w:t>varchar(45)</w:t>
                   </w:r>
                 </w:p>
               </w:tc>
@@ -3653,7 +4414,6 @@
                       <w:szCs w:val="24"/>
                     </w:rPr>
                   </w:pPr>
-                  <w:proofErr w:type="spellStart"/>
                   <w:r>
                     <w:rPr>
                       <w:rFonts w:ascii="Times New Roman" w:eastAsia="Times New Roman" w:hAnsi="Times New Roman" w:cs="Times New Roman"/>
@@ -3661,17 +4421,7 @@
                       <w:szCs w:val="24"/>
                       <w:lang w:eastAsia="en-IN"/>
                     </w:rPr>
-                    <w:t>varchar</w:t>
-                  </w:r>
-                  <w:proofErr w:type="spellEnd"/>
-                  <w:r>
-                    <w:rPr>
-                      <w:rFonts w:ascii="Times New Roman" w:eastAsia="Times New Roman" w:hAnsi="Times New Roman" w:cs="Times New Roman"/>
-                      <w:sz w:val="24"/>
-                      <w:szCs w:val="24"/>
-                      <w:lang w:eastAsia="en-IN"/>
-                    </w:rPr>
-                    <w:t>(45)</w:t>
+                    <w:t>varchar(45)</w:t>
                   </w:r>
                 </w:p>
               </w:tc>
@@ -3723,7 +4473,6 @@
                       <w:szCs w:val="24"/>
                     </w:rPr>
                   </w:pPr>
-                  <w:proofErr w:type="spellStart"/>
                   <w:r>
                     <w:rPr>
                       <w:rFonts w:ascii="Times New Roman" w:eastAsia="Times New Roman" w:hAnsi="Times New Roman" w:cs="Times New Roman"/>
@@ -3731,17 +4480,7 @@
                       <w:szCs w:val="24"/>
                       <w:lang w:eastAsia="en-IN"/>
                     </w:rPr>
-                    <w:t>varchar</w:t>
-                  </w:r>
-                  <w:proofErr w:type="spellEnd"/>
-                  <w:r>
-                    <w:rPr>
-                      <w:rFonts w:ascii="Times New Roman" w:eastAsia="Times New Roman" w:hAnsi="Times New Roman" w:cs="Times New Roman"/>
-                      <w:sz w:val="24"/>
-                      <w:szCs w:val="24"/>
-                      <w:lang w:eastAsia="en-IN"/>
-                    </w:rPr>
-                    <w:t>(45)</w:t>
+                    <w:t>varchar(45)</w:t>
                   </w:r>
                 </w:p>
               </w:tc>
@@ -3791,7 +4530,6 @@
                       <w:szCs w:val="24"/>
                     </w:rPr>
                   </w:pPr>
-                  <w:proofErr w:type="spellStart"/>
                   <w:r>
                     <w:rPr>
                       <w:rFonts w:ascii="Times New Roman" w:eastAsia="Times New Roman" w:hAnsi="Times New Roman" w:cs="Times New Roman"/>
@@ -3799,17 +4537,7 @@
                       <w:szCs w:val="24"/>
                       <w:lang w:eastAsia="en-IN"/>
                     </w:rPr>
-                    <w:t>varchar</w:t>
-                  </w:r>
-                  <w:proofErr w:type="spellEnd"/>
-                  <w:r>
-                    <w:rPr>
-                      <w:rFonts w:ascii="Times New Roman" w:eastAsia="Times New Roman" w:hAnsi="Times New Roman" w:cs="Times New Roman"/>
-                      <w:sz w:val="24"/>
-                      <w:szCs w:val="24"/>
-                      <w:lang w:eastAsia="en-IN"/>
-                    </w:rPr>
-                    <w:t>(45)</w:t>
+                    <w:t>varchar(45)</w:t>
                   </w:r>
                 </w:p>
               </w:tc>
@@ -3859,7 +4587,6 @@
                       <w:szCs w:val="24"/>
                     </w:rPr>
                   </w:pPr>
-                  <w:proofErr w:type="spellStart"/>
                   <w:r>
                     <w:rPr>
                       <w:rFonts w:ascii="Times New Roman" w:eastAsia="Times New Roman" w:hAnsi="Times New Roman" w:cs="Times New Roman"/>
@@ -3867,17 +4594,7 @@
                       <w:szCs w:val="24"/>
                       <w:lang w:eastAsia="en-IN"/>
                     </w:rPr>
-                    <w:t>varchar</w:t>
-                  </w:r>
-                  <w:proofErr w:type="spellEnd"/>
-                  <w:r>
-                    <w:rPr>
-                      <w:rFonts w:ascii="Times New Roman" w:eastAsia="Times New Roman" w:hAnsi="Times New Roman" w:cs="Times New Roman"/>
-                      <w:sz w:val="24"/>
-                      <w:szCs w:val="24"/>
-                      <w:lang w:eastAsia="en-IN"/>
-                    </w:rPr>
-                    <w:t>(45)</w:t>
+                    <w:t>varchar(45)</w:t>
                   </w:r>
                 </w:p>
               </w:tc>
@@ -3927,7 +4644,6 @@
                       <w:szCs w:val="24"/>
                     </w:rPr>
                   </w:pPr>
-                  <w:proofErr w:type="spellStart"/>
                   <w:r>
                     <w:rPr>
                       <w:rFonts w:ascii="Times New Roman" w:eastAsia="Times New Roman" w:hAnsi="Times New Roman" w:cs="Times New Roman"/>
@@ -3935,17 +4651,7 @@
                       <w:szCs w:val="24"/>
                       <w:lang w:eastAsia="en-IN"/>
                     </w:rPr>
-                    <w:t>varchar</w:t>
-                  </w:r>
-                  <w:proofErr w:type="spellEnd"/>
-                  <w:r>
-                    <w:rPr>
-                      <w:rFonts w:ascii="Times New Roman" w:eastAsia="Times New Roman" w:hAnsi="Times New Roman" w:cs="Times New Roman"/>
-                      <w:sz w:val="24"/>
-                      <w:szCs w:val="24"/>
-                      <w:lang w:eastAsia="en-IN"/>
-                    </w:rPr>
-                    <w:t>(45)</w:t>
+                    <w:t>varchar(45)</w:t>
                   </w:r>
                 </w:p>
               </w:tc>
@@ -3997,7 +4703,6 @@
                       <w:szCs w:val="24"/>
                     </w:rPr>
                   </w:pPr>
-                  <w:proofErr w:type="spellStart"/>
                   <w:r>
                     <w:rPr>
                       <w:rFonts w:ascii="Times New Roman" w:eastAsia="Times New Roman" w:hAnsi="Times New Roman" w:cs="Times New Roman"/>
@@ -4005,17 +4710,7 @@
                       <w:szCs w:val="24"/>
                       <w:lang w:eastAsia="en-IN"/>
                     </w:rPr>
-                    <w:t>varchar</w:t>
-                  </w:r>
-                  <w:proofErr w:type="spellEnd"/>
-                  <w:r>
-                    <w:rPr>
-                      <w:rFonts w:ascii="Times New Roman" w:eastAsia="Times New Roman" w:hAnsi="Times New Roman" w:cs="Times New Roman"/>
-                      <w:sz w:val="24"/>
-                      <w:szCs w:val="24"/>
-                      <w:lang w:eastAsia="en-IN"/>
-                    </w:rPr>
-                    <w:t>(45)</w:t>
+                    <w:t>varchar(45)</w:t>
                   </w:r>
                 </w:p>
               </w:tc>
@@ -4115,7 +4810,6 @@
                       <w:lang w:eastAsia="en-IN"/>
                     </w:rPr>
                   </w:pPr>
-                  <w:proofErr w:type="spellStart"/>
                   <w:r>
                     <w:rPr>
                       <w:rFonts w:ascii="Times New Roman" w:eastAsia="Times New Roman" w:hAnsi="Times New Roman" w:cs="Times New Roman"/>
@@ -4123,17 +4817,7 @@
                       <w:szCs w:val="24"/>
                       <w:lang w:eastAsia="en-IN"/>
                     </w:rPr>
-                    <w:t>varchar</w:t>
-                  </w:r>
-                  <w:proofErr w:type="spellEnd"/>
-                  <w:r>
-                    <w:rPr>
-                      <w:rFonts w:ascii="Times New Roman" w:eastAsia="Times New Roman" w:hAnsi="Times New Roman" w:cs="Times New Roman"/>
-                      <w:sz w:val="24"/>
-                      <w:szCs w:val="24"/>
-                      <w:lang w:eastAsia="en-IN"/>
-                    </w:rPr>
-                    <w:t>(45)</w:t>
+                    <w:t>varchar(45)</w:t>
                   </w:r>
                 </w:p>
               </w:tc>
@@ -4173,7 +4857,6 @@
                       <w:lang w:eastAsia="en-IN"/>
                     </w:rPr>
                   </w:pPr>
-                  <w:proofErr w:type="spellStart"/>
                   <w:r>
                     <w:rPr>
                       <w:rFonts w:ascii="Times New Roman" w:eastAsia="Times New Roman" w:hAnsi="Times New Roman" w:cs="Times New Roman"/>
@@ -4181,17 +4864,7 @@
                       <w:szCs w:val="24"/>
                       <w:lang w:eastAsia="en-IN"/>
                     </w:rPr>
-                    <w:t>varchar</w:t>
-                  </w:r>
-                  <w:proofErr w:type="spellEnd"/>
-                  <w:r>
-                    <w:rPr>
-                      <w:rFonts w:ascii="Times New Roman" w:eastAsia="Times New Roman" w:hAnsi="Times New Roman" w:cs="Times New Roman"/>
-                      <w:sz w:val="24"/>
-                      <w:szCs w:val="24"/>
-                      <w:lang w:eastAsia="en-IN"/>
-                    </w:rPr>
-                    <w:t>(45)</w:t>
+                    <w:t>varchar(45)</w:t>
                   </w:r>
                 </w:p>
               </w:tc>
@@ -4612,13 +5285,7 @@
                     <w:rPr>
                       <w:color w:val="000000" w:themeColor="text1"/>
                     </w:rPr>
-                    <w:t xml:space="preserve">(11) </w:t>
-                  </w:r>
-                  <w:r>
-                    <w:rPr>
-                      <w:color w:val="000000" w:themeColor="text1"/>
-                    </w:rPr>
-                    <w:t xml:space="preserve"> PK </w:t>
+                    <w:t xml:space="preserve">(11)  PK </w:t>
                   </w:r>
                 </w:p>
               </w:tc>
@@ -4657,19 +5324,11 @@
                       <w:szCs w:val="24"/>
                     </w:rPr>
                   </w:pPr>
-                  <w:proofErr w:type="spellStart"/>
                   <w:r>
                     <w:rPr>
                       <w:color w:val="000000" w:themeColor="text1"/>
                     </w:rPr>
-                    <w:t>varchar</w:t>
-                  </w:r>
-                  <w:proofErr w:type="spellEnd"/>
-                  <w:r>
-                    <w:rPr>
-                      <w:color w:val="000000" w:themeColor="text1"/>
-                    </w:rPr>
-                    <w:t xml:space="preserve">(45) </w:t>
+                    <w:t xml:space="preserve">varchar(45) </w:t>
                   </w:r>
                 </w:p>
               </w:tc>
@@ -4708,19 +5367,11 @@
                       <w:szCs w:val="24"/>
                     </w:rPr>
                   </w:pPr>
-                  <w:proofErr w:type="spellStart"/>
                   <w:r>
                     <w:rPr>
                       <w:color w:val="000000" w:themeColor="text1"/>
                     </w:rPr>
-                    <w:t>varchar</w:t>
-                  </w:r>
-                  <w:proofErr w:type="spellEnd"/>
-                  <w:r>
-                    <w:rPr>
-                      <w:color w:val="000000" w:themeColor="text1"/>
-                    </w:rPr>
-                    <w:t xml:space="preserve">(45) </w:t>
+                    <w:t xml:space="preserve">varchar(45) </w:t>
                   </w:r>
                 </w:p>
               </w:tc>
@@ -4813,19 +5464,11 @@
                       <w:szCs w:val="24"/>
                     </w:rPr>
                   </w:pPr>
-                  <w:proofErr w:type="spellStart"/>
                   <w:r>
                     <w:rPr>
                       <w:color w:val="000000" w:themeColor="text1"/>
                     </w:rPr>
-                    <w:t>varchar</w:t>
-                  </w:r>
-                  <w:proofErr w:type="spellEnd"/>
-                  <w:r>
-                    <w:rPr>
-                      <w:color w:val="000000" w:themeColor="text1"/>
-                    </w:rPr>
-                    <w:t xml:space="preserve">(45 </w:t>
+                    <w:t xml:space="preserve">varchar(45 </w:t>
                   </w:r>
                   <w:r>
                     <w:rPr>
@@ -5584,10 +6227,7 @@
                     </w:rPr>
                   </w:pPr>
                   <w:r>
-                    <w:t>de</w:t>
-                  </w:r>
-                  <w:r>
-                    <w:t xml:space="preserve">cimal(9,2) </w:t>
+                    <w:t xml:space="preserve">decimal(9,2) </w:t>
                   </w:r>
                 </w:p>
               </w:tc>
@@ -6427,6 +7067,7 @@
               </w:rPr>
             </w:pPr>
             <w:r>
+              <w:lastRenderedPageBreak/>
               <w:t xml:space="preserve">EMI </w:t>
             </w:r>
           </w:p>
@@ -6781,13 +7422,8 @@
                 <w:szCs w:val="24"/>
               </w:rPr>
             </w:pPr>
-            <w:proofErr w:type="spellStart"/>
-            <w:r>
-              <w:t>varchar</w:t>
-            </w:r>
-            <w:proofErr w:type="spellEnd"/>
-            <w:r>
-              <w:t xml:space="preserve">(45) </w:t>
+            <w:r>
+              <w:t xml:space="preserve">varchar(45) </w:t>
             </w:r>
           </w:p>
         </w:tc>
@@ -7407,19 +8043,11 @@
                 <w:szCs w:val="24"/>
               </w:rPr>
             </w:pPr>
-            <w:proofErr w:type="spellStart"/>
             <w:r>
               <w:rPr>
                 <w:color w:val="000000" w:themeColor="text1"/>
               </w:rPr>
-              <w:t>varchar</w:t>
-            </w:r>
-            <w:proofErr w:type="spellEnd"/>
-            <w:r>
-              <w:rPr>
-                <w:color w:val="000000" w:themeColor="text1"/>
-              </w:rPr>
-              <w:t xml:space="preserve">(45) </w:t>
+              <w:t xml:space="preserve">varchar(45) </w:t>
             </w:r>
           </w:p>
         </w:tc>
@@ -7704,19 +8332,11 @@
                 <w:szCs w:val="24"/>
               </w:rPr>
             </w:pPr>
-            <w:proofErr w:type="spellStart"/>
             <w:r>
               <w:rPr>
                 <w:color w:val="000000" w:themeColor="text1"/>
               </w:rPr>
-              <w:t>varchar</w:t>
-            </w:r>
-            <w:proofErr w:type="spellEnd"/>
-            <w:r>
-              <w:rPr>
-                <w:color w:val="000000" w:themeColor="text1"/>
-              </w:rPr>
-              <w:t xml:space="preserve">(45) </w:t>
+              <w:t xml:space="preserve">varchar(45) </w:t>
             </w:r>
           </w:p>
         </w:tc>
@@ -7791,7 +8411,6 @@
           <w:sz w:val="24"/>
           <w:szCs w:val="24"/>
         </w:rPr>
-        <w:lastRenderedPageBreak/>
         <w:t>Employee Status</w:t>
       </w:r>
     </w:p>
@@ -8000,19 +8619,11 @@
                 <w:szCs w:val="24"/>
               </w:rPr>
             </w:pPr>
-            <w:proofErr w:type="spellStart"/>
             <w:r>
               <w:rPr>
                 <w:color w:val="717171"/>
               </w:rPr>
-              <w:t>varchar</w:t>
-            </w:r>
-            <w:proofErr w:type="spellEnd"/>
-            <w:r>
-              <w:rPr>
-                <w:color w:val="717171"/>
-              </w:rPr>
-              <w:t xml:space="preserve">(45) </w:t>
+              <w:t xml:space="preserve">varchar(45) </w:t>
             </w:r>
           </w:p>
         </w:tc>
@@ -8085,10 +8696,11 @@
           <w:noProof/>
           <w:sz w:val="24"/>
           <w:szCs w:val="24"/>
-          <w:lang w:eastAsia="en-IN"/>
-        </w:rPr>
+          <w:lang w:val="en-US" w:bidi="ar-SA"/>
+        </w:rPr>
+        <w:lastRenderedPageBreak/>
         <w:drawing>
-          <wp:inline distT="0" distB="0" distL="0" distR="0">
+          <wp:inline distT="0" distB="0" distL="0" distR="0" wp14:anchorId="5AF1427E" wp14:editId="7490D0BC">
             <wp:extent cx="5731510" cy="6591985"/>
             <wp:effectExtent l="0" t="0" r="2540" b="0"/>
             <wp:docPr id="2" name="Picture 2" descr="D:\Summit_BankProject\Bank-Project\Bank-Project\Bank Project\usecase.jpg"/>
@@ -8105,7 +8717,7 @@
                     </pic:cNvPicPr>
                   </pic:nvPicPr>
                   <pic:blipFill>
-                    <a:blip r:embed="rId6">
+                    <a:blip r:embed="rId17">
                       <a:extLst>
                         <a:ext uri="{28A0092B-C50C-407E-A947-70E740481C1C}">
                           <a14:useLocalDpi xmlns:a14="http://schemas.microsoft.com/office/drawing/2010/main" val="0"/>
@@ -8186,7 +8798,6 @@
           <w:sz w:val="24"/>
           <w:szCs w:val="24"/>
         </w:rPr>
-        <w:lastRenderedPageBreak/>
         <w:t>Data Flow Diagram</w:t>
       </w:r>
     </w:p>
@@ -8217,10 +8828,11 @@
           <w:noProof/>
           <w:sz w:val="24"/>
           <w:szCs w:val="24"/>
-          <w:lang w:eastAsia="en-IN"/>
-        </w:rPr>
+          <w:lang w:val="en-US" w:bidi="ar-SA"/>
+        </w:rPr>
+        <w:lastRenderedPageBreak/>
         <w:drawing>
-          <wp:inline distT="0" distB="0" distL="0" distR="0">
+          <wp:inline distT="0" distB="0" distL="0" distR="0" wp14:anchorId="72A4AAE3" wp14:editId="323CCA91">
             <wp:extent cx="5731510" cy="5726015"/>
             <wp:effectExtent l="0" t="0" r="2540" b="8255"/>
             <wp:docPr id="3" name="Picture 3" descr="D:\Summit_BankProject\Bank-Project\Bank-Project\Bank Project\dataflowdiag.jpg"/>
@@ -8237,7 +8849,7 @@
                     </pic:cNvPicPr>
                   </pic:nvPicPr>
                   <pic:blipFill>
-                    <a:blip r:embed="rId7">
+                    <a:blip r:embed="rId18">
                       <a:extLst>
                         <a:ext uri="{28A0092B-C50C-407E-A947-70E740481C1C}">
                           <a14:useLocalDpi xmlns:a14="http://schemas.microsoft.com/office/drawing/2010/main" val="0"/>
@@ -8452,7 +9064,6 @@
           <w:sz w:val="24"/>
           <w:szCs w:val="24"/>
         </w:rPr>
-        <w:lastRenderedPageBreak/>
         <w:t>User Interface</w:t>
       </w:r>
     </w:p>
@@ -8487,10 +9098,11 @@
           <w:noProof/>
           <w:sz w:val="24"/>
           <w:szCs w:val="24"/>
-          <w:lang w:eastAsia="en-IN"/>
-        </w:rPr>
+          <w:lang w:val="en-US" w:bidi="ar-SA"/>
+        </w:rPr>
+        <w:lastRenderedPageBreak/>
         <w:drawing>
-          <wp:inline distT="0" distB="0" distL="0" distR="0">
+          <wp:inline distT="0" distB="0" distL="0" distR="0" wp14:anchorId="6133D924" wp14:editId="1D1E2A53">
             <wp:extent cx="5731510" cy="6232391"/>
             <wp:effectExtent l="0" t="0" r="2540" b="0"/>
             <wp:docPr id="4" name="Picture 4" descr="C:\Users\Reethu\Downloads\ALlPages.jpg"/>
@@ -8507,7 +9119,7 @@
                     </pic:cNvPicPr>
                   </pic:nvPicPr>
                   <pic:blipFill>
-                    <a:blip r:embed="rId8">
+                    <a:blip r:embed="rId19">
                       <a:extLst>
                         <a:ext uri="{28A0092B-C50C-407E-A947-70E740481C1C}">
                           <a14:useLocalDpi xmlns:a14="http://schemas.microsoft.com/office/drawing/2010/main" val="0"/>
@@ -8702,11 +9314,11 @@
           <w:noProof/>
           <w:sz w:val="24"/>
           <w:szCs w:val="24"/>
-          <w:lang w:eastAsia="en-IN"/>
+          <w:lang w:val="en-US" w:bidi="ar-SA"/>
         </w:rPr>
         <w:lastRenderedPageBreak/>
         <w:drawing>
-          <wp:inline distT="0" distB="0" distL="0" distR="0">
+          <wp:inline distT="0" distB="0" distL="0" distR="0" wp14:anchorId="294A6960" wp14:editId="26B95CB2">
             <wp:extent cx="5731510" cy="6488978"/>
             <wp:effectExtent l="0" t="0" r="2540" b="7620"/>
             <wp:docPr id="5" name="Picture 5" descr="C:\Users\Reethu\Downloads\ALlPages (1).jpg"/>
@@ -8723,7 +9335,7 @@
                     </pic:cNvPicPr>
                   </pic:nvPicPr>
                   <pic:blipFill>
-                    <a:blip r:embed="rId9">
+                    <a:blip r:embed="rId20">
                       <a:extLst>
                         <a:ext uri="{28A0092B-C50C-407E-A947-70E740481C1C}">
                           <a14:useLocalDpi xmlns:a14="http://schemas.microsoft.com/office/drawing/2010/main" val="0"/>
@@ -8918,11 +9530,11 @@
           <w:noProof/>
           <w:sz w:val="24"/>
           <w:szCs w:val="24"/>
-          <w:lang w:eastAsia="en-IN"/>
+          <w:lang w:val="en-US" w:bidi="ar-SA"/>
         </w:rPr>
         <w:lastRenderedPageBreak/>
         <w:drawing>
-          <wp:inline distT="0" distB="0" distL="0" distR="0">
+          <wp:inline distT="0" distB="0" distL="0" distR="0" wp14:anchorId="3025E3D2" wp14:editId="38A1A9E2">
             <wp:extent cx="5731510" cy="5422117"/>
             <wp:effectExtent l="0" t="0" r="2540" b="7620"/>
             <wp:docPr id="6" name="Picture 6" descr="C:\Users\Reethu\Downloads\ALlPages (2).jpg"/>
@@ -8939,7 +9551,7 @@
                     </pic:cNvPicPr>
                   </pic:nvPicPr>
                   <pic:blipFill>
-                    <a:blip r:embed="rId10">
+                    <a:blip r:embed="rId21">
                       <a:extLst>
                         <a:ext uri="{28A0092B-C50C-407E-A947-70E740481C1C}">
                           <a14:useLocalDpi xmlns:a14="http://schemas.microsoft.com/office/drawing/2010/main" val="0"/>
@@ -8994,8 +9606,6 @@
           <w:szCs w:val="24"/>
         </w:rPr>
       </w:pPr>
-      <w:bookmarkStart w:id="0" w:name="_GoBack"/>
-      <w:bookmarkEnd w:id="0"/>
     </w:p>
     <w:p>
       <w:pPr>
@@ -9011,7 +9621,7 @@
     </w:p>
     <w:sectPr>
       <w:pgSz w:w="11906" w:h="16838"/>
-      <w:pgMar w:top="1440" w:right="1440" w:bottom="1440" w:left="1440" w:header="708" w:footer="708" w:gutter="0"/>
+      <w:pgMar w:top="720" w:right="720" w:bottom="720" w:left="720" w:header="708" w:footer="708" w:gutter="0"/>
       <w:cols w:space="708"/>
       <w:docGrid w:linePitch="360"/>
     </w:sectPr>
@@ -9020,7 +9630,7 @@
 </file>
 
 <file path=word/styles.xml><?xml version="1.0" encoding="utf-8"?>
-<w:styles xmlns:mc="http://schemas.openxmlformats.org/markup-compatibility/2006" xmlns:r="http://schemas.openxmlformats.org/officeDocument/2006/relationships" xmlns:w="http://schemas.openxmlformats.org/wordprocessingml/2006/main" xmlns:w14="http://schemas.microsoft.com/office/word/2010/wordml" mc:Ignorable="w14">
+<w:styles xmlns:mc="http://schemas.openxmlformats.org/markup-compatibility/2006" xmlns:r="http://schemas.openxmlformats.org/officeDocument/2006/relationships" xmlns:w="http://schemas.openxmlformats.org/wordprocessingml/2006/main" xmlns:w14="http://schemas.microsoft.com/office/word/2010/wordml" xmlns:w15="http://schemas.microsoft.com/office/word/2012/wordml" mc:Ignorable="w14 w15">
   <w:docDefaults>
     <w:rPrDefault>
       <w:rPr>
@@ -9036,390 +9646,389 @@
       </w:pPr>
     </w:pPrDefault>
   </w:docDefaults>
-  <w:latentStyles w:defLockedState="0" w:defUIPriority="99" w:defSemiHidden="1" w:defUnhideWhenUsed="1" w:defQFormat="0" w:count="267">
-    <w:lsdException w:name="Normal" w:semiHidden="0" w:uiPriority="0" w:unhideWhenUsed="0" w:qFormat="1"/>
-    <w:lsdException w:name="heading 1" w:semiHidden="0" w:uiPriority="9" w:unhideWhenUsed="0" w:qFormat="1"/>
-    <w:lsdException w:name="heading 2" w:uiPriority="9" w:qFormat="1"/>
-    <w:lsdException w:name="heading 3" w:uiPriority="9" w:qFormat="1"/>
-    <w:lsdException w:name="heading 4" w:uiPriority="9" w:qFormat="1"/>
-    <w:lsdException w:name="heading 5" w:uiPriority="9" w:qFormat="1"/>
-    <w:lsdException w:name="heading 6" w:uiPriority="9" w:qFormat="1"/>
-    <w:lsdException w:name="heading 7" w:uiPriority="9" w:qFormat="1"/>
-    <w:lsdException w:name="heading 8" w:uiPriority="9" w:qFormat="1"/>
-    <w:lsdException w:name="heading 9" w:uiPriority="9" w:qFormat="1"/>
-    <w:lsdException w:name="toc 1" w:uiPriority="39"/>
-    <w:lsdException w:name="toc 2" w:uiPriority="39"/>
-    <w:lsdException w:name="toc 3" w:uiPriority="39"/>
-    <w:lsdException w:name="toc 4" w:uiPriority="39"/>
-    <w:lsdException w:name="toc 5" w:uiPriority="39"/>
-    <w:lsdException w:name="toc 6" w:uiPriority="39"/>
-    <w:lsdException w:name="toc 7" w:uiPriority="39"/>
-    <w:lsdException w:name="toc 8" w:uiPriority="39"/>
-    <w:lsdException w:name="toc 9" w:uiPriority="39"/>
-    <w:lsdException w:name="caption" w:uiPriority="35" w:qFormat="1"/>
-    <w:lsdException w:name="Title" w:semiHidden="0" w:uiPriority="10" w:unhideWhenUsed="0" w:qFormat="1"/>
-    <w:lsdException w:name="Default Paragraph Font" w:uiPriority="1"/>
-    <w:lsdException w:name="Subtitle" w:semiHidden="0" w:uiPriority="11" w:unhideWhenUsed="0" w:qFormat="1"/>
-    <w:lsdException w:name="Strong" w:semiHidden="0" w:uiPriority="22" w:unhideWhenUsed="0" w:qFormat="1"/>
-    <w:lsdException w:name="Emphasis" w:semiHidden="0" w:uiPriority="20" w:unhideWhenUsed="0" w:qFormat="1"/>
-    <w:lsdException w:name="Table Grid" w:semiHidden="0" w:uiPriority="59" w:unhideWhenUsed="0"/>
-    <w:lsdException w:name="Placeholder Text" w:unhideWhenUsed="0"/>
-    <w:lsdException w:name="No Spacing" w:semiHidden="0" w:uiPriority="1" w:unhideWhenUsed="0" w:qFormat="1"/>
-    <w:lsdException w:name="Light Shading" w:semiHidden="0" w:uiPriority="60" w:unhideWhenUsed="0"/>
-    <w:lsdException w:name="Light List" w:semiHidden="0" w:uiPriority="61" w:unhideWhenUsed="0"/>
-    <w:lsdException w:name="Light Grid" w:semiHidden="0" w:uiPriority="62" w:unhideWhenUsed="0"/>
-    <w:lsdException w:name="Medium Shading 1" w:semiHidden="0" w:uiPriority="63" w:unhideWhenUsed="0"/>
-    <w:lsdException w:name="Medium Shading 2" w:semiHidden="0" w:uiPriority="64" w:unhideWhenUsed="0"/>
-    <w:lsdException w:name="Medium List 1" w:semiHidden="0" w:uiPriority="65" w:unhideWhenUsed="0"/>
-    <w:lsdException w:name="Medium List 2" w:semiHidden="0" w:uiPriority="66" w:unhideWhenUsed="0"/>
-    <w:lsdException w:name="Medium Grid 1" w:semiHidden="0" w:uiPriority="67" w:unhideWhenUsed="0"/>
-    <w:lsdException w:name="Medium Grid 2" w:semiHidden="0" w:uiPriority="68" w:unhideWhenUsed="0"/>
-    <w:lsdException w:name="Medium Grid 3" w:semiHidden="0" w:uiPriority="69" w:unhideWhenUsed="0"/>
-    <w:lsdException w:name="Dark List" w:semiHidden="0" w:uiPriority="70" w:unhideWhenUsed="0"/>
-    <w:lsdException w:name="Colorful Shading" w:semiHidden="0" w:uiPriority="71" w:unhideWhenUsed="0"/>
-    <w:lsdException w:name="Colorful List" w:semiHidden="0" w:uiPriority="72" w:unhideWhenUsed="0"/>
-    <w:lsdException w:name="Colorful Grid" w:semiHidden="0" w:uiPriority="73" w:unhideWhenUsed="0"/>
-    <w:lsdException w:name="Light Shading Accent 1" w:semiHidden="0" w:uiPriority="60" w:unhideWhenUsed="0"/>
-    <w:lsdException w:name="Light List Accent 1" w:semiHidden="0" w:uiPriority="61" w:unhideWhenUsed="0"/>
-    <w:lsdException w:name="Light Grid Accent 1" w:semiHidden="0" w:uiPriority="62" w:unhideWhenUsed="0"/>
-    <w:lsdException w:name="Medium Shading 1 Accent 1" w:semiHidden="0" w:uiPriority="63" w:unhideWhenUsed="0"/>
-    <w:lsdException w:name="Medium Shading 2 Accent 1" w:semiHidden="0" w:uiPriority="64" w:unhideWhenUsed="0"/>
-    <w:lsdException w:name="Medium List 1 Accent 1" w:semiHidden="0" w:uiPriority="65" w:unhideWhenUsed="0"/>
-    <w:lsdException w:name="Revision" w:unhideWhenUsed="0"/>
-    <w:lsdException w:name="List Paragraph" w:semiHidden="0" w:uiPriority="34" w:unhideWhenUsed="0" w:qFormat="1"/>
-    <w:lsdException w:name="Quote" w:semiHidden="0" w:uiPriority="29" w:unhideWhenUsed="0" w:qFormat="1"/>
-    <w:lsdException w:name="Intense Quote" w:semiHidden="0" w:uiPriority="30" w:unhideWhenUsed="0" w:qFormat="1"/>
-    <w:lsdException w:name="Medium List 2 Accent 1" w:semiHidden="0" w:uiPriority="66" w:unhideWhenUsed="0"/>
-    <w:lsdException w:name="Medium Grid 1 Accent 1" w:semiHidden="0" w:uiPriority="67" w:unhideWhenUsed="0"/>
-    <w:lsdException w:name="Medium Grid 2 Accent 1" w:semiHidden="0" w:uiPriority="68" w:unhideWhenUsed="0"/>
-    <w:lsdException w:name="Medium Grid 3 Accent 1" w:semiHidden="0" w:uiPriority="69" w:unhideWhenUsed="0"/>
-    <w:lsdException w:name="Dark List Accent 1" w:semiHidden="0" w:uiPriority="70" w:unhideWhenUsed="0"/>
-    <w:lsdException w:name="Colorful Shading Accent 1" w:semiHidden="0" w:uiPriority="71" w:unhideWhenUsed="0"/>
-    <w:lsdException w:name="Colorful List Accent 1" w:semiHidden="0" w:uiPriority="72" w:unhideWhenUsed="0"/>
-    <w:lsdException w:name="Colorful Grid Accent 1" w:semiHidden="0" w:uiPriority="73" w:unhideWhenUsed="0"/>
-    <w:lsdException w:name="Light Shading Accent 2" w:semiHidden="0" w:uiPriority="60" w:unhideWhenUsed="0"/>
-    <w:lsdException w:name="Light List Accent 2" w:semiHidden="0" w:uiPriority="61" w:unhideWhenUsed="0"/>
-    <w:lsdException w:name="Light Grid Accent 2" w:semiHidden="0" w:uiPriority="62" w:unhideWhenUsed="0"/>
-    <w:lsdException w:name="Medium Shading 1 Accent 2" w:semiHidden="0" w:uiPriority="63" w:unhideWhenUsed="0"/>
-    <w:lsdException w:name="Medium Shading 2 Accent 2" w:semiHidden="0" w:uiPriority="64" w:unhideWhenUsed="0"/>
-    <w:lsdException w:name="Medium List 1 Accent 2" w:semiHidden="0" w:uiPriority="65" w:unhideWhenUsed="0"/>
-    <w:lsdException w:name="Medium List 2 Accent 2" w:semiHidden="0" w:uiPriority="66" w:unhideWhenUsed="0"/>
-    <w:lsdException w:name="Medium Grid 1 Accent 2" w:semiHidden="0" w:uiPriority="67" w:unhideWhenUsed="0"/>
-    <w:lsdException w:name="Medium Grid 2 Accent 2" w:semiHidden="0" w:uiPriority="68" w:unhideWhenUsed="0"/>
-    <w:lsdException w:name="Medium Grid 3 Accent 2" w:semiHidden="0" w:uiPriority="69" w:unhideWhenUsed="0"/>
-    <w:lsdException w:name="Dark List Accent 2" w:semiHidden="0" w:uiPriority="70" w:unhideWhenUsed="0"/>
-    <w:lsdException w:name="Colorful Shading Accent 2" w:semiHidden="0" w:uiPriority="71" w:unhideWhenUsed="0"/>
-    <w:lsdException w:name="Colorful List Accent 2" w:semiHidden="0" w:uiPriority="72" w:unhideWhenUsed="0"/>
-    <w:lsdException w:name="Colorful Grid Accent 2" w:semiHidden="0" w:uiPriority="73" w:unhideWhenUsed="0"/>
-    <w:lsdException w:name="Light Shading Accent 3" w:semiHidden="0" w:uiPriority="60" w:unhideWhenUsed="0"/>
-    <w:lsdException w:name="Light List Accent 3" w:semiHidden="0" w:uiPriority="61" w:unhideWhenUsed="0"/>
-    <w:lsdException w:name="Light Grid Accent 3" w:semiHidden="0" w:uiPriority="62" w:unhideWhenUsed="0"/>
-    <w:lsdException w:name="Medium Shading 1 Accent 3" w:semiHidden="0" w:uiPriority="63" w:unhideWhenUsed="0"/>
-    <w:lsdException w:name="Medium Shading 2 Accent 3" w:semiHidden="0" w:uiPriority="64" w:unhideWhenUsed="0"/>
-    <w:lsdException w:name="Medium List 1 Accent 3" w:semiHidden="0" w:uiPriority="65" w:unhideWhenUsed="0"/>
-    <w:lsdException w:name="Medium List 2 Accent 3" w:semiHidden="0" w:uiPriority="66" w:unhideWhenUsed="0"/>
-    <w:lsdException w:name="Medium Grid 1 Accent 3" w:semiHidden="0" w:uiPriority="67" w:unhideWhenUsed="0"/>
-    <w:lsdException w:name="Medium Grid 2 Accent 3" w:semiHidden="0" w:uiPriority="68" w:unhideWhenUsed="0"/>
-    <w:lsdException w:name="Medium Grid 3 Accent 3" w:semiHidden="0" w:uiPriority="69" w:unhideWhenUsed="0"/>
-    <w:lsdException w:name="Dark List Accent 3" w:semiHidden="0" w:uiPriority="70" w:unhideWhenUsed="0"/>
-    <w:lsdException w:name="Colorful Shading Accent 3" w:semiHidden="0" w:uiPriority="71" w:unhideWhenUsed="0"/>
-    <w:lsdException w:name="Colorful List Accent 3" w:semiHidden="0" w:uiPriority="72" w:unhideWhenUsed="0"/>
-    <w:lsdException w:name="Colorful Grid Accent 3" w:semiHidden="0" w:uiPriority="73" w:unhideWhenUsed="0"/>
-    <w:lsdException w:name="Light Shading Accent 4" w:semiHidden="0" w:uiPriority="60" w:unhideWhenUsed="0"/>
-    <w:lsdException w:name="Light List Accent 4" w:semiHidden="0" w:uiPriority="61" w:unhideWhenUsed="0"/>
-    <w:lsdException w:name="Light Grid Accent 4" w:semiHidden="0" w:uiPriority="62" w:unhideWhenUsed="0"/>
-    <w:lsdException w:name="Medium Shading 1 Accent 4" w:semiHidden="0" w:uiPriority="63" w:unhideWhenUsed="0"/>
-    <w:lsdException w:name="Medium Shading 2 Accent 4" w:semiHidden="0" w:uiPriority="64" w:unhideWhenUsed="0"/>
-    <w:lsdException w:name="Medium List 1 Accent 4" w:semiHidden="0" w:uiPriority="65" w:unhideWhenUsed="0"/>
-    <w:lsdException w:name="Medium List 2 Accent 4" w:semiHidden="0" w:uiPriority="66" w:unhideWhenUsed="0"/>
-    <w:lsdException w:name="Medium Grid 1 Accent 4" w:semiHidden="0" w:uiPriority="67" w:unhideWhenUsed="0"/>
-    <w:lsdException w:name="Medium Grid 2 Accent 4" w:semiHidden="0" w:uiPriority="68" w:unhideWhenUsed="0"/>
-    <w:lsdException w:name="Medium Grid 3 Accent 4" w:semiHidden="0" w:uiPriority="69" w:unhideWhenUsed="0"/>
-    <w:lsdException w:name="Dark List Accent 4" w:semiHidden="0" w:uiPriority="70" w:unhideWhenUsed="0"/>
-    <w:lsdException w:name="Colorful Shading Accent 4" w:semiHidden="0" w:uiPriority="71" w:unhideWhenUsed="0"/>
-    <w:lsdException w:name="Colorful List Accent 4" w:semiHidden="0" w:uiPriority="72" w:unhideWhenUsed="0"/>
-    <w:lsdException w:name="Colorful Grid Accent 4" w:semiHidden="0" w:uiPriority="73" w:unhideWhenUsed="0"/>
-    <w:lsdException w:name="Light Shading Accent 5" w:semiHidden="0" w:uiPriority="60" w:unhideWhenUsed="0"/>
-    <w:lsdException w:name="Light List Accent 5" w:semiHidden="0" w:uiPriority="61" w:unhideWhenUsed="0"/>
-    <w:lsdException w:name="Light Grid Accent 5" w:semiHidden="0" w:uiPriority="62" w:unhideWhenUsed="0"/>
-    <w:lsdException w:name="Medium Shading 1 Accent 5" w:semiHidden="0" w:uiPriority="63" w:unhideWhenUsed="0"/>
-    <w:lsdException w:name="Medium Shading 2 Accent 5" w:semiHidden="0" w:uiPriority="64" w:unhideWhenUsed="0"/>
-    <w:lsdException w:name="Medium List 1 Accent 5" w:semiHidden="0" w:uiPriority="65" w:unhideWhenUsed="0"/>
-    <w:lsdException w:name="Medium List 2 Accent 5" w:semiHidden="0" w:uiPriority="66" w:unhideWhenUsed="0"/>
-    <w:lsdException w:name="Medium Grid 1 Accent 5" w:semiHidden="0" w:uiPriority="67" w:unhideWhenUsed="0"/>
-    <w:lsdException w:name="Medium Grid 2 Accent 5" w:semiHidden="0" w:uiPriority="68" w:unhideWhenUsed="0"/>
-    <w:lsdException w:name="Medium Grid 3 Accent 5" w:semiHidden="0" w:uiPriority="69" w:unhideWhenUsed="0"/>
-    <w:lsdException w:name="Dark List Accent 5" w:semiHidden="0" w:uiPriority="70" w:unhideWhenUsed="0"/>
-    <w:lsdException w:name="Colorful Shading Accent 5" w:semiHidden="0" w:uiPriority="71" w:unhideWhenUsed="0"/>
-    <w:lsdException w:name="Colorful List Accent 5" w:semiHidden="0" w:uiPriority="72" w:unhideWhenUsed="0"/>
-    <w:lsdException w:name="Colorful Grid Accent 5" w:semiHidden="0" w:uiPriority="73" w:unhideWhenUsed="0"/>
-    <w:lsdException w:name="Light Shading Accent 6" w:semiHidden="0" w:uiPriority="60" w:unhideWhenUsed="0"/>
-    <w:lsdException w:name="Light List Accent 6" w:semiHidden="0" w:uiPriority="61" w:unhideWhenUsed="0"/>
-    <w:lsdException w:name="Light Grid Accent 6" w:semiHidden="0" w:uiPriority="62" w:unhideWhenUsed="0"/>
-    <w:lsdException w:name="Medium Shading 1 Accent 6" w:semiHidden="0" w:uiPriority="63" w:unhideWhenUsed="0"/>
-    <w:lsdException w:name="Medium Shading 2 Accent 6" w:semiHidden="0" w:uiPriority="64" w:unhideWhenUsed="0"/>
-    <w:lsdException w:name="Medium List 1 Accent 6" w:semiHidden="0" w:uiPriority="65" w:unhideWhenUsed="0"/>
-    <w:lsdException w:name="Medium List 2 Accent 6" w:semiHidden="0" w:uiPriority="66" w:unhideWhenUsed="0"/>
-    <w:lsdException w:name="Medium Grid 1 Accent 6" w:semiHidden="0" w:uiPriority="67" w:unhideWhenUsed="0"/>
-    <w:lsdException w:name="Medium Grid 2 Accent 6" w:semiHidden="0" w:uiPriority="68" w:unhideWhenUsed="0"/>
-    <w:lsdException w:name="Medium Grid 3 Accent 6" w:semiHidden="0" w:uiPriority="69" w:unhideWhenUsed="0"/>
-    <w:lsdException w:name="Dark List Accent 6" w:semiHidden="0" w:uiPriority="70" w:unhideWhenUsed="0"/>
-    <w:lsdException w:name="Colorful Shading Accent 6" w:semiHidden="0" w:uiPriority="71" w:unhideWhenUsed="0"/>
-    <w:lsdException w:name="Colorful List Accent 6" w:semiHidden="0" w:uiPriority="72" w:unhideWhenUsed="0"/>
-    <w:lsdException w:name="Colorful Grid Accent 6" w:semiHidden="0" w:uiPriority="73" w:unhideWhenUsed="0"/>
-    <w:lsdException w:name="Subtle Emphasis" w:semiHidden="0" w:uiPriority="19" w:unhideWhenUsed="0" w:qFormat="1"/>
-    <w:lsdException w:name="Intense Emphasis" w:semiHidden="0" w:uiPriority="21" w:unhideWhenUsed="0" w:qFormat="1"/>
-    <w:lsdException w:name="Subtle Reference" w:semiHidden="0" w:uiPriority="31" w:unhideWhenUsed="0" w:qFormat="1"/>
-    <w:lsdException w:name="Intense Reference" w:semiHidden="0" w:uiPriority="32" w:unhideWhenUsed="0" w:qFormat="1"/>
-    <w:lsdException w:name="Book Title" w:semiHidden="0" w:uiPriority="33" w:unhideWhenUsed="0" w:qFormat="1"/>
-    <w:lsdException w:name="Bibliography" w:uiPriority="37"/>
-    <w:lsdException w:name="TOC Heading" w:uiPriority="39" w:qFormat="1"/>
-  </w:latentStyles>
-  <w:style w:type="paragraph" w:default="1" w:styleId="Normal">
-    <w:name w:val="Normal"/>
-    <w:qFormat/>
-  </w:style>
-  <w:style w:type="character" w:default="1" w:styleId="DefaultParagraphFont">
-    <w:name w:val="Default Paragraph Font"/>
-    <w:uiPriority w:val="1"/>
-    <w:semiHidden/>
-    <w:unhideWhenUsed/>
-  </w:style>
-  <w:style w:type="table" w:default="1" w:styleId="TableNormal">
-    <w:name w:val="Normal Table"/>
-    <w:uiPriority w:val="99"/>
-    <w:semiHidden/>
-    <w:unhideWhenUsed/>
-    <w:tblPr>
-      <w:tblInd w:w="0" w:type="dxa"/>
-      <w:tblCellMar>
-        <w:top w:w="0" w:type="dxa"/>
-        <w:left w:w="108" w:type="dxa"/>
-        <w:bottom w:w="0" w:type="dxa"/>
-        <w:right w:w="108" w:type="dxa"/>
-      </w:tblCellMar>
-    </w:tblPr>
-  </w:style>
-  <w:style w:type="numbering" w:default="1" w:styleId="NoList">
-    <w:name w:val="No List"/>
-    <w:uiPriority w:val="99"/>
-    <w:semiHidden/>
-    <w:unhideWhenUsed/>
-  </w:style>
-  <w:style w:type="paragraph" w:styleId="BalloonText">
-    <w:name w:val="Balloon Text"/>
-    <w:basedOn w:val="Normal"/>
-    <w:link w:val="BalloonTextChar"/>
-    <w:uiPriority w:val="99"/>
-    <w:semiHidden/>
-    <w:unhideWhenUsed/>
-    <w:rsid w:val="00793FFC"/>
-    <w:pPr>
-      <w:spacing w:after="0"/>
-    </w:pPr>
-    <w:rPr>
-      <w:rFonts w:ascii="Tahoma" w:hAnsi="Tahoma" w:cs="Tahoma"/>
-      <w:sz w:val="16"/>
-      <w:szCs w:val="16"/>
-    </w:rPr>
-  </w:style>
-  <w:style w:type="character" w:customStyle="1" w:styleId="BalloonTextChar">
-    <w:name w:val="Balloon Text Char"/>
-    <w:basedOn w:val="DefaultParagraphFont"/>
-    <w:link w:val="BalloonText"/>
-    <w:uiPriority w:val="99"/>
-    <w:semiHidden/>
-    <w:rsid w:val="00793FFC"/>
-    <w:rPr>
-      <w:rFonts w:ascii="Tahoma" w:hAnsi="Tahoma" w:cs="Tahoma"/>
-      <w:sz w:val="16"/>
-      <w:szCs w:val="16"/>
-    </w:rPr>
-  </w:style>
-  <w:style w:type="table" w:styleId="TableGrid">
-    <w:name w:val="Table Grid"/>
-    <w:basedOn w:val="TableNormal"/>
-    <w:uiPriority w:val="59"/>
-    <w:rsid w:val="00B8103C"/>
-    <w:pPr>
-      <w:spacing w:after="0"/>
-    </w:pPr>
-    <w:tblPr>
-      <w:tblInd w:w="0" w:type="dxa"/>
-      <w:tblBorders>
-        <w:top w:val="single" w:sz="4" w:space="0" w:color="auto"/>
-        <w:left w:val="single" w:sz="4" w:space="0" w:color="auto"/>
-        <w:bottom w:val="single" w:sz="4" w:space="0" w:color="auto"/>
-        <w:right w:val="single" w:sz="4" w:space="0" w:color="auto"/>
-        <w:insideH w:val="single" w:sz="4" w:space="0" w:color="auto"/>
-        <w:insideV w:val="single" w:sz="4" w:space="0" w:color="auto"/>
-      </w:tblBorders>
-      <w:tblCellMar>
-        <w:top w:w="0" w:type="dxa"/>
-        <w:left w:w="108" w:type="dxa"/>
-        <w:bottom w:w="0" w:type="dxa"/>
-        <w:right w:w="108" w:type="dxa"/>
-      </w:tblCellMar>
-    </w:tblPr>
-  </w:style>
-</w:styles>
-</file>
-
-<file path=word/stylesWithEffects.xml><?xml version="1.0" encoding="utf-8"?>
-<w:styles xmlns:wpc="http://schemas.microsoft.com/office/word/2010/wordprocessingCanvas" xmlns:mc="http://schemas.openxmlformats.org/markup-compatibility/2006" xmlns:o="urn:schemas-microsoft-com:office:office" xmlns:r="http://schemas.openxmlformats.org/officeDocument/2006/relationships" xmlns:m="http://schemas.openxmlformats.org/officeDocument/2006/math" xmlns:v="urn:schemas-microsoft-com:vml" xmlns:wp14="http://schemas.microsoft.com/office/word/2010/wordprocessingDrawing" xmlns:wp="http://schemas.openxmlformats.org/drawingml/2006/wordprocessingDrawing" xmlns:w10="urn:schemas-microsoft-com:office:word" xmlns:w="http://schemas.openxmlformats.org/wordprocessingml/2006/main" xmlns:w14="http://schemas.microsoft.com/office/word/2010/wordml" xmlns:wpg="http://schemas.microsoft.com/office/word/2010/wordprocessingGroup" xmlns:wpi="http://schemas.microsoft.com/office/word/2010/wordprocessingInk" xmlns:wne="http://schemas.microsoft.com/office/word/2006/wordml" xmlns:wps="http://schemas.microsoft.com/office/word/2010/wordprocessingShape" mc:Ignorable="w14 wp14">
-  <w:docDefaults>
-    <w:rPrDefault>
-      <w:rPr>
-        <w:rFonts w:asciiTheme="minorHAnsi" w:eastAsiaTheme="minorHAnsi" w:hAnsiTheme="minorHAnsi" w:cstheme="minorBidi"/>
-        <w:sz w:val="22"/>
-        <w:szCs w:val="22"/>
-        <w:lang w:val="en-IN" w:eastAsia="en-US" w:bidi="ml-IN"/>
-      </w:rPr>
-    </w:rPrDefault>
-    <w:pPrDefault>
-      <w:pPr>
-        <w:spacing w:after="16"/>
-      </w:pPr>
-    </w:pPrDefault>
-  </w:docDefaults>
-  <w:latentStyles w:defLockedState="0" w:defUIPriority="99" w:defSemiHidden="1" w:defUnhideWhenUsed="1" w:defQFormat="0" w:count="267">
-    <w:lsdException w:name="Normal" w:semiHidden="0" w:uiPriority="0" w:unhideWhenUsed="0" w:qFormat="1"/>
-    <w:lsdException w:name="heading 1" w:semiHidden="0" w:uiPriority="9" w:unhideWhenUsed="0" w:qFormat="1"/>
-    <w:lsdException w:name="heading 2" w:uiPriority="9" w:qFormat="1"/>
-    <w:lsdException w:name="heading 3" w:uiPriority="9" w:qFormat="1"/>
-    <w:lsdException w:name="heading 4" w:uiPriority="9" w:qFormat="1"/>
-    <w:lsdException w:name="heading 5" w:uiPriority="9" w:qFormat="1"/>
-    <w:lsdException w:name="heading 6" w:uiPriority="9" w:qFormat="1"/>
-    <w:lsdException w:name="heading 7" w:uiPriority="9" w:qFormat="1"/>
-    <w:lsdException w:name="heading 8" w:uiPriority="9" w:qFormat="1"/>
-    <w:lsdException w:name="heading 9" w:uiPriority="9" w:qFormat="1"/>
-    <w:lsdException w:name="toc 1" w:uiPriority="39"/>
-    <w:lsdException w:name="toc 2" w:uiPriority="39"/>
-    <w:lsdException w:name="toc 3" w:uiPriority="39"/>
-    <w:lsdException w:name="toc 4" w:uiPriority="39"/>
-    <w:lsdException w:name="toc 5" w:uiPriority="39"/>
-    <w:lsdException w:name="toc 6" w:uiPriority="39"/>
-    <w:lsdException w:name="toc 7" w:uiPriority="39"/>
-    <w:lsdException w:name="toc 8" w:uiPriority="39"/>
-    <w:lsdException w:name="toc 9" w:uiPriority="39"/>
-    <w:lsdException w:name="caption" w:uiPriority="35" w:qFormat="1"/>
-    <w:lsdException w:name="Title" w:semiHidden="0" w:uiPriority="10" w:unhideWhenUsed="0" w:qFormat="1"/>
-    <w:lsdException w:name="Default Paragraph Font" w:uiPriority="1"/>
-    <w:lsdException w:name="Subtitle" w:semiHidden="0" w:uiPriority="11" w:unhideWhenUsed="0" w:qFormat="1"/>
-    <w:lsdException w:name="Strong" w:semiHidden="0" w:uiPriority="22" w:unhideWhenUsed="0" w:qFormat="1"/>
-    <w:lsdException w:name="Emphasis" w:semiHidden="0" w:uiPriority="20" w:unhideWhenUsed="0" w:qFormat="1"/>
-    <w:lsdException w:name="Table Grid" w:semiHidden="0" w:uiPriority="59" w:unhideWhenUsed="0"/>
-    <w:lsdException w:name="Placeholder Text" w:unhideWhenUsed="0"/>
-    <w:lsdException w:name="No Spacing" w:semiHidden="0" w:uiPriority="1" w:unhideWhenUsed="0" w:qFormat="1"/>
-    <w:lsdException w:name="Light Shading" w:semiHidden="0" w:uiPriority="60" w:unhideWhenUsed="0"/>
-    <w:lsdException w:name="Light List" w:semiHidden="0" w:uiPriority="61" w:unhideWhenUsed="0"/>
-    <w:lsdException w:name="Light Grid" w:semiHidden="0" w:uiPriority="62" w:unhideWhenUsed="0"/>
-    <w:lsdException w:name="Medium Shading 1" w:semiHidden="0" w:uiPriority="63" w:unhideWhenUsed="0"/>
-    <w:lsdException w:name="Medium Shading 2" w:semiHidden="0" w:uiPriority="64" w:unhideWhenUsed="0"/>
-    <w:lsdException w:name="Medium List 1" w:semiHidden="0" w:uiPriority="65" w:unhideWhenUsed="0"/>
-    <w:lsdException w:name="Medium List 2" w:semiHidden="0" w:uiPriority="66" w:unhideWhenUsed="0"/>
-    <w:lsdException w:name="Medium Grid 1" w:semiHidden="0" w:uiPriority="67" w:unhideWhenUsed="0"/>
-    <w:lsdException w:name="Medium Grid 2" w:semiHidden="0" w:uiPriority="68" w:unhideWhenUsed="0"/>
-    <w:lsdException w:name="Medium Grid 3" w:semiHidden="0" w:uiPriority="69" w:unhideWhenUsed="0"/>
-    <w:lsdException w:name="Dark List" w:semiHidden="0" w:uiPriority="70" w:unhideWhenUsed="0"/>
-    <w:lsdException w:name="Colorful Shading" w:semiHidden="0" w:uiPriority="71" w:unhideWhenUsed="0"/>
-    <w:lsdException w:name="Colorful List" w:semiHidden="0" w:uiPriority="72" w:unhideWhenUsed="0"/>
-    <w:lsdException w:name="Colorful Grid" w:semiHidden="0" w:uiPriority="73" w:unhideWhenUsed="0"/>
-    <w:lsdException w:name="Light Shading Accent 1" w:semiHidden="0" w:uiPriority="60" w:unhideWhenUsed="0"/>
-    <w:lsdException w:name="Light List Accent 1" w:semiHidden="0" w:uiPriority="61" w:unhideWhenUsed="0"/>
-    <w:lsdException w:name="Light Grid Accent 1" w:semiHidden="0" w:uiPriority="62" w:unhideWhenUsed="0"/>
-    <w:lsdException w:name="Medium Shading 1 Accent 1" w:semiHidden="0" w:uiPriority="63" w:unhideWhenUsed="0"/>
-    <w:lsdException w:name="Medium Shading 2 Accent 1" w:semiHidden="0" w:uiPriority="64" w:unhideWhenUsed="0"/>
-    <w:lsdException w:name="Medium List 1 Accent 1" w:semiHidden="0" w:uiPriority="65" w:unhideWhenUsed="0"/>
-    <w:lsdException w:name="Revision" w:unhideWhenUsed="0"/>
-    <w:lsdException w:name="List Paragraph" w:semiHidden="0" w:uiPriority="34" w:unhideWhenUsed="0" w:qFormat="1"/>
-    <w:lsdException w:name="Quote" w:semiHidden="0" w:uiPriority="29" w:unhideWhenUsed="0" w:qFormat="1"/>
-    <w:lsdException w:name="Intense Quote" w:semiHidden="0" w:uiPriority="30" w:unhideWhenUsed="0" w:qFormat="1"/>
-    <w:lsdException w:name="Medium List 2 Accent 1" w:semiHidden="0" w:uiPriority="66" w:unhideWhenUsed="0"/>
-    <w:lsdException w:name="Medium Grid 1 Accent 1" w:semiHidden="0" w:uiPriority="67" w:unhideWhenUsed="0"/>
-    <w:lsdException w:name="Medium Grid 2 Accent 1" w:semiHidden="0" w:uiPriority="68" w:unhideWhenUsed="0"/>
-    <w:lsdException w:name="Medium Grid 3 Accent 1" w:semiHidden="0" w:uiPriority="69" w:unhideWhenUsed="0"/>
-    <w:lsdException w:name="Dark List Accent 1" w:semiHidden="0" w:uiPriority="70" w:unhideWhenUsed="0"/>
-    <w:lsdException w:name="Colorful Shading Accent 1" w:semiHidden="0" w:uiPriority="71" w:unhideWhenUsed="0"/>
-    <w:lsdException w:name="Colorful List Accent 1" w:semiHidden="0" w:uiPriority="72" w:unhideWhenUsed="0"/>
-    <w:lsdException w:name="Colorful Grid Accent 1" w:semiHidden="0" w:uiPriority="73" w:unhideWhenUsed="0"/>
-    <w:lsdException w:name="Light Shading Accent 2" w:semiHidden="0" w:uiPriority="60" w:unhideWhenUsed="0"/>
-    <w:lsdException w:name="Light List Accent 2" w:semiHidden="0" w:uiPriority="61" w:unhideWhenUsed="0"/>
-    <w:lsdException w:name="Light Grid Accent 2" w:semiHidden="0" w:uiPriority="62" w:unhideWhenUsed="0"/>
-    <w:lsdException w:name="Medium Shading 1 Accent 2" w:semiHidden="0" w:uiPriority="63" w:unhideWhenUsed="0"/>
-    <w:lsdException w:name="Medium Shading 2 Accent 2" w:semiHidden="0" w:uiPriority="64" w:unhideWhenUsed="0"/>
-    <w:lsdException w:name="Medium List 1 Accent 2" w:semiHidden="0" w:uiPriority="65" w:unhideWhenUsed="0"/>
-    <w:lsdException w:name="Medium List 2 Accent 2" w:semiHidden="0" w:uiPriority="66" w:unhideWhenUsed="0"/>
-    <w:lsdException w:name="Medium Grid 1 Accent 2" w:semiHidden="0" w:uiPriority="67" w:unhideWhenUsed="0"/>
-    <w:lsdException w:name="Medium Grid 2 Accent 2" w:semiHidden="0" w:uiPriority="68" w:unhideWhenUsed="0"/>
-    <w:lsdException w:name="Medium Grid 3 Accent 2" w:semiHidden="0" w:uiPriority="69" w:unhideWhenUsed="0"/>
-    <w:lsdException w:name="Dark List Accent 2" w:semiHidden="0" w:uiPriority="70" w:unhideWhenUsed="0"/>
-    <w:lsdException w:name="Colorful Shading Accent 2" w:semiHidden="0" w:uiPriority="71" w:unhideWhenUsed="0"/>
-    <w:lsdException w:name="Colorful List Accent 2" w:semiHidden="0" w:uiPriority="72" w:unhideWhenUsed="0"/>
-    <w:lsdException w:name="Colorful Grid Accent 2" w:semiHidden="0" w:uiPriority="73" w:unhideWhenUsed="0"/>
-    <w:lsdException w:name="Light Shading Accent 3" w:semiHidden="0" w:uiPriority="60" w:unhideWhenUsed="0"/>
-    <w:lsdException w:name="Light List Accent 3" w:semiHidden="0" w:uiPriority="61" w:unhideWhenUsed="0"/>
-    <w:lsdException w:name="Light Grid Accent 3" w:semiHidden="0" w:uiPriority="62" w:unhideWhenUsed="0"/>
-    <w:lsdException w:name="Medium Shading 1 Accent 3" w:semiHidden="0" w:uiPriority="63" w:unhideWhenUsed="0"/>
-    <w:lsdException w:name="Medium Shading 2 Accent 3" w:semiHidden="0" w:uiPriority="64" w:unhideWhenUsed="0"/>
-    <w:lsdException w:name="Medium List 1 Accent 3" w:semiHidden="0" w:uiPriority="65" w:unhideWhenUsed="0"/>
-    <w:lsdException w:name="Medium List 2 Accent 3" w:semiHidden="0" w:uiPriority="66" w:unhideWhenUsed="0"/>
-    <w:lsdException w:name="Medium Grid 1 Accent 3" w:semiHidden="0" w:uiPriority="67" w:unhideWhenUsed="0"/>
-    <w:lsdException w:name="Medium Grid 2 Accent 3" w:semiHidden="0" w:uiPriority="68" w:unhideWhenUsed="0"/>
-    <w:lsdException w:name="Medium Grid 3 Accent 3" w:semiHidden="0" w:uiPriority="69" w:unhideWhenUsed="0"/>
-    <w:lsdException w:name="Dark List Accent 3" w:semiHidden="0" w:uiPriority="70" w:unhideWhenUsed="0"/>
-    <w:lsdException w:name="Colorful Shading Accent 3" w:semiHidden="0" w:uiPriority="71" w:unhideWhenUsed="0"/>
-    <w:lsdException w:name="Colorful List Accent 3" w:semiHidden="0" w:uiPriority="72" w:unhideWhenUsed="0"/>
-    <w:lsdException w:name="Colorful Grid Accent 3" w:semiHidden="0" w:uiPriority="73" w:unhideWhenUsed="0"/>
-    <w:lsdException w:name="Light Shading Accent 4" w:semiHidden="0" w:uiPriority="60" w:unhideWhenUsed="0"/>
-    <w:lsdException w:name="Light List Accent 4" w:semiHidden="0" w:uiPriority="61" w:unhideWhenUsed="0"/>
-    <w:lsdException w:name="Light Grid Accent 4" w:semiHidden="0" w:uiPriority="62" w:unhideWhenUsed="0"/>
-    <w:lsdException w:name="Medium Shading 1 Accent 4" w:semiHidden="0" w:uiPriority="63" w:unhideWhenUsed="0"/>
-    <w:lsdException w:name="Medium Shading 2 Accent 4" w:semiHidden="0" w:uiPriority="64" w:unhideWhenUsed="0"/>
-    <w:lsdException w:name="Medium List 1 Accent 4" w:semiHidden="0" w:uiPriority="65" w:unhideWhenUsed="0"/>
-    <w:lsdException w:name="Medium List 2 Accent 4" w:semiHidden="0" w:uiPriority="66" w:unhideWhenUsed="0"/>
-    <w:lsdException w:name="Medium Grid 1 Accent 4" w:semiHidden="0" w:uiPriority="67" w:unhideWhenUsed="0"/>
-    <w:lsdException w:name="Medium Grid 2 Accent 4" w:semiHidden="0" w:uiPriority="68" w:unhideWhenUsed="0"/>
-    <w:lsdException w:name="Medium Grid 3 Accent 4" w:semiHidden="0" w:uiPriority="69" w:unhideWhenUsed="0"/>
-    <w:lsdException w:name="Dark List Accent 4" w:semiHidden="0" w:uiPriority="70" w:unhideWhenUsed="0"/>
-    <w:lsdException w:name="Colorful Shading Accent 4" w:semiHidden="0" w:uiPriority="71" w:unhideWhenUsed="0"/>
-    <w:lsdException w:name="Colorful List Accent 4" w:semiHidden="0" w:uiPriority="72" w:unhideWhenUsed="0"/>
-    <w:lsdException w:name="Colorful Grid Accent 4" w:semiHidden="0" w:uiPriority="73" w:unhideWhenUsed="0"/>
-    <w:lsdException w:name="Light Shading Accent 5" w:semiHidden="0" w:uiPriority="60" w:unhideWhenUsed="0"/>
-    <w:lsdException w:name="Light List Accent 5" w:semiHidden="0" w:uiPriority="61" w:unhideWhenUsed="0"/>
-    <w:lsdException w:name="Light Grid Accent 5" w:semiHidden="0" w:uiPriority="62" w:unhideWhenUsed="0"/>
-    <w:lsdException w:name="Medium Shading 1 Accent 5" w:semiHidden="0" w:uiPriority="63" w:unhideWhenUsed="0"/>
-    <w:lsdException w:name="Medium Shading 2 Accent 5" w:semiHidden="0" w:uiPriority="64" w:unhideWhenUsed="0"/>
-    <w:lsdException w:name="Medium List 1 Accent 5" w:semiHidden="0" w:uiPriority="65" w:unhideWhenUsed="0"/>
-    <w:lsdException w:name="Medium List 2 Accent 5" w:semiHidden="0" w:uiPriority="66" w:unhideWhenUsed="0"/>
-    <w:lsdException w:name="Medium Grid 1 Accent 5" w:semiHidden="0" w:uiPriority="67" w:unhideWhenUsed="0"/>
-    <w:lsdException w:name="Medium Grid 2 Accent 5" w:semiHidden="0" w:uiPriority="68" w:unhideWhenUsed="0"/>
-    <w:lsdException w:name="Medium Grid 3 Accent 5" w:semiHidden="0" w:uiPriority="69" w:unhideWhenUsed="0"/>
-    <w:lsdException w:name="Dark List Accent 5" w:semiHidden="0" w:uiPriority="70" w:unhideWhenUsed="0"/>
-    <w:lsdException w:name="Colorful Shading Accent 5" w:semiHidden="0" w:uiPriority="71" w:unhideWhenUsed="0"/>
-    <w:lsdException w:name="Colorful List Accent 5" w:semiHidden="0" w:uiPriority="72" w:unhideWhenUsed="0"/>
-    <w:lsdException w:name="Colorful Grid Accent 5" w:semiHidden="0" w:uiPriority="73" w:unhideWhenUsed="0"/>
-    <w:lsdException w:name="Light Shading Accent 6" w:semiHidden="0" w:uiPriority="60" w:unhideWhenUsed="0"/>
-    <w:lsdException w:name="Light List Accent 6" w:semiHidden="0" w:uiPriority="61" w:unhideWhenUsed="0"/>
-    <w:lsdException w:name="Light Grid Accent 6" w:semiHidden="0" w:uiPriority="62" w:unhideWhenUsed="0"/>
-    <w:lsdException w:name="Medium Shading 1 Accent 6" w:semiHidden="0" w:uiPriority="63" w:unhideWhenUsed="0"/>
-    <w:lsdException w:name="Medium Shading 2 Accent 6" w:semiHidden="0" w:uiPriority="64" w:unhideWhenUsed="0"/>
-    <w:lsdException w:name="Medium List 1 Accent 6" w:semiHidden="0" w:uiPriority="65" w:unhideWhenUsed="0"/>
-    <w:lsdException w:name="Medium List 2 Accent 6" w:semiHidden="0" w:uiPriority="66" w:unhideWhenUsed="0"/>
-    <w:lsdException w:name="Medium Grid 1 Accent 6" w:semiHidden="0" w:uiPriority="67" w:unhideWhenUsed="0"/>
-    <w:lsdException w:name="Medium Grid 2 Accent 6" w:semiHidden="0" w:uiPriority="68" w:unhideWhenUsed="0"/>
-    <w:lsdException w:name="Medium Grid 3 Accent 6" w:semiHidden="0" w:uiPriority="69" w:unhideWhenUsed="0"/>
-    <w:lsdException w:name="Dark List Accent 6" w:semiHidden="0" w:uiPriority="70" w:unhideWhenUsed="0"/>
-    <w:lsdException w:name="Colorful Shading Accent 6" w:semiHidden="0" w:uiPriority="71" w:unhideWhenUsed="0"/>
-    <w:lsdException w:name="Colorful List Accent 6" w:semiHidden="0" w:uiPriority="72" w:unhideWhenUsed="0"/>
-    <w:lsdException w:name="Colorful Grid Accent 6" w:semiHidden="0" w:uiPriority="73" w:unhideWhenUsed="0"/>
-    <w:lsdException w:name="Subtle Emphasis" w:semiHidden="0" w:uiPriority="19" w:unhideWhenUsed="0" w:qFormat="1"/>
-    <w:lsdException w:name="Intense Emphasis" w:semiHidden="0" w:uiPriority="21" w:unhideWhenUsed="0" w:qFormat="1"/>
-    <w:lsdException w:name="Subtle Reference" w:semiHidden="0" w:uiPriority="31" w:unhideWhenUsed="0" w:qFormat="1"/>
-    <w:lsdException w:name="Intense Reference" w:semiHidden="0" w:uiPriority="32" w:unhideWhenUsed="0" w:qFormat="1"/>
-    <w:lsdException w:name="Book Title" w:semiHidden="0" w:uiPriority="33" w:unhideWhenUsed="0" w:qFormat="1"/>
-    <w:lsdException w:name="Bibliography" w:uiPriority="37"/>
-    <w:lsdException w:name="TOC Heading" w:uiPriority="39" w:qFormat="1"/>
+  <w:latentStyles w:defLockedState="0" w:defUIPriority="99" w:defSemiHidden="0" w:defUnhideWhenUsed="0" w:defQFormat="0" w:count="382">
+    <w:lsdException w:name="Normal" w:uiPriority="0" w:qFormat="1"/>
+    <w:lsdException w:name="heading 1" w:uiPriority="9" w:qFormat="1"/>
+    <w:lsdException w:name="heading 2" w:semiHidden="1" w:uiPriority="9" w:unhideWhenUsed="1" w:qFormat="1"/>
+    <w:lsdException w:name="heading 3" w:semiHidden="1" w:uiPriority="9" w:unhideWhenUsed="1" w:qFormat="1"/>
+    <w:lsdException w:name="heading 4" w:semiHidden="1" w:uiPriority="9" w:unhideWhenUsed="1" w:qFormat="1"/>
+    <w:lsdException w:name="heading 5" w:semiHidden="1" w:uiPriority="9" w:unhideWhenUsed="1" w:qFormat="1"/>
+    <w:lsdException w:name="heading 6" w:semiHidden="1" w:uiPriority="9" w:unhideWhenUsed="1" w:qFormat="1"/>
+    <w:lsdException w:name="heading 7" w:semiHidden="1" w:uiPriority="9" w:unhideWhenUsed="1" w:qFormat="1"/>
+    <w:lsdException w:name="heading 8" w:semiHidden="1" w:uiPriority="9" w:unhideWhenUsed="1" w:qFormat="1"/>
+    <w:lsdException w:name="heading 9" w:semiHidden="1" w:uiPriority="9" w:unhideWhenUsed="1" w:qFormat="1"/>
+    <w:lsdException w:name="index 1" w:semiHidden="1" w:unhideWhenUsed="1"/>
+    <w:lsdException w:name="index 2" w:semiHidden="1" w:unhideWhenUsed="1"/>
+    <w:lsdException w:name="index 3" w:semiHidden="1" w:unhideWhenUsed="1"/>
+    <w:lsdException w:name="index 4" w:semiHidden="1" w:unhideWhenUsed="1"/>
+    <w:lsdException w:name="index 5" w:semiHidden="1" w:unhideWhenUsed="1"/>
+    <w:lsdException w:name="index 6" w:semiHidden="1" w:unhideWhenUsed="1"/>
+    <w:lsdException w:name="index 7" w:semiHidden="1" w:unhideWhenUsed="1"/>
+    <w:lsdException w:name="index 8" w:semiHidden="1" w:unhideWhenUsed="1"/>
+    <w:lsdException w:name="index 9" w:semiHidden="1" w:unhideWhenUsed="1"/>
+    <w:lsdException w:name="toc 1" w:semiHidden="1" w:uiPriority="39" w:unhideWhenUsed="1"/>
+    <w:lsdException w:name="toc 2" w:semiHidden="1" w:uiPriority="39" w:unhideWhenUsed="1"/>
+    <w:lsdException w:name="toc 3" w:semiHidden="1" w:uiPriority="39" w:unhideWhenUsed="1"/>
+    <w:lsdException w:name="toc 4" w:semiHidden="1" w:uiPriority="39" w:unhideWhenUsed="1"/>
+    <w:lsdException w:name="toc 5" w:semiHidden="1" w:uiPriority="39" w:unhideWhenUsed="1"/>
+    <w:lsdException w:name="toc 6" w:semiHidden="1" w:uiPriority="39" w:unhideWhenUsed="1"/>
+    <w:lsdException w:name="toc 7" w:semiHidden="1" w:uiPriority="39" w:unhideWhenUsed="1"/>
+    <w:lsdException w:name="toc 8" w:semiHidden="1" w:uiPriority="39" w:unhideWhenUsed="1"/>
+    <w:lsdException w:name="toc 9" w:semiHidden="1" w:uiPriority="39" w:unhideWhenUsed="1"/>
+    <w:lsdException w:name="Normal Indent" w:semiHidden="1" w:unhideWhenUsed="1"/>
+    <w:lsdException w:name="footnote text" w:semiHidden="1" w:unhideWhenUsed="1"/>
+    <w:lsdException w:name="annotation text" w:semiHidden="1" w:unhideWhenUsed="1"/>
+    <w:lsdException w:name="header" w:semiHidden="1" w:unhideWhenUsed="1"/>
+    <w:lsdException w:name="footer" w:semiHidden="1" w:unhideWhenUsed="1"/>
+    <w:lsdException w:name="index heading" w:semiHidden="1" w:unhideWhenUsed="1"/>
+    <w:lsdException w:name="caption" w:semiHidden="1" w:uiPriority="35" w:unhideWhenUsed="1" w:qFormat="1"/>
+    <w:lsdException w:name="table of figures" w:semiHidden="1" w:unhideWhenUsed="1"/>
+    <w:lsdException w:name="envelope address" w:semiHidden="1" w:unhideWhenUsed="1"/>
+    <w:lsdException w:name="envelope return" w:semiHidden="1" w:unhideWhenUsed="1"/>
+    <w:lsdException w:name="footnote reference" w:semiHidden="1" w:unhideWhenUsed="1"/>
+    <w:lsdException w:name="annotation reference" w:semiHidden="1" w:unhideWhenUsed="1"/>
+    <w:lsdException w:name="line number" w:semiHidden="1" w:unhideWhenUsed="1"/>
+    <w:lsdException w:name="page number" w:semiHidden="1" w:unhideWhenUsed="1"/>
+    <w:lsdException w:name="endnote reference" w:semiHidden="1" w:unhideWhenUsed="1"/>
+    <w:lsdException w:name="endnote text" w:semiHidden="1" w:unhideWhenUsed="1"/>
+    <w:lsdException w:name="table of authorities" w:semiHidden="1" w:unhideWhenUsed="1"/>
+    <w:lsdException w:name="macro" w:semiHidden="1" w:unhideWhenUsed="1"/>
+    <w:lsdException w:name="toa heading" w:semiHidden="1" w:unhideWhenUsed="1"/>
+    <w:lsdException w:name="List" w:semiHidden="1" w:unhideWhenUsed="1"/>
+    <w:lsdException w:name="List Bullet" w:semiHidden="1" w:unhideWhenUsed="1"/>
+    <w:lsdException w:name="List Number" w:semiHidden="1" w:unhideWhenUsed="1"/>
+    <w:lsdException w:name="List 2" w:semiHidden="1" w:unhideWhenUsed="1"/>
+    <w:lsdException w:name="List 3" w:semiHidden="1" w:unhideWhenUsed="1"/>
+    <w:lsdException w:name="List 4" w:semiHidden="1" w:unhideWhenUsed="1"/>
+    <w:lsdException w:name="List 5" w:semiHidden="1" w:unhideWhenUsed="1"/>
+    <w:lsdException w:name="List Bullet 2" w:semiHidden="1" w:unhideWhenUsed="1"/>
+    <w:lsdException w:name="List Bullet 3" w:semiHidden="1" w:unhideWhenUsed="1"/>
+    <w:lsdException w:name="List Bullet 4" w:semiHidden="1" w:unhideWhenUsed="1"/>
+    <w:lsdException w:name="List Bullet 5" w:semiHidden="1" w:unhideWhenUsed="1"/>
+    <w:lsdException w:name="List Number 2" w:semiHidden="1" w:unhideWhenUsed="1"/>
+    <w:lsdException w:name="List Number 3" w:semiHidden="1" w:unhideWhenUsed="1"/>
+    <w:lsdException w:name="List Number 4" w:semiHidden="1" w:unhideWhenUsed="1"/>
+    <w:lsdException w:name="List Number 5" w:semiHidden="1" w:unhideWhenUsed="1"/>
+    <w:lsdException w:name="Title" w:uiPriority="10" w:qFormat="1"/>
+    <w:lsdException w:name="Closing" w:semiHidden="1" w:unhideWhenUsed="1"/>
+    <w:lsdException w:name="Signature" w:semiHidden="1" w:unhideWhenUsed="1"/>
+    <w:lsdException w:name="Default Paragraph Font" w:semiHidden="1" w:uiPriority="1" w:unhideWhenUsed="1"/>
+    <w:lsdException w:name="Body Text" w:semiHidden="1" w:unhideWhenUsed="1"/>
+    <w:lsdException w:name="Body Text Indent" w:semiHidden="1" w:unhideWhenUsed="1"/>
+    <w:lsdException w:name="List Continue" w:semiHidden="1" w:unhideWhenUsed="1"/>
+    <w:lsdException w:name="List Continue 2" w:semiHidden="1" w:unhideWhenUsed="1"/>
+    <w:lsdException w:name="List Continue 3" w:semiHidden="1" w:unhideWhenUsed="1"/>
+    <w:lsdException w:name="List Continue 4" w:semiHidden="1" w:unhideWhenUsed="1"/>
+    <w:lsdException w:name="List Continue 5" w:semiHidden="1" w:unhideWhenUsed="1"/>
+    <w:lsdException w:name="Message Header" w:semiHidden="1" w:unhideWhenUsed="1"/>
+    <w:lsdException w:name="Subtitle" w:uiPriority="11" w:qFormat="1"/>
+    <w:lsdException w:name="Salutation" w:semiHidden="1" w:unhideWhenUsed="1"/>
+    <w:lsdException w:name="Date" w:semiHidden="1" w:unhideWhenUsed="1"/>
+    <w:lsdException w:name="Body Text First Indent" w:semiHidden="1" w:unhideWhenUsed="1"/>
+    <w:lsdException w:name="Body Text First Indent 2" w:semiHidden="1" w:unhideWhenUsed="1"/>
+    <w:lsdException w:name="Note Heading" w:semiHidden="1" w:unhideWhenUsed="1"/>
+    <w:lsdException w:name="Body Text 2" w:semiHidden="1" w:unhideWhenUsed="1"/>
+    <w:lsdException w:name="Body Text 3" w:semiHidden="1" w:unhideWhenUsed="1"/>
+    <w:lsdException w:name="Body Text Indent 2" w:semiHidden="1" w:unhideWhenUsed="1"/>
+    <w:lsdException w:name="Body Text Indent 3" w:semiHidden="1" w:unhideWhenUsed="1"/>
+    <w:lsdException w:name="Block Text" w:semiHidden="1" w:unhideWhenUsed="1"/>
+    <w:lsdException w:name="Hyperlink" w:semiHidden="1" w:unhideWhenUsed="1"/>
+    <w:lsdException w:name="FollowedHyperlink" w:semiHidden="1" w:unhideWhenUsed="1"/>
+    <w:lsdException w:name="Strong" w:uiPriority="22" w:qFormat="1"/>
+    <w:lsdException w:name="Emphasis" w:uiPriority="20" w:qFormat="1"/>
+    <w:lsdException w:name="Document Map" w:semiHidden="1" w:unhideWhenUsed="1"/>
+    <w:lsdException w:name="Plain Text" w:semiHidden="1" w:unhideWhenUsed="1"/>
+    <w:lsdException w:name="E-mail Signature" w:semiHidden="1" w:unhideWhenUsed="1"/>
+    <w:lsdException w:name="HTML Top of Form" w:semiHidden="1" w:unhideWhenUsed="1"/>
+    <w:lsdException w:name="HTML Bottom of Form" w:semiHidden="1" w:unhideWhenUsed="1"/>
+    <w:lsdException w:name="Normal (Web)" w:semiHidden="1" w:unhideWhenUsed="1"/>
+    <w:lsdException w:name="HTML Acronym" w:semiHidden="1" w:unhideWhenUsed="1"/>
+    <w:lsdException w:name="HTML Address" w:semiHidden="1" w:unhideWhenUsed="1"/>
+    <w:lsdException w:name="HTML Cite" w:semiHidden="1" w:unhideWhenUsed="1"/>
+    <w:lsdException w:name="HTML Code" w:semiHidden="1" w:unhideWhenUsed="1"/>
+    <w:lsdException w:name="HTML Definition" w:semiHidden="1" w:unhideWhenUsed="1"/>
+    <w:lsdException w:name="HTML Keyboard" w:semiHidden="1" w:unhideWhenUsed="1"/>
+    <w:lsdException w:name="HTML Preformatted" w:semiHidden="1" w:unhideWhenUsed="1"/>
+    <w:lsdException w:name="HTML Sample" w:semiHidden="1" w:unhideWhenUsed="1"/>
+    <w:lsdException w:name="HTML Typewriter" w:semiHidden="1" w:unhideWhenUsed="1"/>
+    <w:lsdException w:name="HTML Variable" w:semiHidden="1" w:unhideWhenUsed="1"/>
+    <w:lsdException w:name="Normal Table" w:semiHidden="1" w:unhideWhenUsed="1"/>
+    <w:lsdException w:name="annotation subject" w:semiHidden="1" w:unhideWhenUsed="1"/>
+    <w:lsdException w:name="No List" w:semiHidden="1" w:unhideWhenUsed="1"/>
+    <w:lsdException w:name="Outline List 1" w:semiHidden="1" w:unhideWhenUsed="1"/>
+    <w:lsdException w:name="Outline List 2" w:semiHidden="1" w:unhideWhenUsed="1"/>
+    <w:lsdException w:name="Outline List 3" w:semiHidden="1" w:unhideWhenUsed="1"/>
+    <w:lsdException w:name="Table Simple 1" w:semiHidden="1" w:unhideWhenUsed="1"/>
+    <w:lsdException w:name="Table Simple 2" w:semiHidden="1" w:unhideWhenUsed="1"/>
+    <w:lsdException w:name="Table Simple 3" w:semiHidden="1" w:unhideWhenUsed="1"/>
+    <w:lsdException w:name="Table Classic 1" w:semiHidden="1" w:unhideWhenUsed="1"/>
+    <w:lsdException w:name="Table Classic 2" w:semiHidden="1" w:unhideWhenUsed="1"/>
+    <w:lsdException w:name="Table Classic 3" w:semiHidden="1" w:unhideWhenUsed="1"/>
+    <w:lsdException w:name="Table Classic 4" w:semiHidden="1" w:unhideWhenUsed="1"/>
+    <w:lsdException w:name="Table Colorful 1" w:semiHidden="1" w:unhideWhenUsed="1"/>
+    <w:lsdException w:name="Table Colorful 2" w:semiHidden="1" w:unhideWhenUsed="1"/>
+    <w:lsdException w:name="Table Colorful 3" w:semiHidden="1" w:unhideWhenUsed="1"/>
+    <w:lsdException w:name="Table Columns 1" w:semiHidden="1" w:unhideWhenUsed="1"/>
+    <w:lsdException w:name="Table Columns 2" w:semiHidden="1" w:unhideWhenUsed="1"/>
+    <w:lsdException w:name="Table Columns 3" w:semiHidden="1" w:unhideWhenUsed="1"/>
+    <w:lsdException w:name="Table Columns 4" w:semiHidden="1" w:unhideWhenUsed="1"/>
+    <w:lsdException w:name="Table Columns 5" w:semiHidden="1" w:unhideWhenUsed="1"/>
+    <w:lsdException w:name="Table Grid 1" w:semiHidden="1" w:unhideWhenUsed="1"/>
+    <w:lsdException w:name="Table Grid 2" w:semiHidden="1" w:unhideWhenUsed="1"/>
+    <w:lsdException w:name="Table Grid 3" w:semiHidden="1" w:unhideWhenUsed="1"/>
+    <w:lsdException w:name="Table Grid 4" w:semiHidden="1" w:unhideWhenUsed="1"/>
+    <w:lsdException w:name="Table Grid 5" w:semiHidden="1" w:unhideWhenUsed="1"/>
+    <w:lsdException w:name="Table Grid 6" w:semiHidden="1" w:unhideWhenUsed="1"/>
+    <w:lsdException w:name="Table Grid 7" w:semiHidden="1" w:unhideWhenUsed="1"/>
+    <w:lsdException w:name="Table Grid 8" w:semiHidden="1" w:unhideWhenUsed="1"/>
+    <w:lsdException w:name="Table List 1" w:semiHidden="1" w:unhideWhenUsed="1"/>
+    <w:lsdException w:name="Table List 2" w:semiHidden="1" w:unhideWhenUsed="1"/>
+    <w:lsdException w:name="Table List 3" w:semiHidden="1" w:unhideWhenUsed="1"/>
+    <w:lsdException w:name="Table List 4" w:semiHidden="1" w:unhideWhenUsed="1"/>
+    <w:lsdException w:name="Table List 5" w:semiHidden="1" w:unhideWhenUsed="1"/>
+    <w:lsdException w:name="Table List 6" w:semiHidden="1" w:unhideWhenUsed="1"/>
+    <w:lsdException w:name="Table List 7" w:semiHidden="1" w:unhideWhenUsed="1"/>
+    <w:lsdException w:name="Table List 8" w:semiHidden="1" w:unhideWhenUsed="1"/>
+    <w:lsdException w:name="Table 3D effects 1" w:semiHidden="1" w:unhideWhenUsed="1"/>
+    <w:lsdException w:name="Table 3D effects 2" w:semiHidden="1" w:unhideWhenUsed="1"/>
+    <w:lsdException w:name="Table 3D effects 3" w:semiHidden="1" w:unhideWhenUsed="1"/>
+    <w:lsdException w:name="Table Contemporary" w:semiHidden="1" w:unhideWhenUsed="1"/>
+    <w:lsdException w:name="Table Elegant" w:semiHidden="1" w:unhideWhenUsed="1"/>
+    <w:lsdException w:name="Table Professional" w:semiHidden="1" w:unhideWhenUsed="1"/>
+    <w:lsdException w:name="Table Subtle 1" w:semiHidden="1" w:unhideWhenUsed="1"/>
+    <w:lsdException w:name="Table Subtle 2" w:semiHidden="1" w:unhideWhenUsed="1"/>
+    <w:lsdException w:name="Table Web 1" w:semiHidden="1" w:unhideWhenUsed="1"/>
+    <w:lsdException w:name="Table Web 2" w:semiHidden="1" w:unhideWhenUsed="1"/>
+    <w:lsdException w:name="Table Web 3" w:semiHidden="1" w:unhideWhenUsed="1"/>
+    <w:lsdException w:name="Balloon Text" w:semiHidden="1" w:unhideWhenUsed="1"/>
+    <w:lsdException w:name="Table Grid" w:uiPriority="59"/>
+    <w:lsdException w:name="Table Theme" w:semiHidden="1" w:unhideWhenUsed="1"/>
+    <w:lsdException w:name="Note Level 1" w:semiHidden="1" w:unhideWhenUsed="1"/>
+    <w:lsdException w:name="Note Level 2" w:semiHidden="1" w:unhideWhenUsed="1"/>
+    <w:lsdException w:name="Note Level 3" w:semiHidden="1" w:unhideWhenUsed="1"/>
+    <w:lsdException w:name="Note Level 4" w:semiHidden="1" w:unhideWhenUsed="1"/>
+    <w:lsdException w:name="Note Level 5" w:semiHidden="1" w:unhideWhenUsed="1"/>
+    <w:lsdException w:name="Note Level 6" w:semiHidden="1" w:unhideWhenUsed="1"/>
+    <w:lsdException w:name="Note Level 7" w:semiHidden="1" w:unhideWhenUsed="1"/>
+    <w:lsdException w:name="Note Level 8" w:semiHidden="1" w:unhideWhenUsed="1"/>
+    <w:lsdException w:name="Note Level 9" w:semiHidden="1" w:unhideWhenUsed="1"/>
+    <w:lsdException w:name="Placeholder Text" w:semiHidden="1"/>
+    <w:lsdException w:name="No Spacing" w:uiPriority="1" w:qFormat="1"/>
+    <w:lsdException w:name="Light Shading" w:uiPriority="60"/>
+    <w:lsdException w:name="Light List" w:uiPriority="61"/>
+    <w:lsdException w:name="Light Grid" w:uiPriority="62"/>
+    <w:lsdException w:name="Medium Shading 1" w:uiPriority="63"/>
+    <w:lsdException w:name="Medium Shading 2" w:uiPriority="64"/>
+    <w:lsdException w:name="Medium List 1" w:uiPriority="65"/>
+    <w:lsdException w:name="Medium List 2" w:uiPriority="66"/>
+    <w:lsdException w:name="Medium Grid 1" w:uiPriority="67"/>
+    <w:lsdException w:name="Medium Grid 2" w:uiPriority="68"/>
+    <w:lsdException w:name="Medium Grid 3" w:uiPriority="69"/>
+    <w:lsdException w:name="Dark List" w:uiPriority="70"/>
+    <w:lsdException w:name="Colorful Shading" w:uiPriority="71"/>
+    <w:lsdException w:name="Colorful List" w:uiPriority="72"/>
+    <w:lsdException w:name="Colorful Grid" w:uiPriority="73"/>
+    <w:lsdException w:name="Light Shading Accent 1" w:uiPriority="60"/>
+    <w:lsdException w:name="Light List Accent 1" w:uiPriority="61"/>
+    <w:lsdException w:name="Light Grid Accent 1" w:uiPriority="62"/>
+    <w:lsdException w:name="Medium Shading 1 Accent 1" w:uiPriority="63"/>
+    <w:lsdException w:name="Medium Shading 2 Accent 1" w:uiPriority="64"/>
+    <w:lsdException w:name="Medium List 1 Accent 1" w:uiPriority="65"/>
+    <w:lsdException w:name="Revision" w:semiHidden="1"/>
+    <w:lsdException w:name="List Paragraph" w:uiPriority="34" w:qFormat="1"/>
+    <w:lsdException w:name="Quote" w:uiPriority="29" w:qFormat="1"/>
+    <w:lsdException w:name="Intense Quote" w:uiPriority="30" w:qFormat="1"/>
+    <w:lsdException w:name="Medium List 2 Accent 1" w:uiPriority="66"/>
+    <w:lsdException w:name="Medium Grid 1 Accent 1" w:uiPriority="67"/>
+    <w:lsdException w:name="Medium Grid 2 Accent 1" w:uiPriority="68"/>
+    <w:lsdException w:name="Medium Grid 3 Accent 1" w:uiPriority="69"/>
+    <w:lsdException w:name="Dark List Accent 1" w:uiPriority="70"/>
+    <w:lsdException w:name="Colorful Shading Accent 1" w:uiPriority="71"/>
+    <w:lsdException w:name="Colorful List Accent 1" w:uiPriority="72"/>
+    <w:lsdException w:name="Colorful Grid Accent 1" w:uiPriority="73"/>
+    <w:lsdException w:name="Light Shading Accent 2" w:uiPriority="60"/>
+    <w:lsdException w:name="Light List Accent 2" w:uiPriority="61"/>
+    <w:lsdException w:name="Light Grid Accent 2" w:uiPriority="62"/>
+    <w:lsdException w:name="Medium Shading 1 Accent 2" w:uiPriority="63"/>
+    <w:lsdException w:name="Medium Shading 2 Accent 2" w:uiPriority="64"/>
+    <w:lsdException w:name="Medium List 1 Accent 2" w:uiPriority="65"/>
+    <w:lsdException w:name="Medium List 2 Accent 2" w:uiPriority="66"/>
+    <w:lsdException w:name="Medium Grid 1 Accent 2" w:uiPriority="67"/>
+    <w:lsdException w:name="Medium Grid 2 Accent 2" w:uiPriority="68"/>
+    <w:lsdException w:name="Medium Grid 3 Accent 2" w:uiPriority="69"/>
+    <w:lsdException w:name="Dark List Accent 2" w:uiPriority="70"/>
+    <w:lsdException w:name="Colorful Shading Accent 2" w:uiPriority="71"/>
+    <w:lsdException w:name="Colorful List Accent 2" w:uiPriority="72"/>
+    <w:lsdException w:name="Colorful Grid Accent 2" w:uiPriority="73"/>
+    <w:lsdException w:name="Light Shading Accent 3" w:uiPriority="60"/>
+    <w:lsdException w:name="Light List Accent 3" w:uiPriority="61"/>
+    <w:lsdException w:name="Light Grid Accent 3" w:uiPriority="62"/>
+    <w:lsdException w:name="Medium Shading 1 Accent 3" w:uiPriority="63"/>
+    <w:lsdException w:name="Medium Shading 2 Accent 3" w:uiPriority="64"/>
+    <w:lsdException w:name="Medium List 1 Accent 3" w:uiPriority="65"/>
+    <w:lsdException w:name="Medium List 2 Accent 3" w:uiPriority="66"/>
+    <w:lsdException w:name="Medium Grid 1 Accent 3" w:uiPriority="67"/>
+    <w:lsdException w:name="Medium Grid 2 Accent 3" w:uiPriority="68"/>
+    <w:lsdException w:name="Medium Grid 3 Accent 3" w:uiPriority="69"/>
+    <w:lsdException w:name="Dark List Accent 3" w:uiPriority="70"/>
+    <w:lsdException w:name="Colorful Shading Accent 3" w:uiPriority="71"/>
+    <w:lsdException w:name="Colorful List Accent 3" w:uiPriority="72"/>
+    <w:lsdException w:name="Colorful Grid Accent 3" w:uiPriority="73"/>
+    <w:lsdException w:name="Light Shading Accent 4" w:uiPriority="60"/>
+    <w:lsdException w:name="Light List Accent 4" w:uiPriority="61"/>
+    <w:lsdException w:name="Light Grid Accent 4" w:uiPriority="62"/>
+    <w:lsdException w:name="Medium Shading 1 Accent 4" w:uiPriority="63"/>
+    <w:lsdException w:name="Medium Shading 2 Accent 4" w:uiPriority="64"/>
+    <w:lsdException w:name="Medium List 1 Accent 4" w:uiPriority="65"/>
+    <w:lsdException w:name="Medium List 2 Accent 4" w:uiPriority="66"/>
+    <w:lsdException w:name="Medium Grid 1 Accent 4" w:uiPriority="67"/>
+    <w:lsdException w:name="Medium Grid 2 Accent 4" w:uiPriority="68"/>
+    <w:lsdException w:name="Medium Grid 3 Accent 4" w:uiPriority="69"/>
+    <w:lsdException w:name="Dark List Accent 4" w:uiPriority="70"/>
+    <w:lsdException w:name="Colorful Shading Accent 4" w:uiPriority="71"/>
+    <w:lsdException w:name="Colorful List Accent 4" w:uiPriority="72"/>
+    <w:lsdException w:name="Colorful Grid Accent 4" w:uiPriority="73"/>
+    <w:lsdException w:name="Light Shading Accent 5" w:uiPriority="60"/>
+    <w:lsdException w:name="Light List Accent 5" w:uiPriority="61"/>
+    <w:lsdException w:name="Light Grid Accent 5" w:uiPriority="62"/>
+    <w:lsdException w:name="Medium Shading 1 Accent 5" w:uiPriority="63"/>
+    <w:lsdException w:name="Medium Shading 2 Accent 5" w:uiPriority="64"/>
+    <w:lsdException w:name="Medium List 1 Accent 5" w:uiPriority="65"/>
+    <w:lsdException w:name="Medium List 2 Accent 5" w:uiPriority="66"/>
+    <w:lsdException w:name="Medium Grid 1 Accent 5" w:uiPriority="67"/>
+    <w:lsdException w:name="Medium Grid 2 Accent 5" w:uiPriority="68"/>
+    <w:lsdException w:name="Medium Grid 3 Accent 5" w:uiPriority="69"/>
+    <w:lsdException w:name="Dark List Accent 5" w:uiPriority="70"/>
+    <w:lsdException w:name="Colorful Shading Accent 5" w:uiPriority="71"/>
+    <w:lsdException w:name="Colorful List Accent 5" w:uiPriority="72"/>
+    <w:lsdException w:name="Colorful Grid Accent 5" w:uiPriority="73"/>
+    <w:lsdException w:name="Light Shading Accent 6" w:uiPriority="60"/>
+    <w:lsdException w:name="Light List Accent 6" w:uiPriority="61"/>
+    <w:lsdException w:name="Light Grid Accent 6" w:uiPriority="62"/>
+    <w:lsdException w:name="Medium Shading 1 Accent 6" w:uiPriority="63"/>
+    <w:lsdException w:name="Medium Shading 2 Accent 6" w:uiPriority="64"/>
+    <w:lsdException w:name="Medium List 1 Accent 6" w:uiPriority="65"/>
+    <w:lsdException w:name="Medium List 2 Accent 6" w:uiPriority="66"/>
+    <w:lsdException w:name="Medium Grid 1 Accent 6" w:uiPriority="67"/>
+    <w:lsdException w:name="Medium Grid 2 Accent 6" w:uiPriority="68"/>
+    <w:lsdException w:name="Medium Grid 3 Accent 6" w:uiPriority="69"/>
+    <w:lsdException w:name="Dark List Accent 6" w:uiPriority="70"/>
+    <w:lsdException w:name="Colorful Shading Accent 6" w:uiPriority="71"/>
+    <w:lsdException w:name="Colorful List Accent 6" w:uiPriority="72"/>
+    <w:lsdException w:name="Colorful Grid Accent 6" w:uiPriority="73"/>
+    <w:lsdException w:name="Subtle Emphasis" w:uiPriority="19" w:qFormat="1"/>
+    <w:lsdException w:name="Intense Emphasis" w:uiPriority="21" w:qFormat="1"/>
+    <w:lsdException w:name="Subtle Reference" w:uiPriority="31" w:qFormat="1"/>
+    <w:lsdException w:name="Intense Reference" w:uiPriority="32" w:qFormat="1"/>
+    <w:lsdException w:name="Book Title" w:uiPriority="33" w:qFormat="1"/>
+    <w:lsdException w:name="Bibliography" w:semiHidden="1" w:uiPriority="37" w:unhideWhenUsed="1"/>
+    <w:lsdException w:name="TOC Heading" w:semiHidden="1" w:uiPriority="39" w:unhideWhenUsed="1" w:qFormat="1"/>
+    <w:lsdException w:name="Plain Table 1" w:uiPriority="41"/>
+    <w:lsdException w:name="Plain Table 2" w:uiPriority="42"/>
+    <w:lsdException w:name="Plain Table 3" w:uiPriority="43"/>
+    <w:lsdException w:name="Plain Table 4" w:uiPriority="44"/>
+    <w:lsdException w:name="Plain Table 5" w:uiPriority="45"/>
+    <w:lsdException w:name="Grid Table Light" w:uiPriority="40"/>
+    <w:lsdException w:name="Grid Table 1 Light" w:uiPriority="46"/>
+    <w:lsdException w:name="Grid Table 2" w:uiPriority="47"/>
+    <w:lsdException w:name="Grid Table 3" w:uiPriority="48"/>
+    <w:lsdException w:name="Grid Table 4" w:uiPriority="49"/>
+    <w:lsdException w:name="Grid Table 5 Dark" w:uiPriority="50"/>
+    <w:lsdException w:name="Grid Table 6 Colorful" w:uiPriority="51"/>
+    <w:lsdException w:name="Grid Table 7 Colorful" w:uiPriority="52"/>
+    <w:lsdException w:name="Grid Table 1 Light Accent 1" w:uiPriority="46"/>
+    <w:lsdException w:name="Grid Table 2 Accent 1" w:uiPriority="47"/>
+    <w:lsdException w:name="Grid Table 3 Accent 1" w:uiPriority="48"/>
+    <w:lsdException w:name="Grid Table 4 Accent 1" w:uiPriority="49"/>
+    <w:lsdException w:name="Grid Table 5 Dark Accent 1" w:uiPriority="50"/>
+    <w:lsdException w:name="Grid Table 6 Colorful Accent 1" w:uiPriority="51"/>
+    <w:lsdException w:name="Grid Table 7 Colorful Accent 1" w:uiPriority="52"/>
+    <w:lsdException w:name="Grid Table 1 Light Accent 2" w:uiPriority="46"/>
+    <w:lsdException w:name="Grid Table 2 Accent 2" w:uiPriority="47"/>
+    <w:lsdException w:name="Grid Table 3 Accent 2" w:uiPriority="48"/>
+    <w:lsdException w:name="Grid Table 4 Accent 2" w:uiPriority="49"/>
+    <w:lsdException w:name="Grid Table 5 Dark Accent 2" w:uiPriority="50"/>
+    <w:lsdException w:name="Grid Table 6 Colorful Accent 2" w:uiPriority="51"/>
+    <w:lsdException w:name="Grid Table 7 Colorful Accent 2" w:uiPriority="52"/>
+    <w:lsdException w:name="Grid Table 1 Light Accent 3" w:uiPriority="46"/>
+    <w:lsdException w:name="Grid Table 2 Accent 3" w:uiPriority="47"/>
+    <w:lsdException w:name="Grid Table 3 Accent 3" w:uiPriority="48"/>
+    <w:lsdException w:name="Grid Table 4 Accent 3" w:uiPriority="49"/>
+    <w:lsdException w:name="Grid Table 5 Dark Accent 3" w:uiPriority="50"/>
+    <w:lsdException w:name="Grid Table 6 Colorful Accent 3" w:uiPriority="51"/>
+    <w:lsdException w:name="Grid Table 7 Colorful Accent 3" w:uiPriority="52"/>
+    <w:lsdException w:name="Grid Table 1 Light Accent 4" w:uiPriority="46"/>
+    <w:lsdException w:name="Grid Table 2 Accent 4" w:uiPriority="47"/>
+    <w:lsdException w:name="Grid Table 3 Accent 4" w:uiPriority="48"/>
+    <w:lsdException w:name="Grid Table 4 Accent 4" w:uiPriority="49"/>
+    <w:lsdException w:name="Grid Table 5 Dark Accent 4" w:uiPriority="50"/>
+    <w:lsdException w:name="Grid Table 6 Colorful Accent 4" w:uiPriority="51"/>
+    <w:lsdException w:name="Grid Table 7 Colorful Accent 4" w:uiPriority="52"/>
+    <w:lsdException w:name="Grid Table 1 Light Accent 5" w:uiPriority="46"/>
+    <w:lsdException w:name="Grid Table 2 Accent 5" w:uiPriority="47"/>
+    <w:lsdException w:name="Grid Table 3 Accent 5" w:uiPriority="48"/>
+    <w:lsdException w:name="Grid Table 4 Accent 5" w:uiPriority="49"/>
+    <w:lsdException w:name="Grid Table 5 Dark Accent 5" w:uiPriority="50"/>
+    <w:lsdException w:name="Grid Table 6 Colorful Accent 5" w:uiPriority="51"/>
+    <w:lsdException w:name="Grid Table 7 Colorful Accent 5" w:uiPriority="52"/>
+    <w:lsdException w:name="Grid Table 1 Light Accent 6" w:uiPriority="46"/>
+    <w:lsdException w:name="Grid Table 2 Accent 6" w:uiPriority="47"/>
+    <w:lsdException w:name="Grid Table 3 Accent 6" w:uiPriority="48"/>
+    <w:lsdException w:name="Grid Table 4 Accent 6" w:uiPriority="49"/>
+    <w:lsdException w:name="Grid Table 5 Dark Accent 6" w:uiPriority="50"/>
+    <w:lsdException w:name="Grid Table 6 Colorful Accent 6" w:uiPriority="51"/>
+    <w:lsdException w:name="Grid Table 7 Colorful Accent 6" w:uiPriority="52"/>
+    <w:lsdException w:name="List Table 1 Light" w:uiPriority="46"/>
+    <w:lsdException w:name="List Table 2" w:uiPriority="47"/>
+    <w:lsdException w:name="List Table 3" w:uiPriority="48"/>
+    <w:lsdException w:name="List Table 4" w:uiPriority="49"/>
+    <w:lsdException w:name="List Table 5 Dark" w:uiPriority="50"/>
+    <w:lsdException w:name="List Table 6 Colorful" w:uiPriority="51"/>
+    <w:lsdException w:name="List Table 7 Colorful" w:uiPriority="52"/>
+    <w:lsdException w:name="List Table 1 Light Accent 1" w:uiPriority="46"/>
+    <w:lsdException w:name="List Table 2 Accent 1" w:uiPriority="47"/>
+    <w:lsdException w:name="List Table 3 Accent 1" w:uiPriority="48"/>
+    <w:lsdException w:name="List Table 4 Accent 1" w:uiPriority="49"/>
+    <w:lsdException w:name="List Table 5 Dark Accent 1" w:uiPriority="50"/>
+    <w:lsdException w:name="List Table 6 Colorful Accent 1" w:uiPriority="51"/>
+    <w:lsdException w:name="List Table 7 Colorful Accent 1" w:uiPriority="52"/>
+    <w:lsdException w:name="List Table 1 Light Accent 2" w:uiPriority="46"/>
+    <w:lsdException w:name="List Table 2 Accent 2" w:uiPriority="47"/>
+    <w:lsdException w:name="List Table 3 Accent 2" w:uiPriority="48"/>
+    <w:lsdException w:name="List Table 4 Accent 2" w:uiPriority="49"/>
+    <w:lsdException w:name="List Table 5 Dark Accent 2" w:uiPriority="50"/>
+    <w:lsdException w:name="List Table 6 Colorful Accent 2" w:uiPriority="51"/>
+    <w:lsdException w:name="List Table 7 Colorful Accent 2" w:uiPriority="52"/>
+    <w:lsdException w:name="List Table 1 Light Accent 3" w:uiPriority="46"/>
+    <w:lsdException w:name="List Table 2 Accent 3" w:uiPriority="47"/>
+    <w:lsdException w:name="List Table 3 Accent 3" w:uiPriority="48"/>
+    <w:lsdException w:name="List Table 4 Accent 3" w:uiPriority="49"/>
+    <w:lsdException w:name="List Table 5 Dark Accent 3" w:uiPriority="50"/>
+    <w:lsdException w:name="List Table 6 Colorful Accent 3" w:uiPriority="51"/>
+    <w:lsdException w:name="List Table 7 Colorful Accent 3" w:uiPriority="52"/>
+    <w:lsdException w:name="List Table 1 Light Accent 4" w:uiPriority="46"/>
+    <w:lsdException w:name="List Table 2 Accent 4" w:uiPriority="47"/>
+    <w:lsdException w:name="List Table 3 Accent 4" w:uiPriority="48"/>
+    <w:lsdException w:name="List Table 4 Accent 4" w:uiPriority="49"/>
+    <w:lsdException w:name="List Table 5 Dark Accent 4" w:uiPriority="50"/>
+    <w:lsdException w:name="List Table 6 Colorful Accent 4" w:uiPriority="51"/>
+    <w:lsdException w:name="List Table 7 Colorful Accent 4" w:uiPriority="52"/>
+    <w:lsdException w:name="List Table 1 Light Accent 5" w:uiPriority="46"/>
+    <w:lsdException w:name="List Table 2 Accent 5" w:uiPriority="47"/>
+    <w:lsdException w:name="List Table 3 Accent 5" w:uiPriority="48"/>
+    <w:lsdException w:name="List Table 4 Accent 5" w:uiPriority="49"/>
+    <w:lsdException w:name="List Table 5 Dark Accent 5" w:uiPriority="50"/>
+    <w:lsdException w:name="List Table 6 Colorful Accent 5" w:uiPriority="51"/>
+    <w:lsdException w:name="List Table 7 Colorful Accent 5" w:uiPriority="52"/>
+    <w:lsdException w:name="List Table 1 Light Accent 6" w:uiPriority="46"/>
+    <w:lsdException w:name="List Table 2 Accent 6" w:uiPriority="47"/>
+    <w:lsdException w:name="List Table 3 Accent 6" w:uiPriority="48"/>
+    <w:lsdException w:name="List Table 4 Accent 6" w:uiPriority="49"/>
+    <w:lsdException w:name="List Table 5 Dark Accent 6" w:uiPriority="50"/>
+    <w:lsdException w:name="List Table 6 Colorful Accent 6" w:uiPriority="51"/>
+    <w:lsdException w:name="List Table 7 Colorful Accent 6" w:uiPriority="52"/>
+    <w:lsdException w:name="Mention" w:semiHidden="1" w:unhideWhenUsed="1"/>
+    <w:lsdException w:name="Smart Hyperlink" w:semiHidden="1" w:unhideWhenUsed="1"/>
   </w:latentStyles>
   <w:style w:type="paragraph" w:default="1" w:styleId="Normal">
     <w:name w:val="Normal"/>

</xml_diff>